<commit_message>
Added Technologien und Getting Started for Frontend
</commit_message>
<xml_diff>
--- a/Evaluationssprint.docx
+++ b/Evaluationssprint.docx
@@ -1059,8 +1059,6 @@
         </w:rPr>
         <w:br w:type="page"/>
       </w:r>
-      <w:bookmarkStart w:id="0" w:name="_GoBack"/>
-      <w:bookmarkEnd w:id="0"/>
     </w:p>
     <w:sdt>
       <w:sdtPr>
@@ -1103,11 +1101,15 @@
           <w:pPr>
             <w:pStyle w:val="Verzeichnis1"/>
             <w:tabs>
-              <w:tab w:val="left" w:pos="440"/>
+              <w:tab w:val="left" w:pos="480"/>
               <w:tab w:val="right" w:leader="dot" w:pos="9056"/>
             </w:tabs>
             <w:rPr>
+              <w:rFonts w:eastAsiaTheme="minorEastAsia"/>
               <w:noProof/>
+              <w:sz w:val="22"/>
+              <w:szCs w:val="22"/>
+              <w:lang w:val="en-GB" w:eastAsia="en-GB"/>
             </w:rPr>
           </w:pPr>
           <w:r>
@@ -1119,7 +1121,7 @@
           <w:r>
             <w:fldChar w:fldCharType="separate"/>
           </w:r>
-          <w:hyperlink w:anchor="_Toc3727928" w:history="1">
+          <w:hyperlink w:anchor="_Toc3732802" w:history="1">
             <w:r>
               <w:rPr>
                 <w:rStyle w:val="Hyperlink"/>
@@ -1131,7 +1133,11 @@
             </w:r>
             <w:r>
               <w:rPr>
-                <w:noProof/>
+                <w:rFonts w:eastAsiaTheme="minorEastAsia"/>
+                <w:noProof/>
+                <w:sz w:val="22"/>
+                <w:szCs w:val="22"/>
+                <w:lang w:val="en-GB" w:eastAsia="en-GB"/>
               </w:rPr>
               <w:tab/>
             </w:r>
@@ -1163,7 +1169,7 @@
                 <w:noProof/>
                 <w:webHidden/>
               </w:rPr>
-              <w:instrText xml:space="preserve"> PAGEREF _Toc3727928 \h </w:instrText>
+              <w:instrText xml:space="preserve"> PAGEREF _Toc3732802 \h </w:instrText>
             </w:r>
             <w:r>
               <w:rPr>
@@ -1202,10 +1208,14 @@
               <w:tab w:val="right" w:leader="dot" w:pos="9056"/>
             </w:tabs>
             <w:rPr>
+              <w:rFonts w:eastAsiaTheme="minorEastAsia"/>
               <w:noProof/>
+              <w:sz w:val="22"/>
+              <w:szCs w:val="22"/>
+              <w:lang w:val="en-GB" w:eastAsia="en-GB"/>
             </w:rPr>
           </w:pPr>
-          <w:hyperlink w:anchor="_Toc3727929" w:history="1">
+          <w:hyperlink w:anchor="_Toc3732803" w:history="1">
             <w:r>
               <w:rPr>
                 <w:rStyle w:val="Hyperlink"/>
@@ -1218,7 +1228,11 @@
             </w:r>
             <w:r>
               <w:rPr>
-                <w:noProof/>
+                <w:rFonts w:eastAsiaTheme="minorEastAsia"/>
+                <w:noProof/>
+                <w:sz w:val="22"/>
+                <w:szCs w:val="22"/>
+                <w:lang w:val="en-GB" w:eastAsia="en-GB"/>
               </w:rPr>
               <w:tab/>
             </w:r>
@@ -1251,7 +1265,7 @@
                 <w:noProof/>
                 <w:webHidden/>
               </w:rPr>
-              <w:instrText xml:space="preserve"> PAGEREF _Toc3727929 \h </w:instrText>
+              <w:instrText xml:space="preserve"> PAGEREF _Toc3732803 \h </w:instrText>
             </w:r>
             <w:r>
               <w:rPr>
@@ -1290,10 +1304,14 @@
               <w:tab w:val="right" w:leader="dot" w:pos="9056"/>
             </w:tabs>
             <w:rPr>
+              <w:rFonts w:eastAsiaTheme="minorEastAsia"/>
               <w:noProof/>
+              <w:sz w:val="22"/>
+              <w:szCs w:val="22"/>
+              <w:lang w:val="en-GB" w:eastAsia="en-GB"/>
             </w:rPr>
           </w:pPr>
-          <w:hyperlink w:anchor="_Toc3727930" w:history="1">
+          <w:hyperlink w:anchor="_Toc3732804" w:history="1">
             <w:r>
               <w:rPr>
                 <w:rStyle w:val="Hyperlink"/>
@@ -1304,7 +1322,11 @@
             </w:r>
             <w:r>
               <w:rPr>
-                <w:noProof/>
+                <w:rFonts w:eastAsiaTheme="minorEastAsia"/>
+                <w:noProof/>
+                <w:sz w:val="22"/>
+                <w:szCs w:val="22"/>
+                <w:lang w:val="en-GB" w:eastAsia="en-GB"/>
               </w:rPr>
               <w:tab/>
             </w:r>
@@ -1335,7 +1357,7 @@
                 <w:noProof/>
                 <w:webHidden/>
               </w:rPr>
-              <w:instrText xml:space="preserve"> PAGEREF _Toc3727930 \h </w:instrText>
+              <w:instrText xml:space="preserve"> PAGEREF _Toc3732804 \h </w:instrText>
             </w:r>
             <w:r>
               <w:rPr>
@@ -1374,10 +1396,14 @@
               <w:tab w:val="right" w:leader="dot" w:pos="9056"/>
             </w:tabs>
             <w:rPr>
+              <w:rFonts w:eastAsiaTheme="minorEastAsia"/>
               <w:noProof/>
+              <w:sz w:val="22"/>
+              <w:szCs w:val="22"/>
+              <w:lang w:val="en-GB" w:eastAsia="en-GB"/>
             </w:rPr>
           </w:pPr>
-          <w:hyperlink w:anchor="_Toc3727931" w:history="1">
+          <w:hyperlink w:anchor="_Toc3732805" w:history="1">
             <w:r>
               <w:rPr>
                 <w:rStyle w:val="Hyperlink"/>
@@ -1388,7 +1414,11 @@
             </w:r>
             <w:r>
               <w:rPr>
-                <w:noProof/>
+                <w:rFonts w:eastAsiaTheme="minorEastAsia"/>
+                <w:noProof/>
+                <w:sz w:val="22"/>
+                <w:szCs w:val="22"/>
+                <w:lang w:val="en-GB" w:eastAsia="en-GB"/>
               </w:rPr>
               <w:tab/>
             </w:r>
@@ -1419,7 +1449,7 @@
                 <w:noProof/>
                 <w:webHidden/>
               </w:rPr>
-              <w:instrText xml:space="preserve"> PAGEREF _Toc3727931 \h </w:instrText>
+              <w:instrText xml:space="preserve"> PAGEREF _Toc3732805 \h </w:instrText>
             </w:r>
             <w:r>
               <w:rPr>
@@ -1457,10 +1487,14 @@
               <w:tab w:val="right" w:leader="dot" w:pos="9056"/>
             </w:tabs>
             <w:rPr>
+              <w:rFonts w:eastAsiaTheme="minorEastAsia"/>
               <w:noProof/>
+              <w:sz w:val="22"/>
+              <w:szCs w:val="22"/>
+              <w:lang w:val="en-GB" w:eastAsia="en-GB"/>
             </w:rPr>
           </w:pPr>
-          <w:hyperlink w:anchor="_Toc3727932" w:history="1">
+          <w:hyperlink w:anchor="_Toc3732806" w:history="1">
             <w:r>
               <w:rPr>
                 <w:rStyle w:val="Hyperlink"/>
@@ -1488,7 +1522,7 @@
                 <w:noProof/>
                 <w:webHidden/>
               </w:rPr>
-              <w:instrText xml:space="preserve"> PAGEREF _Toc3727932 \h </w:instrText>
+              <w:instrText xml:space="preserve"> PAGEREF _Toc3732806 \h </w:instrText>
             </w:r>
             <w:r>
               <w:rPr>
@@ -1526,10 +1560,14 @@
               <w:tab w:val="right" w:leader="dot" w:pos="9056"/>
             </w:tabs>
             <w:rPr>
+              <w:rFonts w:eastAsiaTheme="minorEastAsia"/>
               <w:noProof/>
+              <w:sz w:val="22"/>
+              <w:szCs w:val="22"/>
+              <w:lang w:val="en-GB" w:eastAsia="en-GB"/>
             </w:rPr>
           </w:pPr>
-          <w:hyperlink w:anchor="_Toc3727933" w:history="1">
+          <w:hyperlink w:anchor="_Toc3732807" w:history="1">
             <w:r>
               <w:rPr>
                 <w:rStyle w:val="Hyperlink"/>
@@ -1557,7 +1595,7 @@
                 <w:noProof/>
                 <w:webHidden/>
               </w:rPr>
-              <w:instrText xml:space="preserve"> PAGEREF _Toc3727933 \h </w:instrText>
+              <w:instrText xml:space="preserve"> PAGEREF _Toc3732807 \h </w:instrText>
             </w:r>
             <w:r>
               <w:rPr>
@@ -1595,10 +1633,14 @@
               <w:tab w:val="right" w:leader="dot" w:pos="9056"/>
             </w:tabs>
             <w:rPr>
+              <w:rFonts w:eastAsiaTheme="minorEastAsia"/>
               <w:noProof/>
+              <w:sz w:val="22"/>
+              <w:szCs w:val="22"/>
+              <w:lang w:val="en-GB" w:eastAsia="en-GB"/>
             </w:rPr>
           </w:pPr>
-          <w:hyperlink w:anchor="_Toc3727934" w:history="1">
+          <w:hyperlink w:anchor="_Toc3732808" w:history="1">
             <w:r>
               <w:rPr>
                 <w:rStyle w:val="Hyperlink"/>
@@ -1626,7 +1668,7 @@
                 <w:noProof/>
                 <w:webHidden/>
               </w:rPr>
-              <w:instrText xml:space="preserve"> PAGEREF _Toc3727934 \h </w:instrText>
+              <w:instrText xml:space="preserve"> PAGEREF _Toc3732808 \h </w:instrText>
             </w:r>
             <w:r>
               <w:rPr>
@@ -1665,10 +1707,14 @@
               <w:tab w:val="right" w:leader="dot" w:pos="9056"/>
             </w:tabs>
             <w:rPr>
+              <w:rFonts w:eastAsiaTheme="minorEastAsia"/>
               <w:noProof/>
+              <w:sz w:val="22"/>
+              <w:szCs w:val="22"/>
+              <w:lang w:val="en-GB" w:eastAsia="en-GB"/>
             </w:rPr>
           </w:pPr>
-          <w:hyperlink w:anchor="_Toc3727935" w:history="1">
+          <w:hyperlink w:anchor="_Toc3732809" w:history="1">
             <w:r>
               <w:rPr>
                 <w:rStyle w:val="Hyperlink"/>
@@ -1679,7 +1725,11 @@
             </w:r>
             <w:r>
               <w:rPr>
-                <w:noProof/>
+                <w:rFonts w:eastAsiaTheme="minorEastAsia"/>
+                <w:noProof/>
+                <w:sz w:val="22"/>
+                <w:szCs w:val="22"/>
+                <w:lang w:val="en-GB" w:eastAsia="en-GB"/>
               </w:rPr>
               <w:tab/>
             </w:r>
@@ -1710,7 +1760,7 @@
                 <w:noProof/>
                 <w:webHidden/>
               </w:rPr>
-              <w:instrText xml:space="preserve"> PAGEREF _Toc3727935 \h </w:instrText>
+              <w:instrText xml:space="preserve"> PAGEREF _Toc3732809 \h </w:instrText>
             </w:r>
             <w:r>
               <w:rPr>
@@ -1748,10 +1798,14 @@
               <w:tab w:val="right" w:leader="dot" w:pos="9056"/>
             </w:tabs>
             <w:rPr>
+              <w:rFonts w:eastAsiaTheme="minorEastAsia"/>
               <w:noProof/>
+              <w:sz w:val="22"/>
+              <w:szCs w:val="22"/>
+              <w:lang w:val="en-GB" w:eastAsia="en-GB"/>
             </w:rPr>
           </w:pPr>
-          <w:hyperlink w:anchor="_Toc3727936" w:history="1">
+          <w:hyperlink w:anchor="_Toc3732810" w:history="1">
             <w:r>
               <w:rPr>
                 <w:rStyle w:val="Hyperlink"/>
@@ -1779,7 +1833,7 @@
                 <w:noProof/>
                 <w:webHidden/>
               </w:rPr>
-              <w:instrText xml:space="preserve"> PAGEREF _Toc3727936 \h </w:instrText>
+              <w:instrText xml:space="preserve"> PAGEREF _Toc3732810 \h </w:instrText>
             </w:r>
             <w:r>
               <w:rPr>
@@ -1817,10 +1871,14 @@
               <w:tab w:val="right" w:leader="dot" w:pos="9056"/>
             </w:tabs>
             <w:rPr>
+              <w:rFonts w:eastAsiaTheme="minorEastAsia"/>
               <w:noProof/>
+              <w:sz w:val="22"/>
+              <w:szCs w:val="22"/>
+              <w:lang w:val="en-GB" w:eastAsia="en-GB"/>
             </w:rPr>
           </w:pPr>
-          <w:hyperlink w:anchor="_Toc3727937" w:history="1">
+          <w:hyperlink w:anchor="_Toc3732811" w:history="1">
             <w:r>
               <w:rPr>
                 <w:rStyle w:val="Hyperlink"/>
@@ -1848,7 +1906,7 @@
                 <w:noProof/>
                 <w:webHidden/>
               </w:rPr>
-              <w:instrText xml:space="preserve"> PAGEREF _Toc3727937 \h </w:instrText>
+              <w:instrText xml:space="preserve"> PAGEREF _Toc3732811 \h </w:instrText>
             </w:r>
             <w:r>
               <w:rPr>
@@ -1887,10 +1945,14 @@
               <w:tab w:val="right" w:leader="dot" w:pos="9056"/>
             </w:tabs>
             <w:rPr>
+              <w:rFonts w:eastAsiaTheme="minorEastAsia"/>
               <w:noProof/>
+              <w:sz w:val="22"/>
+              <w:szCs w:val="22"/>
+              <w:lang w:val="en-GB" w:eastAsia="en-GB"/>
             </w:rPr>
           </w:pPr>
-          <w:hyperlink w:anchor="_Toc3727938" w:history="1">
+          <w:hyperlink w:anchor="_Toc3732812" w:history="1">
             <w:r>
               <w:rPr>
                 <w:rStyle w:val="Hyperlink"/>
@@ -1901,7 +1963,11 @@
             </w:r>
             <w:r>
               <w:rPr>
-                <w:noProof/>
+                <w:rFonts w:eastAsiaTheme="minorEastAsia"/>
+                <w:noProof/>
+                <w:sz w:val="22"/>
+                <w:szCs w:val="22"/>
+                <w:lang w:val="en-GB" w:eastAsia="en-GB"/>
               </w:rPr>
               <w:tab/>
             </w:r>
@@ -1932,7 +1998,7 @@
                 <w:noProof/>
                 <w:webHidden/>
               </w:rPr>
-              <w:instrText xml:space="preserve"> PAGEREF _Toc3727938 \h </w:instrText>
+              <w:instrText xml:space="preserve"> PAGEREF _Toc3732812 \h </w:instrText>
             </w:r>
             <w:r>
               <w:rPr>
@@ -1971,10 +2037,14 @@
               <w:tab w:val="right" w:leader="dot" w:pos="9056"/>
             </w:tabs>
             <w:rPr>
+              <w:rFonts w:eastAsiaTheme="minorEastAsia"/>
               <w:noProof/>
+              <w:sz w:val="22"/>
+              <w:szCs w:val="22"/>
+              <w:lang w:val="en-GB" w:eastAsia="en-GB"/>
             </w:rPr>
           </w:pPr>
-          <w:hyperlink w:anchor="_Toc3727939" w:history="1">
+          <w:hyperlink w:anchor="_Toc3732813" w:history="1">
             <w:r>
               <w:rPr>
                 <w:rStyle w:val="Hyperlink"/>
@@ -1985,7 +2055,11 @@
             </w:r>
             <w:r>
               <w:rPr>
-                <w:noProof/>
+                <w:rFonts w:eastAsiaTheme="minorEastAsia"/>
+                <w:noProof/>
+                <w:sz w:val="22"/>
+                <w:szCs w:val="22"/>
+                <w:lang w:val="en-GB" w:eastAsia="en-GB"/>
               </w:rPr>
               <w:tab/>
             </w:r>
@@ -2016,7 +2090,7 @@
                 <w:noProof/>
                 <w:webHidden/>
               </w:rPr>
-              <w:instrText xml:space="preserve"> PAGEREF _Toc3727939 \h </w:instrText>
+              <w:instrText xml:space="preserve"> PAGEREF _Toc3732813 \h </w:instrText>
             </w:r>
             <w:r>
               <w:rPr>
@@ -2055,10 +2129,14 @@
               <w:tab w:val="right" w:leader="dot" w:pos="9056"/>
             </w:tabs>
             <w:rPr>
+              <w:rFonts w:eastAsiaTheme="minorEastAsia"/>
               <w:noProof/>
+              <w:sz w:val="22"/>
+              <w:szCs w:val="22"/>
+              <w:lang w:val="en-GB" w:eastAsia="en-GB"/>
             </w:rPr>
           </w:pPr>
-          <w:hyperlink w:anchor="_Toc3727940" w:history="1">
+          <w:hyperlink w:anchor="_Toc3732814" w:history="1">
             <w:r>
               <w:rPr>
                 <w:rStyle w:val="Hyperlink"/>
@@ -2071,19 +2149,21 @@
             </w:r>
             <w:r>
               <w:rPr>
-                <w:noProof/>
+                <w:rFonts w:eastAsiaTheme="minorEastAsia"/>
+                <w:noProof/>
+                <w:sz w:val="22"/>
+                <w:szCs w:val="22"/>
+                <w:lang w:val="en-GB" w:eastAsia="en-GB"/>
               </w:rPr>
               <w:tab/>
             </w:r>
             <w:r>
               <w:rPr>
                 <w:rStyle w:val="Hyperlink"/>
-                <w:rFonts w:cstheme="minorHAnsi"/>
-                <w:b/>
-                <w:noProof/>
-                <w:lang w:val="de-AT"/>
-              </w:rPr>
-              <w:t>Evaluierung Backend</w:t>
+                <w:noProof/>
+                <w:lang w:val="de-AT"/>
+              </w:rPr>
+              <w:t>Technologien und Getting Started</w:t>
             </w:r>
             <w:r>
               <w:rPr>
@@ -2104,7 +2184,7 @@
                 <w:noProof/>
                 <w:webHidden/>
               </w:rPr>
-              <w:instrText xml:space="preserve"> PAGEREF _Toc3727940 \h </w:instrText>
+              <w:instrText xml:space="preserve"> PAGEREF _Toc3732814 \h </w:instrText>
             </w:r>
             <w:r>
               <w:rPr>
@@ -2143,10 +2223,14 @@
               <w:tab w:val="right" w:leader="dot" w:pos="9056"/>
             </w:tabs>
             <w:rPr>
+              <w:rFonts w:eastAsiaTheme="minorEastAsia"/>
               <w:noProof/>
+              <w:sz w:val="22"/>
+              <w:szCs w:val="22"/>
+              <w:lang w:val="en-GB" w:eastAsia="en-GB"/>
             </w:rPr>
           </w:pPr>
-          <w:hyperlink w:anchor="_Toc3727941" w:history="1">
+          <w:hyperlink w:anchor="_Toc3732815" w:history="1">
             <w:r>
               <w:rPr>
                 <w:rStyle w:val="Hyperlink"/>
@@ -2157,7 +2241,11 @@
             </w:r>
             <w:r>
               <w:rPr>
-                <w:noProof/>
+                <w:rFonts w:eastAsiaTheme="minorEastAsia"/>
+                <w:noProof/>
+                <w:sz w:val="22"/>
+                <w:szCs w:val="22"/>
+                <w:lang w:val="en-GB" w:eastAsia="en-GB"/>
               </w:rPr>
               <w:tab/>
             </w:r>
@@ -2167,7 +2255,7 @@
                 <w:noProof/>
                 <w:lang w:val="de-AT"/>
               </w:rPr>
-              <w:t>Einleitung</w:t>
+              <w:t>React</w:t>
             </w:r>
             <w:r>
               <w:rPr>
@@ -2188,7 +2276,7 @@
                 <w:noProof/>
                 <w:webHidden/>
               </w:rPr>
-              <w:instrText xml:space="preserve"> PAGEREF _Toc3727941 \h </w:instrText>
+              <w:instrText xml:space="preserve"> PAGEREF _Toc3732815 \h </w:instrText>
             </w:r>
             <w:r>
               <w:rPr>
@@ -2227,10 +2315,14 @@
               <w:tab w:val="right" w:leader="dot" w:pos="9056"/>
             </w:tabs>
             <w:rPr>
+              <w:rFonts w:eastAsiaTheme="minorEastAsia"/>
               <w:noProof/>
+              <w:sz w:val="22"/>
+              <w:szCs w:val="22"/>
+              <w:lang w:val="en-GB" w:eastAsia="en-GB"/>
             </w:rPr>
           </w:pPr>
-          <w:hyperlink w:anchor="_Toc3727942" w:history="1">
+          <w:hyperlink w:anchor="_Toc3732816" w:history="1">
             <w:r>
               <w:rPr>
                 <w:rStyle w:val="Hyperlink"/>
@@ -2241,7 +2333,11 @@
             </w:r>
             <w:r>
               <w:rPr>
-                <w:noProof/>
+                <w:rFonts w:eastAsiaTheme="minorEastAsia"/>
+                <w:noProof/>
+                <w:sz w:val="22"/>
+                <w:szCs w:val="22"/>
+                <w:lang w:val="en-GB" w:eastAsia="en-GB"/>
               </w:rPr>
               <w:tab/>
             </w:r>
@@ -2251,7 +2347,7 @@
                 <w:noProof/>
                 <w:lang w:val="de-AT"/>
               </w:rPr>
-              <w:t>Kriterien</w:t>
+              <w:t>SASS und Koala</w:t>
             </w:r>
             <w:r>
               <w:rPr>
@@ -2272,7 +2368,7 @@
                 <w:noProof/>
                 <w:webHidden/>
               </w:rPr>
-              <w:instrText xml:space="preserve"> PAGEREF _Toc3727942 \h </w:instrText>
+              <w:instrText xml:space="preserve"> PAGEREF _Toc3732816 \h </w:instrText>
             </w:r>
             <w:r>
               <w:rPr>
@@ -2292,7 +2388,7 @@
                 <w:noProof/>
                 <w:webHidden/>
               </w:rPr>
-              <w:t>4</w:t>
+              <w:t>5</w:t>
             </w:r>
             <w:r>
               <w:rPr>
@@ -2305,32 +2401,59 @@
         </w:p>
         <w:p>
           <w:pPr>
-            <w:pStyle w:val="Verzeichnis3"/>
+            <w:pStyle w:val="Verzeichnis2"/>
             <w:tabs>
+              <w:tab w:val="left" w:pos="880"/>
               <w:tab w:val="right" w:leader="dot" w:pos="9056"/>
             </w:tabs>
             <w:rPr>
+              <w:rFonts w:eastAsiaTheme="minorEastAsia"/>
               <w:noProof/>
+              <w:sz w:val="22"/>
+              <w:szCs w:val="22"/>
+              <w:lang w:val="en-GB" w:eastAsia="en-GB"/>
             </w:rPr>
           </w:pPr>
-          <w:hyperlink w:anchor="_Toc3727943" w:history="1">
+          <w:hyperlink w:anchor="_Toc3732817" w:history="1">
             <w:r>
               <w:rPr>
                 <w:rStyle w:val="Hyperlink"/>
-                <w:noProof/>
-                <w:lang w:val="de-AT"/>
-              </w:rPr>
-              <w:t>Akzeptanz</w:t>
-            </w:r>
-            <w:r>
-              <w:rPr>
-                <w:noProof/>
-                <w:webHidden/>
+                <w:rFonts w:cstheme="minorHAnsi"/>
+                <w:b/>
+                <w:noProof/>
+                <w:lang w:val="de-AT"/>
+              </w:rPr>
+              <w:t>1.3</w:t>
+            </w:r>
+            <w:r>
+              <w:rPr>
+                <w:rFonts w:eastAsiaTheme="minorEastAsia"/>
+                <w:noProof/>
+                <w:sz w:val="22"/>
+                <w:szCs w:val="22"/>
+                <w:lang w:val="en-GB" w:eastAsia="en-GB"/>
               </w:rPr>
               <w:tab/>
             </w:r>
             <w:r>
               <w:rPr>
+                <w:rStyle w:val="Hyperlink"/>
+                <w:rFonts w:cstheme="minorHAnsi"/>
+                <w:b/>
+                <w:noProof/>
+                <w:lang w:val="de-AT"/>
+              </w:rPr>
+              <w:t>Evaluierung Backend</w:t>
+            </w:r>
+            <w:r>
+              <w:rPr>
+                <w:noProof/>
+                <w:webHidden/>
+              </w:rPr>
+              <w:tab/>
+            </w:r>
+            <w:r>
+              <w:rPr>
                 <w:noProof/>
                 <w:webHidden/>
               </w:rPr>
@@ -2341,7 +2464,7 @@
                 <w:noProof/>
                 <w:webHidden/>
               </w:rPr>
-              <w:instrText xml:space="preserve"> PAGEREF _Toc3727943 \h </w:instrText>
+              <w:instrText xml:space="preserve"> PAGEREF _Toc3732817 \h </w:instrText>
             </w:r>
             <w:r>
               <w:rPr>
@@ -2361,145 +2484,7 @@
                 <w:noProof/>
                 <w:webHidden/>
               </w:rPr>
-              <w:t>4</w:t>
-            </w:r>
-            <w:r>
-              <w:rPr>
-                <w:noProof/>
-                <w:webHidden/>
-              </w:rPr>
-              <w:fldChar w:fldCharType="end"/>
-            </w:r>
-          </w:hyperlink>
-        </w:p>
-        <w:p>
-          <w:pPr>
-            <w:pStyle w:val="Verzeichnis3"/>
-            <w:tabs>
-              <w:tab w:val="right" w:leader="dot" w:pos="9056"/>
-            </w:tabs>
-            <w:rPr>
-              <w:noProof/>
-            </w:rPr>
-          </w:pPr>
-          <w:hyperlink w:anchor="_Toc3727944" w:history="1">
-            <w:r>
-              <w:rPr>
-                <w:rStyle w:val="Hyperlink"/>
-                <w:noProof/>
-                <w:lang w:val="de-AT"/>
-              </w:rPr>
-              <w:t>Dokumentation</w:t>
-            </w:r>
-            <w:r>
-              <w:rPr>
-                <w:noProof/>
-                <w:webHidden/>
-              </w:rPr>
-              <w:tab/>
-            </w:r>
-            <w:r>
-              <w:rPr>
-                <w:noProof/>
-                <w:webHidden/>
-              </w:rPr>
-              <w:fldChar w:fldCharType="begin"/>
-            </w:r>
-            <w:r>
-              <w:rPr>
-                <w:noProof/>
-                <w:webHidden/>
-              </w:rPr>
-              <w:instrText xml:space="preserve"> PAGEREF _Toc3727944 \h </w:instrText>
-            </w:r>
-            <w:r>
-              <w:rPr>
-                <w:noProof/>
-                <w:webHidden/>
-              </w:rPr>
-            </w:r>
-            <w:r>
-              <w:rPr>
-                <w:noProof/>
-                <w:webHidden/>
-              </w:rPr>
-              <w:fldChar w:fldCharType="separate"/>
-            </w:r>
-            <w:r>
-              <w:rPr>
-                <w:noProof/>
-                <w:webHidden/>
-              </w:rPr>
-              <w:t>4</w:t>
-            </w:r>
-            <w:r>
-              <w:rPr>
-                <w:noProof/>
-                <w:webHidden/>
-              </w:rPr>
-              <w:fldChar w:fldCharType="end"/>
-            </w:r>
-          </w:hyperlink>
-        </w:p>
-        <w:p>
-          <w:pPr>
-            <w:pStyle w:val="Verzeichnis3"/>
-            <w:tabs>
-              <w:tab w:val="right" w:leader="dot" w:pos="9056"/>
-            </w:tabs>
-            <w:rPr>
-              <w:noProof/>
-            </w:rPr>
-          </w:pPr>
-          <w:hyperlink w:anchor="_Toc3727945" w:history="1">
-            <w:r>
-              <w:rPr>
-                <w:rStyle w:val="Hyperlink"/>
-                <w:noProof/>
-                <w:lang w:val="de-AT"/>
-              </w:rPr>
-              <w:t>Performance</w:t>
-            </w:r>
-            <w:r>
-              <w:rPr>
-                <w:noProof/>
-                <w:webHidden/>
-              </w:rPr>
-              <w:tab/>
-            </w:r>
-            <w:r>
-              <w:rPr>
-                <w:noProof/>
-                <w:webHidden/>
-              </w:rPr>
-              <w:fldChar w:fldCharType="begin"/>
-            </w:r>
-            <w:r>
-              <w:rPr>
-                <w:noProof/>
-                <w:webHidden/>
-              </w:rPr>
-              <w:instrText xml:space="preserve"> PAGEREF _Toc3727945 \h </w:instrText>
-            </w:r>
-            <w:r>
-              <w:rPr>
-                <w:noProof/>
-                <w:webHidden/>
-              </w:rPr>
-            </w:r>
-            <w:r>
-              <w:rPr>
-                <w:noProof/>
-                <w:webHidden/>
-              </w:rPr>
-              <w:fldChar w:fldCharType="separate"/>
-            </w:r>
-            <w:r>
-              <w:rPr>
-                <w:noProof/>
-                <w:webHidden/>
-              </w:rPr>
-              <w:t>4</w:t>
+              <w:t>6</w:t>
             </w:r>
             <w:r>
               <w:rPr>
@@ -2518,21 +2503,29 @@
               <w:tab w:val="right" w:leader="dot" w:pos="9056"/>
             </w:tabs>
             <w:rPr>
+              <w:rFonts w:eastAsiaTheme="minorEastAsia"/>
               <w:noProof/>
+              <w:sz w:val="22"/>
+              <w:szCs w:val="22"/>
+              <w:lang w:val="en-GB" w:eastAsia="en-GB"/>
             </w:rPr>
           </w:pPr>
-          <w:hyperlink w:anchor="_Toc3727946" w:history="1">
+          <w:hyperlink w:anchor="_Toc3732818" w:history="1">
             <w:r>
               <w:rPr>
                 <w:rStyle w:val="Hyperlink"/>
                 <w:noProof/>
                 <w:lang w:val="de-AT"/>
               </w:rPr>
-              <w:t>1.2.3</w:t>
-            </w:r>
-            <w:r>
-              <w:rPr>
-                <w:noProof/>
+              <w:t>1.3.1</w:t>
+            </w:r>
+            <w:r>
+              <w:rPr>
+                <w:rFonts w:eastAsiaTheme="minorEastAsia"/>
+                <w:noProof/>
+                <w:sz w:val="22"/>
+                <w:szCs w:val="22"/>
+                <w:lang w:val="en-GB" w:eastAsia="en-GB"/>
               </w:rPr>
               <w:tab/>
             </w:r>
@@ -2542,7 +2535,7 @@
                 <w:noProof/>
                 <w:lang w:val="de-AT"/>
               </w:rPr>
-              <w:t>Optionen</w:t>
+              <w:t>Einleitung</w:t>
             </w:r>
             <w:r>
               <w:rPr>
@@ -2563,7 +2556,7 @@
                 <w:noProof/>
                 <w:webHidden/>
               </w:rPr>
-              <w:instrText xml:space="preserve"> PAGEREF _Toc3727946 \h </w:instrText>
+              <w:instrText xml:space="preserve"> PAGEREF _Toc3732818 \h </w:instrText>
             </w:r>
             <w:r>
               <w:rPr>
@@ -2583,214 +2576,7 @@
                 <w:noProof/>
                 <w:webHidden/>
               </w:rPr>
-              <w:t>5</w:t>
-            </w:r>
-            <w:r>
-              <w:rPr>
-                <w:noProof/>
-                <w:webHidden/>
-              </w:rPr>
-              <w:fldChar w:fldCharType="end"/>
-            </w:r>
-          </w:hyperlink>
-        </w:p>
-        <w:p>
-          <w:pPr>
-            <w:pStyle w:val="Verzeichnis3"/>
-            <w:tabs>
-              <w:tab w:val="right" w:leader="dot" w:pos="9056"/>
-            </w:tabs>
-            <w:rPr>
-              <w:noProof/>
-            </w:rPr>
-          </w:pPr>
-          <w:hyperlink w:anchor="_Toc3727947" w:history="1">
-            <w:r>
-              <w:rPr>
-                <w:rStyle w:val="Hyperlink"/>
-                <w:noProof/>
-                <w:lang w:val="de-AT"/>
-              </w:rPr>
-              <w:t>NodeJS</w:t>
-            </w:r>
-            <w:r>
-              <w:rPr>
-                <w:noProof/>
-                <w:webHidden/>
-              </w:rPr>
-              <w:tab/>
-            </w:r>
-            <w:r>
-              <w:rPr>
-                <w:noProof/>
-                <w:webHidden/>
-              </w:rPr>
-              <w:fldChar w:fldCharType="begin"/>
-            </w:r>
-            <w:r>
-              <w:rPr>
-                <w:noProof/>
-                <w:webHidden/>
-              </w:rPr>
-              <w:instrText xml:space="preserve"> PAGEREF _Toc3727947 \h </w:instrText>
-            </w:r>
-            <w:r>
-              <w:rPr>
-                <w:noProof/>
-                <w:webHidden/>
-              </w:rPr>
-            </w:r>
-            <w:r>
-              <w:rPr>
-                <w:noProof/>
-                <w:webHidden/>
-              </w:rPr>
-              <w:fldChar w:fldCharType="separate"/>
-            </w:r>
-            <w:r>
-              <w:rPr>
-                <w:noProof/>
-                <w:webHidden/>
-              </w:rPr>
-              <w:t>5</w:t>
-            </w:r>
-            <w:r>
-              <w:rPr>
-                <w:noProof/>
-                <w:webHidden/>
-              </w:rPr>
-              <w:fldChar w:fldCharType="end"/>
-            </w:r>
-          </w:hyperlink>
-        </w:p>
-        <w:p>
-          <w:pPr>
-            <w:pStyle w:val="Verzeichnis3"/>
-            <w:tabs>
-              <w:tab w:val="right" w:leader="dot" w:pos="9056"/>
-            </w:tabs>
-            <w:rPr>
-              <w:noProof/>
-            </w:rPr>
-          </w:pPr>
-          <w:hyperlink w:anchor="_Toc3727948" w:history="1">
-            <w:r>
-              <w:rPr>
-                <w:rStyle w:val="Hyperlink"/>
-                <w:noProof/>
-                <w:lang w:val="de-AT"/>
-              </w:rPr>
-              <w:t>PHP</w:t>
-            </w:r>
-            <w:r>
-              <w:rPr>
-                <w:noProof/>
-                <w:webHidden/>
-              </w:rPr>
-              <w:tab/>
-            </w:r>
-            <w:r>
-              <w:rPr>
-                <w:noProof/>
-                <w:webHidden/>
-              </w:rPr>
-              <w:fldChar w:fldCharType="begin"/>
-            </w:r>
-            <w:r>
-              <w:rPr>
-                <w:noProof/>
-                <w:webHidden/>
-              </w:rPr>
-              <w:instrText xml:space="preserve"> PAGEREF _Toc3727948 \h </w:instrText>
-            </w:r>
-            <w:r>
-              <w:rPr>
-                <w:noProof/>
-                <w:webHidden/>
-              </w:rPr>
-            </w:r>
-            <w:r>
-              <w:rPr>
-                <w:noProof/>
-                <w:webHidden/>
-              </w:rPr>
-              <w:fldChar w:fldCharType="separate"/>
-            </w:r>
-            <w:r>
-              <w:rPr>
-                <w:noProof/>
-                <w:webHidden/>
-              </w:rPr>
-              <w:t>5</w:t>
-            </w:r>
-            <w:r>
-              <w:rPr>
-                <w:noProof/>
-                <w:webHidden/>
-              </w:rPr>
-              <w:fldChar w:fldCharType="end"/>
-            </w:r>
-          </w:hyperlink>
-        </w:p>
-        <w:p>
-          <w:pPr>
-            <w:pStyle w:val="Verzeichnis3"/>
-            <w:tabs>
-              <w:tab w:val="right" w:leader="dot" w:pos="9056"/>
-            </w:tabs>
-            <w:rPr>
-              <w:noProof/>
-            </w:rPr>
-          </w:pPr>
-          <w:hyperlink w:anchor="_Toc3727949" w:history="1">
-            <w:r>
-              <w:rPr>
-                <w:rStyle w:val="Hyperlink"/>
-                <w:noProof/>
-                <w:lang w:val="de-AT"/>
-              </w:rPr>
-              <w:t>Python</w:t>
-            </w:r>
-            <w:r>
-              <w:rPr>
-                <w:noProof/>
-                <w:webHidden/>
-              </w:rPr>
-              <w:tab/>
-            </w:r>
-            <w:r>
-              <w:rPr>
-                <w:noProof/>
-                <w:webHidden/>
-              </w:rPr>
-              <w:fldChar w:fldCharType="begin"/>
-            </w:r>
-            <w:r>
-              <w:rPr>
-                <w:noProof/>
-                <w:webHidden/>
-              </w:rPr>
-              <w:instrText xml:space="preserve"> PAGEREF _Toc3727949 \h </w:instrText>
-            </w:r>
-            <w:r>
-              <w:rPr>
-                <w:noProof/>
-                <w:webHidden/>
-              </w:rPr>
-            </w:r>
-            <w:r>
-              <w:rPr>
-                <w:noProof/>
-                <w:webHidden/>
-              </w:rPr>
-              <w:fldChar w:fldCharType="separate"/>
-            </w:r>
-            <w:r>
-              <w:rPr>
-                <w:noProof/>
-                <w:webHidden/>
-              </w:rPr>
-              <w:t>5</w:t>
+              <w:t>6</w:t>
             </w:r>
             <w:r>
               <w:rPr>
@@ -2809,21 +2595,29 @@
               <w:tab w:val="right" w:leader="dot" w:pos="9056"/>
             </w:tabs>
             <w:rPr>
+              <w:rFonts w:eastAsiaTheme="minorEastAsia"/>
               <w:noProof/>
+              <w:sz w:val="22"/>
+              <w:szCs w:val="22"/>
+              <w:lang w:val="en-GB" w:eastAsia="en-GB"/>
             </w:rPr>
           </w:pPr>
-          <w:hyperlink w:anchor="_Toc3727950" w:history="1">
+          <w:hyperlink w:anchor="_Toc3732819" w:history="1">
             <w:r>
               <w:rPr>
                 <w:rStyle w:val="Hyperlink"/>
                 <w:noProof/>
                 <w:lang w:val="de-AT"/>
               </w:rPr>
-              <w:t>1.2.4</w:t>
-            </w:r>
-            <w:r>
-              <w:rPr>
-                <w:noProof/>
+              <w:t>1.3.2</w:t>
+            </w:r>
+            <w:r>
+              <w:rPr>
+                <w:rFonts w:eastAsiaTheme="minorEastAsia"/>
+                <w:noProof/>
+                <w:sz w:val="22"/>
+                <w:szCs w:val="22"/>
+                <w:lang w:val="en-GB" w:eastAsia="en-GB"/>
               </w:rPr>
               <w:tab/>
             </w:r>
@@ -2833,7 +2627,7 @@
                 <w:noProof/>
                 <w:lang w:val="de-AT"/>
               </w:rPr>
-              <w:t>Nutzwertanalyse</w:t>
+              <w:t>Kriterien</w:t>
             </w:r>
             <w:r>
               <w:rPr>
@@ -2854,7 +2648,7 @@
                 <w:noProof/>
                 <w:webHidden/>
               </w:rPr>
-              <w:instrText xml:space="preserve"> PAGEREF _Toc3727950 \h </w:instrText>
+              <w:instrText xml:space="preserve"> PAGEREF _Toc3732819 \h </w:instrText>
             </w:r>
             <w:r>
               <w:rPr>
@@ -2874,7 +2668,226 @@
                 <w:noProof/>
                 <w:webHidden/>
               </w:rPr>
-              <w:t>5</w:t>
+              <w:t>6</w:t>
+            </w:r>
+            <w:r>
+              <w:rPr>
+                <w:noProof/>
+                <w:webHidden/>
+              </w:rPr>
+              <w:fldChar w:fldCharType="end"/>
+            </w:r>
+          </w:hyperlink>
+        </w:p>
+        <w:p>
+          <w:pPr>
+            <w:pStyle w:val="Verzeichnis3"/>
+            <w:tabs>
+              <w:tab w:val="right" w:leader="dot" w:pos="9056"/>
+            </w:tabs>
+            <w:rPr>
+              <w:rFonts w:eastAsiaTheme="minorEastAsia"/>
+              <w:noProof/>
+              <w:sz w:val="22"/>
+              <w:szCs w:val="22"/>
+              <w:lang w:val="en-GB" w:eastAsia="en-GB"/>
+            </w:rPr>
+          </w:pPr>
+          <w:hyperlink w:anchor="_Toc3732820" w:history="1">
+            <w:r>
+              <w:rPr>
+                <w:rStyle w:val="Hyperlink"/>
+                <w:noProof/>
+                <w:lang w:val="de-AT"/>
+              </w:rPr>
+              <w:t>Akzeptanz</w:t>
+            </w:r>
+            <w:r>
+              <w:rPr>
+                <w:noProof/>
+                <w:webHidden/>
+              </w:rPr>
+              <w:tab/>
+            </w:r>
+            <w:r>
+              <w:rPr>
+                <w:noProof/>
+                <w:webHidden/>
+              </w:rPr>
+              <w:fldChar w:fldCharType="begin"/>
+            </w:r>
+            <w:r>
+              <w:rPr>
+                <w:noProof/>
+                <w:webHidden/>
+              </w:rPr>
+              <w:instrText xml:space="preserve"> PAGEREF _Toc3732820 \h </w:instrText>
+            </w:r>
+            <w:r>
+              <w:rPr>
+                <w:noProof/>
+                <w:webHidden/>
+              </w:rPr>
+            </w:r>
+            <w:r>
+              <w:rPr>
+                <w:noProof/>
+                <w:webHidden/>
+              </w:rPr>
+              <w:fldChar w:fldCharType="separate"/>
+            </w:r>
+            <w:r>
+              <w:rPr>
+                <w:noProof/>
+                <w:webHidden/>
+              </w:rPr>
+              <w:t>6</w:t>
+            </w:r>
+            <w:r>
+              <w:rPr>
+                <w:noProof/>
+                <w:webHidden/>
+              </w:rPr>
+              <w:fldChar w:fldCharType="end"/>
+            </w:r>
+          </w:hyperlink>
+        </w:p>
+        <w:p>
+          <w:pPr>
+            <w:pStyle w:val="Verzeichnis3"/>
+            <w:tabs>
+              <w:tab w:val="right" w:leader="dot" w:pos="9056"/>
+            </w:tabs>
+            <w:rPr>
+              <w:rFonts w:eastAsiaTheme="minorEastAsia"/>
+              <w:noProof/>
+              <w:sz w:val="22"/>
+              <w:szCs w:val="22"/>
+              <w:lang w:val="en-GB" w:eastAsia="en-GB"/>
+            </w:rPr>
+          </w:pPr>
+          <w:hyperlink w:anchor="_Toc3732821" w:history="1">
+            <w:r>
+              <w:rPr>
+                <w:rStyle w:val="Hyperlink"/>
+                <w:noProof/>
+                <w:lang w:val="de-AT"/>
+              </w:rPr>
+              <w:t>Dokumentation</w:t>
+            </w:r>
+            <w:r>
+              <w:rPr>
+                <w:noProof/>
+                <w:webHidden/>
+              </w:rPr>
+              <w:tab/>
+            </w:r>
+            <w:r>
+              <w:rPr>
+                <w:noProof/>
+                <w:webHidden/>
+              </w:rPr>
+              <w:fldChar w:fldCharType="begin"/>
+            </w:r>
+            <w:r>
+              <w:rPr>
+                <w:noProof/>
+                <w:webHidden/>
+              </w:rPr>
+              <w:instrText xml:space="preserve"> PAGEREF _Toc3732821 \h </w:instrText>
+            </w:r>
+            <w:r>
+              <w:rPr>
+                <w:noProof/>
+                <w:webHidden/>
+              </w:rPr>
+            </w:r>
+            <w:r>
+              <w:rPr>
+                <w:noProof/>
+                <w:webHidden/>
+              </w:rPr>
+              <w:fldChar w:fldCharType="separate"/>
+            </w:r>
+            <w:r>
+              <w:rPr>
+                <w:noProof/>
+                <w:webHidden/>
+              </w:rPr>
+              <w:t>6</w:t>
+            </w:r>
+            <w:r>
+              <w:rPr>
+                <w:noProof/>
+                <w:webHidden/>
+              </w:rPr>
+              <w:fldChar w:fldCharType="end"/>
+            </w:r>
+          </w:hyperlink>
+        </w:p>
+        <w:p>
+          <w:pPr>
+            <w:pStyle w:val="Verzeichnis3"/>
+            <w:tabs>
+              <w:tab w:val="right" w:leader="dot" w:pos="9056"/>
+            </w:tabs>
+            <w:rPr>
+              <w:rFonts w:eastAsiaTheme="minorEastAsia"/>
+              <w:noProof/>
+              <w:sz w:val="22"/>
+              <w:szCs w:val="22"/>
+              <w:lang w:val="en-GB" w:eastAsia="en-GB"/>
+            </w:rPr>
+          </w:pPr>
+          <w:hyperlink w:anchor="_Toc3732822" w:history="1">
+            <w:r>
+              <w:rPr>
+                <w:rStyle w:val="Hyperlink"/>
+                <w:noProof/>
+                <w:lang w:val="de-AT"/>
+              </w:rPr>
+              <w:t>Performance</w:t>
+            </w:r>
+            <w:r>
+              <w:rPr>
+                <w:noProof/>
+                <w:webHidden/>
+              </w:rPr>
+              <w:tab/>
+            </w:r>
+            <w:r>
+              <w:rPr>
+                <w:noProof/>
+                <w:webHidden/>
+              </w:rPr>
+              <w:fldChar w:fldCharType="begin"/>
+            </w:r>
+            <w:r>
+              <w:rPr>
+                <w:noProof/>
+                <w:webHidden/>
+              </w:rPr>
+              <w:instrText xml:space="preserve"> PAGEREF _Toc3732822 \h </w:instrText>
+            </w:r>
+            <w:r>
+              <w:rPr>
+                <w:noProof/>
+                <w:webHidden/>
+              </w:rPr>
+            </w:r>
+            <w:r>
+              <w:rPr>
+                <w:noProof/>
+                <w:webHidden/>
+              </w:rPr>
+              <w:fldChar w:fldCharType="separate"/>
+            </w:r>
+            <w:r>
+              <w:rPr>
+                <w:noProof/>
+                <w:webHidden/>
+              </w:rPr>
+              <w:t>6</w:t>
             </w:r>
             <w:r>
               <w:rPr>
@@ -2893,21 +2906,29 @@
               <w:tab w:val="right" w:leader="dot" w:pos="9056"/>
             </w:tabs>
             <w:rPr>
+              <w:rFonts w:eastAsiaTheme="minorEastAsia"/>
               <w:noProof/>
+              <w:sz w:val="22"/>
+              <w:szCs w:val="22"/>
+              <w:lang w:val="en-GB" w:eastAsia="en-GB"/>
             </w:rPr>
           </w:pPr>
-          <w:hyperlink w:anchor="_Toc3727951" w:history="1">
+          <w:hyperlink w:anchor="_Toc3732823" w:history="1">
             <w:r>
               <w:rPr>
                 <w:rStyle w:val="Hyperlink"/>
                 <w:noProof/>
                 <w:lang w:val="de-AT"/>
               </w:rPr>
-              <w:t>1.2.5</w:t>
-            </w:r>
-            <w:r>
-              <w:rPr>
-                <w:noProof/>
+              <w:t>1.3.3</w:t>
+            </w:r>
+            <w:r>
+              <w:rPr>
+                <w:rFonts w:eastAsiaTheme="minorEastAsia"/>
+                <w:noProof/>
+                <w:sz w:val="22"/>
+                <w:szCs w:val="22"/>
+                <w:lang w:val="en-GB" w:eastAsia="en-GB"/>
               </w:rPr>
               <w:tab/>
             </w:r>
@@ -2917,6 +2938,409 @@
                 <w:noProof/>
                 <w:lang w:val="de-AT"/>
               </w:rPr>
+              <w:t>Optionen</w:t>
+            </w:r>
+            <w:r>
+              <w:rPr>
+                <w:noProof/>
+                <w:webHidden/>
+              </w:rPr>
+              <w:tab/>
+            </w:r>
+            <w:r>
+              <w:rPr>
+                <w:noProof/>
+                <w:webHidden/>
+              </w:rPr>
+              <w:fldChar w:fldCharType="begin"/>
+            </w:r>
+            <w:r>
+              <w:rPr>
+                <w:noProof/>
+                <w:webHidden/>
+              </w:rPr>
+              <w:instrText xml:space="preserve"> PAGEREF _Toc3732823 \h </w:instrText>
+            </w:r>
+            <w:r>
+              <w:rPr>
+                <w:noProof/>
+                <w:webHidden/>
+              </w:rPr>
+            </w:r>
+            <w:r>
+              <w:rPr>
+                <w:noProof/>
+                <w:webHidden/>
+              </w:rPr>
+              <w:fldChar w:fldCharType="separate"/>
+            </w:r>
+            <w:r>
+              <w:rPr>
+                <w:noProof/>
+                <w:webHidden/>
+              </w:rPr>
+              <w:t>6</w:t>
+            </w:r>
+            <w:r>
+              <w:rPr>
+                <w:noProof/>
+                <w:webHidden/>
+              </w:rPr>
+              <w:fldChar w:fldCharType="end"/>
+            </w:r>
+          </w:hyperlink>
+        </w:p>
+        <w:p>
+          <w:pPr>
+            <w:pStyle w:val="Verzeichnis3"/>
+            <w:tabs>
+              <w:tab w:val="right" w:leader="dot" w:pos="9056"/>
+            </w:tabs>
+            <w:rPr>
+              <w:rFonts w:eastAsiaTheme="minorEastAsia"/>
+              <w:noProof/>
+              <w:sz w:val="22"/>
+              <w:szCs w:val="22"/>
+              <w:lang w:val="en-GB" w:eastAsia="en-GB"/>
+            </w:rPr>
+          </w:pPr>
+          <w:hyperlink w:anchor="_Toc3732824" w:history="1">
+            <w:r>
+              <w:rPr>
+                <w:rStyle w:val="Hyperlink"/>
+                <w:noProof/>
+                <w:lang w:val="de-AT"/>
+              </w:rPr>
+              <w:t>NodeJS</w:t>
+            </w:r>
+            <w:r>
+              <w:rPr>
+                <w:noProof/>
+                <w:webHidden/>
+              </w:rPr>
+              <w:tab/>
+            </w:r>
+            <w:r>
+              <w:rPr>
+                <w:noProof/>
+                <w:webHidden/>
+              </w:rPr>
+              <w:fldChar w:fldCharType="begin"/>
+            </w:r>
+            <w:r>
+              <w:rPr>
+                <w:noProof/>
+                <w:webHidden/>
+              </w:rPr>
+              <w:instrText xml:space="preserve"> PAGEREF _Toc3732824 \h </w:instrText>
+            </w:r>
+            <w:r>
+              <w:rPr>
+                <w:noProof/>
+                <w:webHidden/>
+              </w:rPr>
+            </w:r>
+            <w:r>
+              <w:rPr>
+                <w:noProof/>
+                <w:webHidden/>
+              </w:rPr>
+              <w:fldChar w:fldCharType="separate"/>
+            </w:r>
+            <w:r>
+              <w:rPr>
+                <w:noProof/>
+                <w:webHidden/>
+              </w:rPr>
+              <w:t>6</w:t>
+            </w:r>
+            <w:r>
+              <w:rPr>
+                <w:noProof/>
+                <w:webHidden/>
+              </w:rPr>
+              <w:fldChar w:fldCharType="end"/>
+            </w:r>
+          </w:hyperlink>
+        </w:p>
+        <w:p>
+          <w:pPr>
+            <w:pStyle w:val="Verzeichnis3"/>
+            <w:tabs>
+              <w:tab w:val="right" w:leader="dot" w:pos="9056"/>
+            </w:tabs>
+            <w:rPr>
+              <w:rFonts w:eastAsiaTheme="minorEastAsia"/>
+              <w:noProof/>
+              <w:sz w:val="22"/>
+              <w:szCs w:val="22"/>
+              <w:lang w:val="en-GB" w:eastAsia="en-GB"/>
+            </w:rPr>
+          </w:pPr>
+          <w:hyperlink w:anchor="_Toc3732825" w:history="1">
+            <w:r>
+              <w:rPr>
+                <w:rStyle w:val="Hyperlink"/>
+                <w:noProof/>
+                <w:lang w:val="de-AT"/>
+              </w:rPr>
+              <w:t>PHP</w:t>
+            </w:r>
+            <w:r>
+              <w:rPr>
+                <w:noProof/>
+                <w:webHidden/>
+              </w:rPr>
+              <w:tab/>
+            </w:r>
+            <w:r>
+              <w:rPr>
+                <w:noProof/>
+                <w:webHidden/>
+              </w:rPr>
+              <w:fldChar w:fldCharType="begin"/>
+            </w:r>
+            <w:r>
+              <w:rPr>
+                <w:noProof/>
+                <w:webHidden/>
+              </w:rPr>
+              <w:instrText xml:space="preserve"> PAGEREF _Toc3732825 \h </w:instrText>
+            </w:r>
+            <w:r>
+              <w:rPr>
+                <w:noProof/>
+                <w:webHidden/>
+              </w:rPr>
+            </w:r>
+            <w:r>
+              <w:rPr>
+                <w:noProof/>
+                <w:webHidden/>
+              </w:rPr>
+              <w:fldChar w:fldCharType="separate"/>
+            </w:r>
+            <w:r>
+              <w:rPr>
+                <w:noProof/>
+                <w:webHidden/>
+              </w:rPr>
+              <w:t>6</w:t>
+            </w:r>
+            <w:r>
+              <w:rPr>
+                <w:noProof/>
+                <w:webHidden/>
+              </w:rPr>
+              <w:fldChar w:fldCharType="end"/>
+            </w:r>
+          </w:hyperlink>
+        </w:p>
+        <w:p>
+          <w:pPr>
+            <w:pStyle w:val="Verzeichnis3"/>
+            <w:tabs>
+              <w:tab w:val="right" w:leader="dot" w:pos="9056"/>
+            </w:tabs>
+            <w:rPr>
+              <w:rFonts w:eastAsiaTheme="minorEastAsia"/>
+              <w:noProof/>
+              <w:sz w:val="22"/>
+              <w:szCs w:val="22"/>
+              <w:lang w:val="en-GB" w:eastAsia="en-GB"/>
+            </w:rPr>
+          </w:pPr>
+          <w:hyperlink w:anchor="_Toc3732826" w:history="1">
+            <w:r>
+              <w:rPr>
+                <w:rStyle w:val="Hyperlink"/>
+                <w:noProof/>
+                <w:lang w:val="de-AT"/>
+              </w:rPr>
+              <w:t>Python</w:t>
+            </w:r>
+            <w:r>
+              <w:rPr>
+                <w:noProof/>
+                <w:webHidden/>
+              </w:rPr>
+              <w:tab/>
+            </w:r>
+            <w:r>
+              <w:rPr>
+                <w:noProof/>
+                <w:webHidden/>
+              </w:rPr>
+              <w:fldChar w:fldCharType="begin"/>
+            </w:r>
+            <w:r>
+              <w:rPr>
+                <w:noProof/>
+                <w:webHidden/>
+              </w:rPr>
+              <w:instrText xml:space="preserve"> PAGEREF _Toc3732826 \h </w:instrText>
+            </w:r>
+            <w:r>
+              <w:rPr>
+                <w:noProof/>
+                <w:webHidden/>
+              </w:rPr>
+            </w:r>
+            <w:r>
+              <w:rPr>
+                <w:noProof/>
+                <w:webHidden/>
+              </w:rPr>
+              <w:fldChar w:fldCharType="separate"/>
+            </w:r>
+            <w:r>
+              <w:rPr>
+                <w:noProof/>
+                <w:webHidden/>
+              </w:rPr>
+              <w:t>6</w:t>
+            </w:r>
+            <w:r>
+              <w:rPr>
+                <w:noProof/>
+                <w:webHidden/>
+              </w:rPr>
+              <w:fldChar w:fldCharType="end"/>
+            </w:r>
+          </w:hyperlink>
+        </w:p>
+        <w:p>
+          <w:pPr>
+            <w:pStyle w:val="Verzeichnis3"/>
+            <w:tabs>
+              <w:tab w:val="left" w:pos="1320"/>
+              <w:tab w:val="right" w:leader="dot" w:pos="9056"/>
+            </w:tabs>
+            <w:rPr>
+              <w:rFonts w:eastAsiaTheme="minorEastAsia"/>
+              <w:noProof/>
+              <w:sz w:val="22"/>
+              <w:szCs w:val="22"/>
+              <w:lang w:val="en-GB" w:eastAsia="en-GB"/>
+            </w:rPr>
+          </w:pPr>
+          <w:hyperlink w:anchor="_Toc3732827" w:history="1">
+            <w:r>
+              <w:rPr>
+                <w:rStyle w:val="Hyperlink"/>
+                <w:noProof/>
+                <w:lang w:val="de-AT"/>
+              </w:rPr>
+              <w:t>1.3.4</w:t>
+            </w:r>
+            <w:r>
+              <w:rPr>
+                <w:rFonts w:eastAsiaTheme="minorEastAsia"/>
+                <w:noProof/>
+                <w:sz w:val="22"/>
+                <w:szCs w:val="22"/>
+                <w:lang w:val="en-GB" w:eastAsia="en-GB"/>
+              </w:rPr>
+              <w:tab/>
+            </w:r>
+            <w:r>
+              <w:rPr>
+                <w:rStyle w:val="Hyperlink"/>
+                <w:noProof/>
+                <w:lang w:val="de-AT"/>
+              </w:rPr>
+              <w:t>Nutzwertanalyse</w:t>
+            </w:r>
+            <w:r>
+              <w:rPr>
+                <w:noProof/>
+                <w:webHidden/>
+              </w:rPr>
+              <w:tab/>
+            </w:r>
+            <w:r>
+              <w:rPr>
+                <w:noProof/>
+                <w:webHidden/>
+              </w:rPr>
+              <w:fldChar w:fldCharType="begin"/>
+            </w:r>
+            <w:r>
+              <w:rPr>
+                <w:noProof/>
+                <w:webHidden/>
+              </w:rPr>
+              <w:instrText xml:space="preserve"> PAGEREF _Toc3732827 \h </w:instrText>
+            </w:r>
+            <w:r>
+              <w:rPr>
+                <w:noProof/>
+                <w:webHidden/>
+              </w:rPr>
+            </w:r>
+            <w:r>
+              <w:rPr>
+                <w:noProof/>
+                <w:webHidden/>
+              </w:rPr>
+              <w:fldChar w:fldCharType="separate"/>
+            </w:r>
+            <w:r>
+              <w:rPr>
+                <w:noProof/>
+                <w:webHidden/>
+              </w:rPr>
+              <w:t>7</w:t>
+            </w:r>
+            <w:r>
+              <w:rPr>
+                <w:noProof/>
+                <w:webHidden/>
+              </w:rPr>
+              <w:fldChar w:fldCharType="end"/>
+            </w:r>
+          </w:hyperlink>
+        </w:p>
+        <w:p>
+          <w:pPr>
+            <w:pStyle w:val="Verzeichnis3"/>
+            <w:tabs>
+              <w:tab w:val="left" w:pos="1320"/>
+              <w:tab w:val="right" w:leader="dot" w:pos="9056"/>
+            </w:tabs>
+            <w:rPr>
+              <w:rFonts w:eastAsiaTheme="minorEastAsia"/>
+              <w:noProof/>
+              <w:sz w:val="22"/>
+              <w:szCs w:val="22"/>
+              <w:lang w:val="en-GB" w:eastAsia="en-GB"/>
+            </w:rPr>
+          </w:pPr>
+          <w:hyperlink w:anchor="_Toc3732828" w:history="1">
+            <w:r>
+              <w:rPr>
+                <w:rStyle w:val="Hyperlink"/>
+                <w:noProof/>
+                <w:lang w:val="de-AT"/>
+              </w:rPr>
+              <w:t>1.3.5</w:t>
+            </w:r>
+            <w:r>
+              <w:rPr>
+                <w:rFonts w:eastAsiaTheme="minorEastAsia"/>
+                <w:noProof/>
+                <w:sz w:val="22"/>
+                <w:szCs w:val="22"/>
+                <w:lang w:val="en-GB" w:eastAsia="en-GB"/>
+              </w:rPr>
+              <w:tab/>
+            </w:r>
+            <w:r>
+              <w:rPr>
+                <w:rStyle w:val="Hyperlink"/>
+                <w:noProof/>
+                <w:lang w:val="de-AT"/>
+              </w:rPr>
               <w:t>Fazit</w:t>
             </w:r>
             <w:r>
@@ -2938,7 +3362,7 @@
                 <w:noProof/>
                 <w:webHidden/>
               </w:rPr>
-              <w:instrText xml:space="preserve"> PAGEREF _Toc3727951 \h </w:instrText>
+              <w:instrText xml:space="preserve"> PAGEREF _Toc3732828 \h </w:instrText>
             </w:r>
             <w:r>
               <w:rPr>
@@ -2958,7 +3382,7 @@
                 <w:noProof/>
                 <w:webHidden/>
               </w:rPr>
-              <w:t>5</w:t>
+              <w:t>7</w:t>
             </w:r>
             <w:r>
               <w:rPr>
@@ -2977,10 +3401,14 @@
               <w:tab w:val="right" w:leader="dot" w:pos="9056"/>
             </w:tabs>
             <w:rPr>
+              <w:rFonts w:eastAsiaTheme="minorEastAsia"/>
               <w:noProof/>
+              <w:sz w:val="22"/>
+              <w:szCs w:val="22"/>
+              <w:lang w:val="en-GB" w:eastAsia="en-GB"/>
             </w:rPr>
           </w:pPr>
-          <w:hyperlink w:anchor="_Toc3727952" w:history="1">
+          <w:hyperlink w:anchor="_Toc3732829" w:history="1">
             <w:r>
               <w:rPr>
                 <w:rStyle w:val="Hyperlink"/>
@@ -2989,11 +3417,15 @@
                 <w:noProof/>
                 <w:lang w:val="de-AT"/>
               </w:rPr>
-              <w:t>1.3</w:t>
-            </w:r>
-            <w:r>
-              <w:rPr>
-                <w:noProof/>
+              <w:t>1.4</w:t>
+            </w:r>
+            <w:r>
+              <w:rPr>
+                <w:rFonts w:eastAsiaTheme="minorEastAsia"/>
+                <w:noProof/>
+                <w:sz w:val="22"/>
+                <w:szCs w:val="22"/>
+                <w:lang w:val="en-GB" w:eastAsia="en-GB"/>
               </w:rPr>
               <w:tab/>
             </w:r>
@@ -3026,7 +3458,7 @@
                 <w:noProof/>
                 <w:webHidden/>
               </w:rPr>
-              <w:instrText xml:space="preserve"> PAGEREF _Toc3727952 \h </w:instrText>
+              <w:instrText xml:space="preserve"> PAGEREF _Toc3732829 \h </w:instrText>
             </w:r>
             <w:r>
               <w:rPr>
@@ -3046,7 +3478,7 @@
                 <w:noProof/>
                 <w:webHidden/>
               </w:rPr>
-              <w:t>6</w:t>
+              <w:t>8</w:t>
             </w:r>
             <w:r>
               <w:rPr>
@@ -3065,10 +3497,14 @@
               <w:tab w:val="right" w:leader="dot" w:pos="9056"/>
             </w:tabs>
             <w:rPr>
+              <w:rFonts w:eastAsiaTheme="minorEastAsia"/>
               <w:noProof/>
+              <w:sz w:val="22"/>
+              <w:szCs w:val="22"/>
+              <w:lang w:val="en-GB" w:eastAsia="en-GB"/>
             </w:rPr>
           </w:pPr>
-          <w:hyperlink w:anchor="_Toc3727953" w:history="1">
+          <w:hyperlink w:anchor="_Toc3732830" w:history="1">
             <w:r>
               <w:rPr>
                 <w:rStyle w:val="Hyperlink"/>
@@ -3077,11 +3513,15 @@
                 <w:noProof/>
                 <w:lang w:val="de-AT"/>
               </w:rPr>
-              <w:t>1.4</w:t>
-            </w:r>
-            <w:r>
-              <w:rPr>
-                <w:noProof/>
+              <w:t>1.5</w:t>
+            </w:r>
+            <w:r>
+              <w:rPr>
+                <w:rFonts w:eastAsiaTheme="minorEastAsia"/>
+                <w:noProof/>
+                <w:sz w:val="22"/>
+                <w:szCs w:val="22"/>
+                <w:lang w:val="en-GB" w:eastAsia="en-GB"/>
               </w:rPr>
               <w:tab/>
             </w:r>
@@ -3114,7 +3554,7 @@
                 <w:noProof/>
                 <w:webHidden/>
               </w:rPr>
-              <w:instrText xml:space="preserve"> PAGEREF _Toc3727953 \h </w:instrText>
+              <w:instrText xml:space="preserve"> PAGEREF _Toc3732830 \h </w:instrText>
             </w:r>
             <w:r>
               <w:rPr>
@@ -3134,7 +3574,7 @@
                 <w:noProof/>
                 <w:webHidden/>
               </w:rPr>
-              <w:t>6</w:t>
+              <w:t>8</w:t>
             </w:r>
             <w:r>
               <w:rPr>
@@ -3180,7 +3620,7 @@
           <w:lang w:val="de-AT"/>
         </w:rPr>
       </w:pPr>
-      <w:bookmarkStart w:id="1" w:name="_Toc3727928"/>
+      <w:bookmarkStart w:id="0" w:name="_Toc3732802"/>
       <w:r>
         <w:rPr>
           <w:b/>
@@ -3206,7 +3646,7 @@
         </w:rPr>
         <w:t>ionssprint</w:t>
       </w:r>
-      <w:bookmarkEnd w:id="1"/>
+      <w:bookmarkEnd w:id="0"/>
     </w:p>
     <w:p>
       <w:pPr>
@@ -3220,7 +3660,7 @@
           <w:lang w:val="de-AT"/>
         </w:rPr>
       </w:pPr>
-      <w:bookmarkStart w:id="2" w:name="_Toc3727929"/>
+      <w:bookmarkStart w:id="1" w:name="_Toc3732803"/>
       <w:r>
         <w:rPr>
           <w:rFonts w:asciiTheme="minorHAnsi" w:hAnsiTheme="minorHAnsi" w:cstheme="minorHAnsi"/>
@@ -3239,7 +3679,7 @@
         </w:rPr>
         <w:t>Frontend</w:t>
       </w:r>
-      <w:bookmarkEnd w:id="2"/>
+      <w:bookmarkEnd w:id="1"/>
     </w:p>
     <w:p>
       <w:pPr>
@@ -3250,7 +3690,7 @@
           <w:lang w:val="de-AT"/>
         </w:rPr>
       </w:pPr>
-      <w:bookmarkStart w:id="3" w:name="_Toc3727930"/>
+      <w:bookmarkStart w:id="2" w:name="_Toc3732804"/>
       <w:r>
         <w:rPr>
           <w:color w:val="3F8584"/>
@@ -3258,53 +3698,120 @@
         </w:rPr>
         <w:t>Einleitung</w:t>
       </w:r>
+      <w:bookmarkEnd w:id="2"/>
+    </w:p>
+    <w:p>
+      <w:pPr>
+        <w:rPr>
+          <w:lang w:val="de-AT"/>
+        </w:rPr>
+      </w:pPr>
+      <w:r>
+        <w:rPr>
+          <w:lang w:val="de-AT"/>
+        </w:rPr>
+        <w:t xml:space="preserve">Das Ziel dieser Evaluierung ist es, die passende Frontend-Technologie fürs Projekt zu bestimmen. Unser Webinterface soll kartenmäßig (einzelne Module in Form von Karten) aufgebaut sein. Hierbei eignen sich die JavaScript – Frameworks React und </w:t>
+      </w:r>
+      <w:proofErr w:type="spellStart"/>
+      <w:r>
+        <w:rPr>
+          <w:lang w:val="de-AT"/>
+        </w:rPr>
+        <w:t>VueJS</w:t>
+      </w:r>
+      <w:proofErr w:type="spellEnd"/>
+      <w:r>
+        <w:rPr>
+          <w:lang w:val="de-AT"/>
+        </w:rPr>
+        <w:t xml:space="preserve"> sicherlich am besten</w:t>
+      </w:r>
+      <w:r>
+        <w:rPr>
+          <w:lang w:val="de-AT"/>
+        </w:rPr>
+        <w:t>. Zwischen diesen soll nun entschieden werden.</w:t>
+      </w:r>
+    </w:p>
+    <w:p>
+      <w:pPr>
+        <w:rPr>
+          <w:lang w:val="de-AT"/>
+        </w:rPr>
+      </w:pPr>
+      <w:r>
+        <w:rPr>
+          <w:lang w:val="de-AT"/>
+        </w:rPr>
+        <w:t>Weiters ist ein „</w:t>
+      </w:r>
+      <w:proofErr w:type="spellStart"/>
+      <w:r>
+        <w:rPr>
+          <w:lang w:val="de-AT"/>
+        </w:rPr>
+        <w:t>Technlogien</w:t>
+      </w:r>
+      <w:proofErr w:type="spellEnd"/>
+      <w:r>
+        <w:rPr>
+          <w:lang w:val="de-AT"/>
+        </w:rPr>
+        <w:t xml:space="preserve"> und </w:t>
+      </w:r>
+      <w:proofErr w:type="spellStart"/>
+      <w:r>
+        <w:rPr>
+          <w:lang w:val="de-AT"/>
+        </w:rPr>
+        <w:t>Getting</w:t>
+      </w:r>
+      <w:proofErr w:type="spellEnd"/>
+      <w:r>
+        <w:rPr>
+          <w:lang w:val="de-AT"/>
+        </w:rPr>
+        <w:t xml:space="preserve"> </w:t>
+      </w:r>
+      <w:proofErr w:type="spellStart"/>
+      <w:r>
+        <w:rPr>
+          <w:lang w:val="de-AT"/>
+        </w:rPr>
+        <w:t>Started</w:t>
+      </w:r>
+      <w:proofErr w:type="spellEnd"/>
+      <w:r>
+        <w:rPr>
+          <w:lang w:val="de-AT"/>
+        </w:rPr>
+        <w:t>“ Kapitel vorhanden, welches einen schnellstmöglichen Einstieg ermöglichen soll</w:t>
+      </w:r>
+      <w:r>
+        <w:rPr>
+          <w:lang w:val="de-AT"/>
+        </w:rPr>
+        <w:t xml:space="preserve"> und z</w:t>
+      </w:r>
+      <w:r>
+        <w:rPr>
+          <w:lang w:val="de-AT"/>
+        </w:rPr>
+        <w:t xml:space="preserve">usätzlich </w:t>
+      </w:r>
+      <w:bookmarkStart w:id="3" w:name="_GoBack"/>
       <w:bookmarkEnd w:id="3"/>
-    </w:p>
-    <w:p>
-      <w:pPr>
-        <w:rPr>
-          <w:lang w:val="de-AT"/>
-        </w:rPr>
-      </w:pPr>
-      <w:r>
-        <w:rPr>
-          <w:lang w:val="de-AT"/>
-        </w:rPr>
-        <w:t xml:space="preserve">Das Ziel dieser Evaluierung ist es, die passende Frontend-Technologie fürs Projekt zu bestimmen. Unser Webinterface soll kartenmäßig (einzelne Module in Form von Karten) aufgebaut sein. Hierbei eignen sich die JavaScript – Frameworks </w:t>
-      </w:r>
-      <w:proofErr w:type="spellStart"/>
-      <w:r>
-        <w:rPr>
-          <w:lang w:val="de-AT"/>
-        </w:rPr>
-        <w:t>React</w:t>
-      </w:r>
-      <w:proofErr w:type="spellEnd"/>
-      <w:r>
-        <w:rPr>
-          <w:lang w:val="de-AT"/>
-        </w:rPr>
-        <w:t xml:space="preserve"> und </w:t>
-      </w:r>
-      <w:proofErr w:type="spellStart"/>
-      <w:r>
-        <w:rPr>
-          <w:lang w:val="de-AT"/>
-        </w:rPr>
-        <w:t>VueJS</w:t>
-      </w:r>
-      <w:proofErr w:type="spellEnd"/>
-      <w:r>
-        <w:rPr>
-          <w:lang w:val="de-AT"/>
-        </w:rPr>
-        <w:t xml:space="preserve"> sicherlich am besten</w:t>
-      </w:r>
-      <w:r>
-        <w:rPr>
-          <w:lang w:val="de-AT"/>
-        </w:rPr>
-        <w:t>. Zwischen diesen soll nun entschieden werden.</w:t>
+      <w:r>
+        <w:rPr>
+          <w:lang w:val="de-AT"/>
+        </w:rPr>
+        <w:t>auch die verwendeten Technologien und Programmstrukturen erläutert</w:t>
+      </w:r>
+      <w:r>
+        <w:rPr>
+          <w:lang w:val="de-AT"/>
+        </w:rPr>
+        <w:t>.</w:t>
       </w:r>
     </w:p>
     <w:p>
@@ -3323,7 +3830,7 @@
           <w:lang w:val="de-AT"/>
         </w:rPr>
       </w:pPr>
-      <w:bookmarkStart w:id="4" w:name="_Toc3727931"/>
+      <w:bookmarkStart w:id="4" w:name="_Toc3732805"/>
       <w:r>
         <w:rPr>
           <w:color w:val="3F8584"/>
@@ -3346,7 +3853,7 @@
           <w:lang w:val="de-AT"/>
         </w:rPr>
       </w:pPr>
-      <w:bookmarkStart w:id="5" w:name="_Toc3727932"/>
+      <w:bookmarkStart w:id="5" w:name="_Toc3732806"/>
       <w:r>
         <w:rPr>
           <w:color w:val="3F8584"/>
@@ -3382,7 +3889,7 @@
           <w:lang w:val="de-AT"/>
         </w:rPr>
       </w:pPr>
-      <w:bookmarkStart w:id="6" w:name="_Toc3727933"/>
+      <w:bookmarkStart w:id="6" w:name="_Toc3732807"/>
       <w:r>
         <w:rPr>
           <w:color w:val="3F8584"/>
@@ -3418,7 +3925,7 @@
           <w:lang w:val="de-AT"/>
         </w:rPr>
       </w:pPr>
-      <w:bookmarkStart w:id="7" w:name="_Toc3727934"/>
+      <w:bookmarkStart w:id="7" w:name="_Toc3732808"/>
       <w:r>
         <w:rPr>
           <w:color w:val="3F8584"/>
@@ -3440,14 +3947,12 @@
         </w:rPr>
         <w:t xml:space="preserve">Das Framework soll ausreichend Funktionalität bieten, damit die kommenden Aufgabenstellungen gelöst werden können. Hierbei ist jedoch „ausreichend“ zu unterstreichen, da es weder zu </w:t>
       </w:r>
-      <w:proofErr w:type="gramStart"/>
-      <w:r>
-        <w:rPr>
-          <w:lang w:val="de-AT"/>
-        </w:rPr>
-        <w:t>umfangreich,</w:t>
-      </w:r>
-      <w:proofErr w:type="gramEnd"/>
+      <w:r>
+        <w:rPr>
+          <w:lang w:val="de-AT"/>
+        </w:rPr>
+        <w:t>umfangreich</w:t>
+      </w:r>
       <w:r>
         <w:rPr>
           <w:lang w:val="de-AT"/>
@@ -3495,7 +4000,7 @@
           <w:lang w:val="de-AT"/>
         </w:rPr>
       </w:pPr>
-      <w:bookmarkStart w:id="8" w:name="_Toc3727935"/>
+      <w:bookmarkStart w:id="8" w:name="_Toc3732809"/>
       <w:r>
         <w:rPr>
           <w:color w:val="3F8584"/>
@@ -3518,76 +4023,66 @@
           <w:lang w:val="de-AT"/>
         </w:rPr>
       </w:pPr>
-      <w:bookmarkStart w:id="9" w:name="_Toc3727936"/>
+      <w:bookmarkStart w:id="9" w:name="_Toc3732810"/>
+      <w:r>
+        <w:rPr>
+          <w:color w:val="3F8584"/>
+          <w:lang w:val="de-AT"/>
+        </w:rPr>
+        <w:t>React</w:t>
+      </w:r>
+      <w:bookmarkEnd w:id="9"/>
+    </w:p>
+    <w:p>
+      <w:pPr>
+        <w:rPr>
+          <w:lang w:val="de-AT"/>
+        </w:rPr>
+      </w:pPr>
+      <w:r>
+        <w:rPr>
+          <w:lang w:val="de-AT"/>
+        </w:rPr>
+        <w:t xml:space="preserve">React JS ist ein, vom Unternehmen Facebook entwickeltes JavaScript – Framework, welches durch seinen langjährigen Aufenthalt am Markt </w:t>
+      </w:r>
+      <w:r>
+        <w:rPr>
+          <w:lang w:val="de-AT"/>
+        </w:rPr>
+        <w:t xml:space="preserve">und weltbekannten Hersteller </w:t>
+      </w:r>
+      <w:r>
+        <w:rPr>
+          <w:lang w:val="de-AT"/>
+        </w:rPr>
+        <w:t xml:space="preserve">eine stets wachsende Community </w:t>
+      </w:r>
+      <w:r>
+        <w:rPr>
+          <w:lang w:val="de-AT"/>
+        </w:rPr>
+        <w:t>aufrechterhält</w:t>
+      </w:r>
+      <w:r>
+        <w:rPr>
+          <w:lang w:val="de-AT"/>
+        </w:rPr>
+        <w:t>.</w:t>
+      </w:r>
+      <w:r>
+        <w:rPr>
+          <w:lang w:val="de-AT"/>
+        </w:rPr>
+        <w:t xml:space="preserve"> Umfangsmäßig ist es genau zwischen die anderen beiden bekanntesten JS-Frameworks AngularJS und </w:t>
+      </w:r>
       <w:proofErr w:type="spellStart"/>
       <w:r>
         <w:rPr>
-          <w:color w:val="3F8584"/>
-          <w:lang w:val="de-AT"/>
-        </w:rPr>
-        <w:t>React</w:t>
-      </w:r>
-      <w:bookmarkEnd w:id="9"/>
+          <w:lang w:val="de-AT"/>
+        </w:rPr>
+        <w:t>VueJS</w:t>
+      </w:r>
       <w:proofErr w:type="spellEnd"/>
-    </w:p>
-    <w:p>
-      <w:pPr>
-        <w:rPr>
-          <w:lang w:val="de-AT"/>
-        </w:rPr>
-      </w:pPr>
-      <w:proofErr w:type="spellStart"/>
-      <w:r>
-        <w:rPr>
-          <w:lang w:val="de-AT"/>
-        </w:rPr>
-        <w:t>React</w:t>
-      </w:r>
-      <w:proofErr w:type="spellEnd"/>
-      <w:r>
-        <w:rPr>
-          <w:lang w:val="de-AT"/>
-        </w:rPr>
-        <w:t xml:space="preserve"> JS ist ein, vom Unternehmen Facebook entwickeltes JavaScript – Framework, welches durch seinen langjährigen Aufenthalt am Markt </w:t>
-      </w:r>
-      <w:r>
-        <w:rPr>
-          <w:lang w:val="de-AT"/>
-        </w:rPr>
-        <w:t xml:space="preserve">und weltbekannten Hersteller </w:t>
-      </w:r>
-      <w:r>
-        <w:rPr>
-          <w:lang w:val="de-AT"/>
-        </w:rPr>
-        <w:t xml:space="preserve">eine stets wachsende Community </w:t>
-      </w:r>
-      <w:r>
-        <w:rPr>
-          <w:lang w:val="de-AT"/>
-        </w:rPr>
-        <w:t>aufrechterhält</w:t>
-      </w:r>
-      <w:r>
-        <w:rPr>
-          <w:lang w:val="de-AT"/>
-        </w:rPr>
-        <w:t>.</w:t>
-      </w:r>
-      <w:r>
-        <w:rPr>
-          <w:lang w:val="de-AT"/>
-        </w:rPr>
-        <w:t xml:space="preserve"> Umfangsmäßig ist es genau zwischen die anderen beiden bekanntesten JS-Frameworks AngularJS und </w:t>
-      </w:r>
-      <w:proofErr w:type="spellStart"/>
-      <w:r>
-        <w:rPr>
-          <w:lang w:val="de-AT"/>
-        </w:rPr>
-        <w:t>VueJS</w:t>
-      </w:r>
-      <w:proofErr w:type="spellEnd"/>
       <w:r>
         <w:rPr>
           <w:lang w:val="de-AT"/>
@@ -3598,21 +4093,7 @@
         <w:rPr>
           <w:lang w:val="de-AT"/>
         </w:rPr>
-        <w:t xml:space="preserve"> </w:t>
-      </w:r>
-      <w:proofErr w:type="spellStart"/>
-      <w:r>
-        <w:rPr>
-          <w:lang w:val="de-AT"/>
-        </w:rPr>
-        <w:t>React</w:t>
-      </w:r>
-      <w:proofErr w:type="spellEnd"/>
-      <w:r>
-        <w:rPr>
-          <w:lang w:val="de-AT"/>
-        </w:rPr>
-        <w:t xml:space="preserve"> verwendet eine eigene „Programmiersprache“ namens </w:t>
+        <w:t xml:space="preserve"> React verwendet eine eigene „Programmiersprache“ namens </w:t>
       </w:r>
       <w:r>
         <w:rPr>
@@ -3671,7 +4152,7 @@
           <w:lang w:val="de-AT"/>
         </w:rPr>
       </w:pPr>
-      <w:bookmarkStart w:id="10" w:name="_Toc3727937"/>
+      <w:bookmarkStart w:id="10" w:name="_Toc3732811"/>
       <w:proofErr w:type="spellStart"/>
       <w:r>
         <w:rPr>
@@ -3729,7 +4210,14 @@
         <w:rPr>
           <w:lang w:val="de-AT"/>
         </w:rPr>
-        <w:t xml:space="preserve"> gilt als ein sehr einsteigerfreundliches Framework und punktet durch seine Einfachheit. Durch sein junges Alter besitzt es jedoch eine vergleichsweise kleine bis mittelgroße Community.</w:t>
+        <w:t xml:space="preserve"> gilt als ein sehr einsteigerfreundliches Framework und punktet durch seine Einfachheit. Durch sein junges Alter besitzt es jedoch eine </w:t>
+      </w:r>
+      <w:r>
+        <w:rPr>
+          <w:lang w:val="de-AT"/>
+        </w:rPr>
+        <w:lastRenderedPageBreak/>
+        <w:t>vergleichsweise kleine bis mittelgroße Community.</w:t>
       </w:r>
       <w:r>
         <w:rPr>
@@ -3749,14 +4237,7 @@
         <w:rPr>
           <w:lang w:val="de-AT"/>
         </w:rPr>
-        <w:t xml:space="preserve"> trennt JS, HTML und CSS </w:t>
-      </w:r>
-      <w:r>
-        <w:rPr>
-          <w:lang w:val="de-AT"/>
-        </w:rPr>
-        <w:lastRenderedPageBreak/>
-        <w:t xml:space="preserve">voneinander, weshalb eine gute Übersicht eingehalten wird. Dies hindert </w:t>
+        <w:t xml:space="preserve"> trennt JS, HTML und CSS voneinander, weshalb eine gute Übersicht eingehalten wird. Dies hindert </w:t>
       </w:r>
       <w:proofErr w:type="spellStart"/>
       <w:r>
@@ -3789,7 +4270,7 @@
           <w:lang w:val="de-AT"/>
         </w:rPr>
       </w:pPr>
-      <w:bookmarkStart w:id="11" w:name="_Toc3727938"/>
+      <w:bookmarkStart w:id="11" w:name="_Toc3732812"/>
       <w:r>
         <w:rPr>
           <w:color w:val="3F8584"/>
@@ -3896,7 +4377,6 @@
                 <w:lang w:val="de-AT"/>
               </w:rPr>
             </w:pPr>
-            <w:proofErr w:type="spellStart"/>
             <w:r>
               <w:rPr>
                 <w:b/>
@@ -3904,7 +4384,6 @@
               </w:rPr>
               <w:t>React</w:t>
             </w:r>
-            <w:proofErr w:type="spellEnd"/>
           </w:p>
         </w:tc>
         <w:tc>
@@ -4705,7 +5184,7 @@
           <w:lang w:val="de-AT"/>
         </w:rPr>
       </w:pPr>
-      <w:bookmarkStart w:id="12" w:name="_Toc3727939"/>
+      <w:bookmarkStart w:id="12" w:name="_Toc3732813"/>
       <w:r>
         <w:rPr>
           <w:color w:val="3F8584"/>
@@ -4725,27 +5204,610 @@
         <w:rPr>
           <w:lang w:val="de-AT"/>
         </w:rPr>
-        <w:t xml:space="preserve">Die Entscheidung fällt auf das Framework </w:t>
+        <w:t xml:space="preserve">Die Entscheidung fällt auf das Framework React JS, da hier zum einen durch bereits bestehende Erfahrung weniger Einarbeitungszeit benötigt wird, zum anderen </w:t>
+      </w:r>
+      <w:r>
+        <w:rPr>
+          <w:lang w:val="de-AT"/>
+        </w:rPr>
+        <w:t>eine starke Community dahintersteckt, was eine Vielzahl von Hilfestellungen im Internet bietet. Umfangsmäßig entspricht dieses Framework den Anforderungen, da keine zusätzlichen Technologien benötigt werden.</w:t>
+      </w:r>
+    </w:p>
+    <w:p>
+      <w:pPr>
+        <w:rPr>
+          <w:lang w:val="de-AT"/>
+        </w:rPr>
+      </w:pPr>
+    </w:p>
+    <w:p>
+      <w:pPr>
+        <w:pStyle w:val="berschrift2"/>
+        <w:rPr>
+          <w:color w:val="3F8584"/>
+          <w:lang w:val="de-AT"/>
+        </w:rPr>
+      </w:pPr>
+      <w:bookmarkStart w:id="13" w:name="_Toc3732814"/>
+      <w:r>
+        <w:rPr>
+          <w:color w:val="3F8584"/>
+          <w:lang w:val="de-AT"/>
+        </w:rPr>
+        <w:t>Technologien</w:t>
+      </w:r>
+      <w:r>
+        <w:rPr>
+          <w:color w:val="3F8584"/>
+          <w:lang w:val="de-AT"/>
+        </w:rPr>
+        <w:t xml:space="preserve"> und </w:t>
       </w:r>
       <w:proofErr w:type="spellStart"/>
       <w:r>
         <w:rPr>
+          <w:color w:val="3F8584"/>
+          <w:lang w:val="de-AT"/>
+        </w:rPr>
+        <w:t>Getting</w:t>
+      </w:r>
+      <w:proofErr w:type="spellEnd"/>
+      <w:r>
+        <w:rPr>
+          <w:color w:val="3F8584"/>
+          <w:lang w:val="de-AT"/>
+        </w:rPr>
+        <w:t xml:space="preserve"> </w:t>
+      </w:r>
+      <w:proofErr w:type="spellStart"/>
+      <w:r>
+        <w:rPr>
+          <w:color w:val="3F8584"/>
+          <w:lang w:val="de-AT"/>
+        </w:rPr>
+        <w:t>Started</w:t>
+      </w:r>
+      <w:bookmarkEnd w:id="13"/>
+      <w:proofErr w:type="spellEnd"/>
+    </w:p>
+    <w:p>
+      <w:pPr>
+        <w:pStyle w:val="berschrift3"/>
+        <w:rPr>
+          <w:color w:val="3F8584"/>
+          <w:lang w:val="de-AT"/>
+        </w:rPr>
+      </w:pPr>
+      <w:bookmarkStart w:id="14" w:name="_Toc3732815"/>
+      <w:r>
+        <w:rPr>
+          <w:color w:val="3F8584"/>
           <w:lang w:val="de-AT"/>
         </w:rPr>
         <w:t>React</w:t>
       </w:r>
+      <w:bookmarkEnd w:id="14"/>
+      <w:r>
+        <w:rPr>
+          <w:lang w:val="de-AT"/>
+        </w:rPr>
+        <w:br/>
+      </w:r>
+    </w:p>
+    <w:p>
+      <w:pPr>
+        <w:rPr>
+          <w:lang w:val="de-AT"/>
+        </w:rPr>
+      </w:pPr>
+      <w:r>
+        <w:rPr>
+          <w:lang w:val="de-AT"/>
+        </w:rPr>
+        <w:t>Um eine neue React-Anwendung zu erstellen</w:t>
+      </w:r>
+      <w:r>
+        <w:rPr>
+          <w:lang w:val="de-AT"/>
+        </w:rPr>
+        <w:t xml:space="preserve">, benötigt man Node.js (Version &gt;= 6) und </w:t>
+      </w:r>
+      <w:proofErr w:type="spellStart"/>
+      <w:r>
+        <w:rPr>
+          <w:lang w:val="de-AT"/>
+        </w:rPr>
+        <w:t>npm</w:t>
+      </w:r>
       <w:proofErr w:type="spellEnd"/>
       <w:r>
         <w:rPr>
           <w:lang w:val="de-AT"/>
         </w:rPr>
-        <w:t xml:space="preserve"> JS, da hier zum einen durch bereits bestehende Erfahrung weniger Einarbeitungszeit benötigt wird, zum anderen </w:t>
-      </w:r>
-      <w:r>
-        <w:rPr>
-          <w:lang w:val="de-AT"/>
-        </w:rPr>
-        <w:t>eine starke Community dahintersteckt, was eine Vielzahl von Hilfestellungen im Internet bietet. Umfangsmäßig entspricht dieses Framework den Anforderungen, da keine zusätzlichen Technologien benötigt werden.</w:t>
+        <w:t xml:space="preserve"> (Version &gt;= 5.2)</w:t>
+      </w:r>
+      <w:r>
+        <w:rPr>
+          <w:lang w:val="de-AT"/>
+        </w:rPr>
+        <w:t>. Nun muss man folgende Befehle in seiner Shell ausführen:</w:t>
+      </w:r>
+    </w:p>
+    <w:p>
+      <w:pPr>
+        <w:rPr>
+          <w:lang w:val="de-AT"/>
+        </w:rPr>
+      </w:pPr>
+    </w:p>
+    <w:p>
+      <w:pPr>
+        <w:rPr>
+          <w:rFonts w:ascii="Courier New" w:hAnsi="Courier New" w:cs="Courier New"/>
+          <w:lang w:val="en-GB"/>
+        </w:rPr>
+      </w:pPr>
+      <w:proofErr w:type="spellStart"/>
+      <w:r>
+        <w:rPr>
+          <w:rFonts w:ascii="Courier New" w:hAnsi="Courier New" w:cs="Courier New"/>
+          <w:lang w:val="en-GB"/>
+        </w:rPr>
+        <w:t>npx</w:t>
+      </w:r>
+      <w:proofErr w:type="spellEnd"/>
+      <w:r>
+        <w:rPr>
+          <w:rFonts w:ascii="Courier New" w:hAnsi="Courier New" w:cs="Courier New"/>
+          <w:lang w:val="en-GB"/>
+        </w:rPr>
+        <w:t xml:space="preserve"> create-react-app </w:t>
+      </w:r>
+      <w:proofErr w:type="spellStart"/>
+      <w:r>
+        <w:rPr>
+          <w:rFonts w:ascii="Courier New" w:hAnsi="Courier New" w:cs="Courier New"/>
+          <w:lang w:val="en-GB"/>
+        </w:rPr>
+        <w:t>a</w:t>
+      </w:r>
+      <w:r>
+        <w:rPr>
+          <w:rFonts w:ascii="Courier New" w:hAnsi="Courier New" w:cs="Courier New"/>
+          <w:lang w:val="en-GB"/>
+        </w:rPr>
+        <w:t>pplicationName</w:t>
+      </w:r>
+      <w:proofErr w:type="spellEnd"/>
+    </w:p>
+    <w:p>
+      <w:pPr>
+        <w:rPr>
+          <w:rFonts w:ascii="Courier New" w:hAnsi="Courier New" w:cs="Courier New"/>
+          <w:lang w:val="en-GB"/>
+        </w:rPr>
+      </w:pPr>
+      <w:r>
+        <w:rPr>
+          <w:rFonts w:ascii="Courier New" w:hAnsi="Courier New" w:cs="Courier New"/>
+          <w:lang w:val="en-GB"/>
+        </w:rPr>
+        <w:t xml:space="preserve">cd </w:t>
+      </w:r>
+      <w:proofErr w:type="spellStart"/>
+      <w:r>
+        <w:rPr>
+          <w:rFonts w:ascii="Courier New" w:hAnsi="Courier New" w:cs="Courier New"/>
+          <w:lang w:val="en-GB"/>
+        </w:rPr>
+        <w:t>applicationName</w:t>
+      </w:r>
+      <w:proofErr w:type="spellEnd"/>
+    </w:p>
+    <w:p>
+      <w:pPr>
+        <w:rPr>
+          <w:rFonts w:ascii="Courier New" w:hAnsi="Courier New" w:cs="Courier New"/>
+          <w:lang w:val="de-AT"/>
+        </w:rPr>
+      </w:pPr>
+      <w:proofErr w:type="spellStart"/>
+      <w:r>
+        <w:rPr>
+          <w:rFonts w:ascii="Courier New" w:hAnsi="Courier New" w:cs="Courier New"/>
+          <w:lang w:val="de-AT"/>
+        </w:rPr>
+        <w:t>npm</w:t>
+      </w:r>
+      <w:proofErr w:type="spellEnd"/>
+      <w:r>
+        <w:rPr>
+          <w:rFonts w:ascii="Courier New" w:hAnsi="Courier New" w:cs="Courier New"/>
+          <w:lang w:val="de-AT"/>
+        </w:rPr>
+        <w:t xml:space="preserve"> </w:t>
+      </w:r>
+      <w:proofErr w:type="spellStart"/>
+      <w:r>
+        <w:rPr>
+          <w:rFonts w:ascii="Courier New" w:hAnsi="Courier New" w:cs="Courier New"/>
+          <w:lang w:val="de-AT"/>
+        </w:rPr>
+        <w:t>start</w:t>
+      </w:r>
+      <w:proofErr w:type="spellEnd"/>
+    </w:p>
+    <w:p>
+      <w:pPr>
+        <w:rPr>
+          <w:lang w:val="de-AT"/>
+        </w:rPr>
+      </w:pPr>
+    </w:p>
+    <w:p>
+      <w:pPr>
+        <w:rPr>
+          <w:lang w:val="de-AT"/>
+        </w:rPr>
+      </w:pPr>
+      <w:r>
+        <w:rPr>
+          <w:lang w:val="de-AT"/>
+        </w:rPr>
+        <w:t>Es wird ein lokaler Development-Server gestartet und d</w:t>
+      </w:r>
+      <w:r>
+        <w:rPr>
+          <w:lang w:val="de-AT"/>
+        </w:rPr>
+        <w:t>ie Anwendung kann nun u</w:t>
+      </w:r>
+      <w:r>
+        <w:rPr>
+          <w:lang w:val="de-AT"/>
+        </w:rPr>
+        <w:t xml:space="preserve">nter </w:t>
+      </w:r>
+      <w:hyperlink r:id="rId9" w:history="1">
+        <w:r>
+          <w:rPr>
+            <w:rStyle w:val="Hyperlink"/>
+            <w:lang w:val="de-AT"/>
+          </w:rPr>
+          <w:t>http://localhost:3000</w:t>
+        </w:r>
+      </w:hyperlink>
+      <w:r>
+        <w:rPr>
+          <w:lang w:val="de-AT"/>
+        </w:rPr>
+        <w:t xml:space="preserve"> eingesehen werd</w:t>
+      </w:r>
+      <w:r>
+        <w:rPr>
+          <w:lang w:val="de-AT"/>
+        </w:rPr>
+        <w:t>e</w:t>
+      </w:r>
+      <w:r>
+        <w:rPr>
+          <w:lang w:val="de-AT"/>
+        </w:rPr>
+        <w:t xml:space="preserve">n. </w:t>
+      </w:r>
+    </w:p>
+    <w:p>
+      <w:pPr>
+        <w:rPr>
+          <w:lang w:val="de-AT"/>
+        </w:rPr>
+      </w:pPr>
+    </w:p>
+    <w:p>
+      <w:pPr>
+        <w:rPr>
+          <w:lang w:val="de-AT"/>
+        </w:rPr>
+      </w:pPr>
+      <w:r>
+        <w:rPr>
+          <w:lang w:val="de-AT"/>
+        </w:rPr>
+        <w:t xml:space="preserve">Da jedoch das Backend-Team sowieso mit dem Einsatz ihrer SDKs </w:t>
+      </w:r>
+      <w:proofErr w:type="spellStart"/>
+      <w:r>
+        <w:rPr>
+          <w:lang w:val="de-AT"/>
+        </w:rPr>
+        <w:t>for</w:t>
+      </w:r>
+      <w:proofErr w:type="spellEnd"/>
+      <w:r>
+        <w:rPr>
+          <w:lang w:val="de-AT"/>
+        </w:rPr>
+        <w:t xml:space="preserve"> Node.js </w:t>
+      </w:r>
+      <w:r>
+        <w:rPr>
+          <w:lang w:val="de-AT"/>
+        </w:rPr>
+        <w:t>Cloud-Foundry-App</w:t>
+      </w:r>
+      <w:r>
+        <w:rPr>
+          <w:lang w:val="de-AT"/>
+        </w:rPr>
+        <w:t xml:space="preserve"> einen eigenen Webserver startet, ist es d</w:t>
+      </w:r>
+      <w:r>
+        <w:rPr>
+          <w:lang w:val="de-AT"/>
+        </w:rPr>
+        <w:t>as Ziel des Frontend-Teams die React-Anwendungen a</w:t>
+      </w:r>
+      <w:r>
+        <w:rPr>
+          <w:lang w:val="de-AT"/>
+        </w:rPr>
+        <w:t>uf diesen Server auszulagern.</w:t>
+      </w:r>
+    </w:p>
+    <w:p>
+      <w:pPr>
+        <w:rPr>
+          <w:lang w:val="de-AT"/>
+        </w:rPr>
+      </w:pPr>
+    </w:p>
+    <w:p>
+      <w:pPr>
+        <w:rPr>
+          <w:lang w:val="de-AT"/>
+        </w:rPr>
+      </w:pPr>
+    </w:p>
+    <w:p>
+      <w:pPr>
+        <w:rPr>
+          <w:lang w:val="de-AT"/>
+        </w:rPr>
+      </w:pPr>
+    </w:p>
+    <w:p>
+      <w:pPr>
+        <w:rPr>
+          <w:lang w:val="de-AT"/>
+        </w:rPr>
+      </w:pPr>
+    </w:p>
+    <w:p>
+      <w:pPr>
+        <w:pStyle w:val="berschrift3"/>
+        <w:rPr>
+          <w:color w:val="3F8584"/>
+          <w:lang w:val="de-AT"/>
+        </w:rPr>
+      </w:pPr>
+      <w:bookmarkStart w:id="15" w:name="_Toc3732816"/>
+      <w:r>
+        <w:rPr>
+          <w:color w:val="3F8584"/>
+          <w:lang w:val="de-AT"/>
+        </w:rPr>
+        <w:lastRenderedPageBreak/>
+        <w:t>S</w:t>
+      </w:r>
+      <w:r>
+        <w:rPr>
+          <w:color w:val="3F8584"/>
+          <w:lang w:val="de-AT"/>
+        </w:rPr>
+        <w:t>ASS</w:t>
+      </w:r>
+      <w:r>
+        <w:rPr>
+          <w:color w:val="3F8584"/>
+          <w:lang w:val="de-AT"/>
+        </w:rPr>
+        <w:t xml:space="preserve"> und Koala</w:t>
+      </w:r>
+      <w:bookmarkEnd w:id="15"/>
+    </w:p>
+    <w:p>
+      <w:pPr>
+        <w:rPr>
+          <w:lang w:val="de-AT"/>
+        </w:rPr>
+      </w:pPr>
+      <w:r>
+        <w:rPr>
+          <w:lang w:val="de-AT"/>
+        </w:rPr>
+        <w:t xml:space="preserve">Um die Arbeit mit CSS zu vereinfachen, benutzen wir SASS. </w:t>
+      </w:r>
+      <w:r>
+        <w:rPr>
+          <w:lang w:val="de-AT"/>
+        </w:rPr>
+        <w:t xml:space="preserve">SASS </w:t>
+      </w:r>
+      <w:r>
+        <w:rPr>
+          <w:lang w:val="de-AT"/>
+        </w:rPr>
+        <w:t>ist eine Stylesheet-Sprache, die als CSS-Präprozessor, mit Variablen, Schleifen und vielen anderen Funktionen, die Cascading Style Sheets (CSS) nicht mitbringen, die Erstellung von CSS vereinfacht und die Pflege großer Stylesheets erleichtert.</w:t>
+      </w:r>
+    </w:p>
+    <w:p>
+      <w:pPr>
+        <w:rPr>
+          <w:lang w:val="de-AT"/>
+        </w:rPr>
+      </w:pPr>
+      <w:r>
+        <w:rPr>
+          <w:lang w:val="de-AT"/>
+        </w:rPr>
+        <w:t>Um diese SASS-Files zu bearbeiten und zu kompilieren wird das Programm Koala seine Verwendung finden.</w:t>
+      </w:r>
+      <w:r>
+        <w:rPr>
+          <w:lang w:val="de-AT"/>
+        </w:rPr>
+        <w:t xml:space="preserve"> </w:t>
+      </w:r>
+    </w:p>
+    <w:p>
+      <w:pPr>
+        <w:rPr>
+          <w:lang w:val="de-AT"/>
+        </w:rPr>
+      </w:pPr>
+    </w:p>
+    <w:p>
+      <w:pPr>
+        <w:rPr>
+          <w:lang w:val="de-AT"/>
+        </w:rPr>
+      </w:pPr>
+      <w:r>
+        <w:rPr>
+          <w:b/>
+          <w:lang w:val="de-AT"/>
+        </w:rPr>
+        <w:t>Wichtig</w:t>
+      </w:r>
+      <w:r>
+        <w:rPr>
+          <w:b/>
+          <w:lang w:val="de-AT"/>
+        </w:rPr>
+        <w:t xml:space="preserve"> </w:t>
+      </w:r>
+      <w:r>
+        <w:rPr>
+          <w:lang w:val="de-AT"/>
+        </w:rPr>
+        <w:t xml:space="preserve">ist, dass das Programm im Hintergrund gestartet sein muss, sodass sich Änderungen in den CSS Files auch bemerkbar machen. Ansonsten werden diese nicht übernommen. </w:t>
+      </w:r>
+    </w:p>
+    <w:p>
+      <w:pPr>
+        <w:rPr>
+          <w:lang w:val="de-AT"/>
+        </w:rPr>
+      </w:pPr>
+      <w:r>
+        <w:rPr>
+          <w:lang w:val="de-AT"/>
+        </w:rPr>
+        <w:t xml:space="preserve">Das </w:t>
+      </w:r>
+      <w:proofErr w:type="spellStart"/>
+      <w:proofErr w:type="gramStart"/>
+      <w:r>
+        <w:rPr>
+          <w:lang w:val="de-AT"/>
+        </w:rPr>
+        <w:t>main.scss</w:t>
+      </w:r>
+      <w:proofErr w:type="spellEnd"/>
+      <w:proofErr w:type="gramEnd"/>
+      <w:r>
+        <w:rPr>
+          <w:lang w:val="de-AT"/>
+        </w:rPr>
+        <w:t xml:space="preserve"> File soll</w:t>
+      </w:r>
+      <w:r>
+        <w:rPr>
+          <w:lang w:val="de-AT"/>
+        </w:rPr>
+        <w:t xml:space="preserve">te diese Einstellungen besitzen: </w:t>
+      </w:r>
+    </w:p>
+    <w:p>
+      <w:pPr>
+        <w:rPr>
+          <w:lang w:val="de-AT"/>
+        </w:rPr>
+      </w:pPr>
+    </w:p>
+    <w:p>
+      <w:pPr>
+        <w:jc w:val="center"/>
+        <w:rPr>
+          <w:lang w:val="de-AT"/>
+        </w:rPr>
+      </w:pPr>
+      <w:r>
+        <w:rPr>
+          <w:noProof/>
+        </w:rPr>
+        <w:drawing>
+          <wp:inline distT="0" distB="0" distL="0" distR="0" wp14:anchorId="0FA7FFF3" wp14:editId="53425479">
+            <wp:extent cx="5756910" cy="3565525"/>
+            <wp:effectExtent l="0" t="0" r="0" b="0"/>
+            <wp:docPr id="1" name="Grafik 1"/>
+            <wp:cNvGraphicFramePr>
+              <a:graphicFrameLocks xmlns:a="http://schemas.openxmlformats.org/drawingml/2006/main" noChangeAspect="1"/>
+            </wp:cNvGraphicFramePr>
+            <a:graphic xmlns:a="http://schemas.openxmlformats.org/drawingml/2006/main">
+              <a:graphicData uri="http://schemas.openxmlformats.org/drawingml/2006/picture">
+                <pic:pic xmlns:pic="http://schemas.openxmlformats.org/drawingml/2006/picture">
+                  <pic:nvPicPr>
+                    <pic:cNvPr id="1" name=""/>
+                    <pic:cNvPicPr/>
+                  </pic:nvPicPr>
+                  <pic:blipFill>
+                    <a:blip r:embed="rId10"/>
+                    <a:stretch>
+                      <a:fillRect/>
+                    </a:stretch>
+                  </pic:blipFill>
+                  <pic:spPr>
+                    <a:xfrm>
+                      <a:off x="0" y="0"/>
+                      <a:ext cx="5756910" cy="3565525"/>
+                    </a:xfrm>
+                    <a:prstGeom prst="rect">
+                      <a:avLst/>
+                    </a:prstGeom>
+                  </pic:spPr>
+                </pic:pic>
+              </a:graphicData>
+            </a:graphic>
+          </wp:inline>
+        </w:drawing>
+      </w:r>
+    </w:p>
+    <w:p>
+      <w:pPr>
+        <w:rPr>
+          <w:lang w:val="de-AT"/>
+        </w:rPr>
+      </w:pPr>
+    </w:p>
+    <w:p>
+      <w:pPr>
+        <w:rPr>
+          <w:lang w:val="de-AT"/>
+        </w:rPr>
+      </w:pPr>
+    </w:p>
+    <w:p>
+      <w:pPr>
+        <w:rPr>
+          <w:lang w:val="de-AT"/>
+        </w:rPr>
+      </w:pPr>
+      <w:r>
+        <w:rPr>
+          <w:lang w:val="de-AT"/>
+        </w:rPr>
+        <w:br w:type="page"/>
       </w:r>
     </w:p>
     <w:p>
@@ -4758,7 +5820,7 @@
           <w:lang w:val="de-AT"/>
         </w:rPr>
       </w:pPr>
-      <w:bookmarkStart w:id="13" w:name="_Toc3727940"/>
+      <w:bookmarkStart w:id="16" w:name="_Toc3732817"/>
       <w:r>
         <w:rPr>
           <w:rFonts w:asciiTheme="minorHAnsi" w:hAnsiTheme="minorHAnsi" w:cstheme="minorHAnsi"/>
@@ -4766,6 +5828,7 @@
           <w:color w:val="3F8584"/>
           <w:lang w:val="de-AT"/>
         </w:rPr>
+        <w:lastRenderedPageBreak/>
         <w:t xml:space="preserve">Evaluierung </w:t>
       </w:r>
       <w:proofErr w:type="gramStart"/>
@@ -4778,7 +5841,7 @@
         </w:rPr>
         <w:t>Backend</w:t>
       </w:r>
-      <w:bookmarkEnd w:id="13"/>
+      <w:bookmarkEnd w:id="16"/>
       <w:proofErr w:type="gramEnd"/>
     </w:p>
     <w:p>
@@ -4790,7 +5853,7 @@
           <w:lang w:val="de-AT"/>
         </w:rPr>
       </w:pPr>
-      <w:bookmarkStart w:id="14" w:name="_Toc3727941"/>
+      <w:bookmarkStart w:id="17" w:name="_Toc3732818"/>
       <w:r>
         <w:rPr>
           <w:color w:val="3F8584"/>
@@ -4798,7 +5861,7 @@
         </w:rPr>
         <w:t>Einleitung</w:t>
       </w:r>
-      <w:bookmarkEnd w:id="14"/>
+      <w:bookmarkEnd w:id="17"/>
     </w:p>
     <w:p>
       <w:pPr>
@@ -4879,7 +5942,7 @@
           <w:lang w:val="de-AT"/>
         </w:rPr>
       </w:pPr>
-      <w:bookmarkStart w:id="15" w:name="_Toc3727942"/>
+      <w:bookmarkStart w:id="18" w:name="_Toc3732819"/>
       <w:r>
         <w:rPr>
           <w:color w:val="3F8584"/>
@@ -4887,7 +5950,7 @@
         </w:rPr>
         <w:t>Kriterien</w:t>
       </w:r>
-      <w:bookmarkEnd w:id="15"/>
+      <w:bookmarkEnd w:id="18"/>
     </w:p>
     <w:p>
       <w:pPr>
@@ -4902,7 +5965,7 @@
           <w:lang w:val="de-AT"/>
         </w:rPr>
       </w:pPr>
-      <w:bookmarkStart w:id="16" w:name="_Toc3727943"/>
+      <w:bookmarkStart w:id="19" w:name="_Toc3732820"/>
       <w:r>
         <w:rPr>
           <w:color w:val="3F8584"/>
@@ -4910,7 +5973,7 @@
         </w:rPr>
         <w:t>Akzeptanz</w:t>
       </w:r>
-      <w:bookmarkEnd w:id="16"/>
+      <w:bookmarkEnd w:id="19"/>
     </w:p>
     <w:p>
       <w:pPr>
@@ -4945,7 +6008,7 @@
           <w:lang w:val="de-AT"/>
         </w:rPr>
       </w:pPr>
-      <w:bookmarkStart w:id="17" w:name="_Toc3727944"/>
+      <w:bookmarkStart w:id="20" w:name="_Toc3732821"/>
       <w:r>
         <w:rPr>
           <w:color w:val="3F8584"/>
@@ -4953,7 +6016,7 @@
         </w:rPr>
         <w:t>Dokumentation</w:t>
       </w:r>
-      <w:bookmarkEnd w:id="17"/>
+      <w:bookmarkEnd w:id="20"/>
     </w:p>
     <w:p>
       <w:pPr>
@@ -4981,7 +6044,7 @@
           <w:lang w:val="de-AT"/>
         </w:rPr>
       </w:pPr>
-      <w:bookmarkStart w:id="18" w:name="_Toc3727945"/>
+      <w:bookmarkStart w:id="21" w:name="_Toc3732822"/>
       <w:r>
         <w:rPr>
           <w:color w:val="3F8584"/>
@@ -4989,26 +6052,19 @@
         </w:rPr>
         <w:t>Performance</w:t>
       </w:r>
-      <w:bookmarkEnd w:id="18"/>
-    </w:p>
-    <w:p>
-      <w:pPr>
-        <w:rPr>
-          <w:lang w:val="de-AT"/>
-        </w:rPr>
-      </w:pPr>
-      <w:r>
-        <w:rPr>
-          <w:lang w:val="de-AT"/>
-        </w:rPr>
-        <w:t xml:space="preserve">Wie viel Code muss für die Erfüllung einer konkreten Aufgabenstellung geschrieben werden? Wie schaut die Interaktion der Sprache mit Datenbanken aus, wie einfach lassen sich diese </w:t>
-      </w:r>
-      <w:r>
-        <w:rPr>
-          <w:lang w:val="de-AT"/>
-        </w:rPr>
-        <w:lastRenderedPageBreak/>
-        <w:t>ansprechen? Ist mittels der Sprache asynchrone oder nebenläufige Programmierung möglich?</w:t>
+      <w:bookmarkEnd w:id="21"/>
+    </w:p>
+    <w:p>
+      <w:pPr>
+        <w:rPr>
+          <w:lang w:val="de-AT"/>
+        </w:rPr>
+      </w:pPr>
+      <w:r>
+        <w:rPr>
+          <w:lang w:val="de-AT"/>
+        </w:rPr>
+        <w:t>Wie viel Code muss für die Erfüllung einer konkreten Aufgabenstellung geschrieben werden? Wie schaut die Interaktion der Sprache mit Datenbanken aus, wie einfach lassen sich diese ansprechen? Ist mittels der Sprache asynchrone oder nebenläufige Programmierung möglich?</w:t>
       </w:r>
     </w:p>
     <w:p>
@@ -5027,7 +6083,7 @@
           <w:lang w:val="de-AT"/>
         </w:rPr>
       </w:pPr>
-      <w:bookmarkStart w:id="19" w:name="_Toc3727946"/>
+      <w:bookmarkStart w:id="22" w:name="_Toc3732823"/>
       <w:r>
         <w:rPr>
           <w:color w:val="3F8584"/>
@@ -5035,7 +6091,7 @@
         </w:rPr>
         <w:t>Optionen</w:t>
       </w:r>
-      <w:bookmarkEnd w:id="19"/>
+      <w:bookmarkEnd w:id="22"/>
     </w:p>
     <w:p>
       <w:pPr>
@@ -5057,7 +6113,7 @@
           <w:lang w:val="de-AT"/>
         </w:rPr>
       </w:pPr>
-      <w:bookmarkStart w:id="20" w:name="_Toc3727947"/>
+      <w:bookmarkStart w:id="23" w:name="_Toc3732824"/>
       <w:proofErr w:type="spellStart"/>
       <w:r>
         <w:rPr>
@@ -5066,7 +6122,7 @@
         </w:rPr>
         <w:t>NodeJS</w:t>
       </w:r>
-      <w:bookmarkEnd w:id="20"/>
+      <w:bookmarkEnd w:id="23"/>
       <w:proofErr w:type="spellEnd"/>
     </w:p>
     <w:p>
@@ -5163,7 +6219,7 @@
           <w:lang w:val="de-AT"/>
         </w:rPr>
       </w:pPr>
-      <w:bookmarkStart w:id="21" w:name="_Toc3727948"/>
+      <w:bookmarkStart w:id="24" w:name="_Toc3732825"/>
       <w:r>
         <w:rPr>
           <w:color w:val="3F8584"/>
@@ -5171,7 +6227,7 @@
         </w:rPr>
         <w:t>PHP</w:t>
       </w:r>
-      <w:bookmarkEnd w:id="21"/>
+      <w:bookmarkEnd w:id="24"/>
     </w:p>
     <w:p>
       <w:pPr>
@@ -5233,7 +6289,7 @@
           <w:lang w:val="de-AT"/>
         </w:rPr>
       </w:pPr>
-      <w:bookmarkStart w:id="22" w:name="_Toc3727949"/>
+      <w:bookmarkStart w:id="25" w:name="_Toc3732826"/>
       <w:r>
         <w:rPr>
           <w:color w:val="3F8584"/>
@@ -5241,7 +6297,7 @@
         </w:rPr>
         <w:t>Python</w:t>
       </w:r>
-      <w:bookmarkEnd w:id="22"/>
+      <w:bookmarkEnd w:id="25"/>
     </w:p>
     <w:p>
       <w:pPr>
@@ -5292,15 +6348,16 @@
           <w:lang w:val="de-AT"/>
         </w:rPr>
       </w:pPr>
-      <w:bookmarkStart w:id="23" w:name="_Toc3727950"/>
+      <w:bookmarkStart w:id="26" w:name="_Toc3732827"/>
       <w:r>
         <w:rPr>
           <w:color w:val="3F8584"/>
           <w:lang w:val="de-AT"/>
         </w:rPr>
+        <w:lastRenderedPageBreak/>
         <w:t>Nutzwertanalyse</w:t>
       </w:r>
-      <w:bookmarkEnd w:id="23"/>
+      <w:bookmarkEnd w:id="26"/>
     </w:p>
     <w:p>
       <w:pPr>
@@ -6509,7 +7566,7 @@
           <w:lang w:val="de-AT"/>
         </w:rPr>
       </w:pPr>
-      <w:bookmarkStart w:id="24" w:name="_Toc3727951"/>
+      <w:bookmarkStart w:id="27" w:name="_Toc3732828"/>
       <w:r>
         <w:rPr>
           <w:color w:val="3F8584"/>
@@ -6517,7 +7574,7 @@
         </w:rPr>
         <w:t>Fazit</w:t>
       </w:r>
-      <w:bookmarkEnd w:id="24"/>
+      <w:bookmarkEnd w:id="27"/>
     </w:p>
     <w:p>
       <w:pPr>
@@ -6558,6 +7615,19 @@
           <w:lang w:val="de-AT"/>
         </w:rPr>
         <w:t xml:space="preserve"> punktet mit einer aktiven Community, guter Zusammenarbeit innerhalb der Sprache JS, welche sowieso beim Frontend verwendet wird und mit großer Erfahrung der Ansprechpersonen auf Seiten des Auftraggebers. Somit sollte die Einarbeitungszeit gering und ausreichende Performance geboten sein.</w:t>
+      </w:r>
+    </w:p>
+    <w:p>
+      <w:pPr>
+        <w:rPr>
+          <w:lang w:val="de-AT"/>
+        </w:rPr>
+      </w:pPr>
+      <w:r>
+        <w:rPr>
+          <w:lang w:val="de-AT"/>
+        </w:rPr>
+        <w:br w:type="page"/>
       </w:r>
     </w:p>
     <w:p>
@@ -6579,7 +7649,7 @@
           <w:lang w:val="de-AT"/>
         </w:rPr>
       </w:pPr>
-      <w:bookmarkStart w:id="25" w:name="_Toc3727952"/>
+      <w:bookmarkStart w:id="28" w:name="_Toc3732829"/>
       <w:r>
         <w:rPr>
           <w:rFonts w:asciiTheme="minorHAnsi" w:hAnsiTheme="minorHAnsi" w:cstheme="minorHAnsi"/>
@@ -6587,10 +7657,9 @@
           <w:color w:val="3F8584"/>
           <w:lang w:val="de-AT"/>
         </w:rPr>
-        <w:lastRenderedPageBreak/>
         <w:t>Gesamtfazit</w:t>
       </w:r>
-      <w:bookmarkEnd w:id="25"/>
+      <w:bookmarkEnd w:id="28"/>
     </w:p>
     <w:p>
       <w:pPr>
@@ -6678,7 +7747,7 @@
           <w:lang w:val="de-AT"/>
         </w:rPr>
       </w:pPr>
-      <w:bookmarkStart w:id="26" w:name="_Toc3727953"/>
+      <w:bookmarkStart w:id="29" w:name="_Toc3732830"/>
       <w:r>
         <w:rPr>
           <w:rFonts w:asciiTheme="minorHAnsi" w:hAnsiTheme="minorHAnsi" w:cstheme="minorHAnsi"/>
@@ -6688,7 +7757,7 @@
         </w:rPr>
         <w:t>Abnahme</w:t>
       </w:r>
-      <w:bookmarkEnd w:id="26"/>
+      <w:bookmarkEnd w:id="29"/>
     </w:p>
     <w:p>
       <w:pPr>
@@ -7023,8 +8092,8 @@
       </w:pPr>
     </w:p>
     <w:sectPr>
-      <w:headerReference w:type="default" r:id="rId9"/>
-      <w:footerReference w:type="default" r:id="rId10"/>
+      <w:headerReference w:type="default" r:id="rId11"/>
+      <w:footerReference w:type="default" r:id="rId12"/>
       <w:pgSz w:w="11900" w:h="16840"/>
       <w:pgMar w:top="1417" w:right="1417" w:bottom="1134" w:left="1417" w:header="708" w:footer="708" w:gutter="0"/>
       <w:cols w:space="708"/>
@@ -7197,11 +8266,6 @@
         <w:lang w:val="de-AT"/>
       </w:rPr>
       <w:tab/>
-    </w:r>
-    <w:r>
-      <w:rPr>
-        <w:lang w:val="de-AT"/>
-      </w:rPr>
       <w:t>Evaluation</w:t>
     </w:r>
     <w:r>
@@ -7209,11 +8273,6 @@
         <w:lang w:val="de-AT"/>
       </w:rPr>
       <w:tab/>
-    </w:r>
-    <w:r>
-      <w:rPr>
-        <w:lang w:val="de-AT"/>
-      </w:rPr>
       <w:t>06.03.19</w:t>
     </w:r>
   </w:p>
@@ -7322,6 +8381,264 @@
       <w:lvlJc w:val="left"/>
       <w:pPr>
         <w:ind w:left="1584" w:hanging="1584"/>
+      </w:pPr>
+    </w:lvl>
+  </w:abstractNum>
+  <w:abstractNum w:abstractNumId="1" w15:restartNumberingAfterBreak="0">
+    <w:nsid w:val="687228A5"/>
+    <w:multiLevelType w:val="hybridMultilevel"/>
+    <w:tmpl w:val="04FCA722"/>
+    <w:lvl w:ilvl="0" w:tplc="0809000F">
+      <w:start w:val="1"/>
+      <w:numFmt w:val="decimal"/>
+      <w:lvlText w:val="%1."/>
+      <w:lvlJc w:val="left"/>
+      <w:pPr>
+        <w:ind w:left="3600" w:hanging="360"/>
+      </w:pPr>
+    </w:lvl>
+    <w:lvl w:ilvl="1" w:tplc="08090019" w:tentative="1">
+      <w:start w:val="1"/>
+      <w:numFmt w:val="lowerLetter"/>
+      <w:lvlText w:val="%2."/>
+      <w:lvlJc w:val="left"/>
+      <w:pPr>
+        <w:ind w:left="4320" w:hanging="360"/>
+      </w:pPr>
+    </w:lvl>
+    <w:lvl w:ilvl="2" w:tplc="0809001B" w:tentative="1">
+      <w:start w:val="1"/>
+      <w:numFmt w:val="lowerRoman"/>
+      <w:lvlText w:val="%3."/>
+      <w:lvlJc w:val="right"/>
+      <w:pPr>
+        <w:ind w:left="5040" w:hanging="180"/>
+      </w:pPr>
+    </w:lvl>
+    <w:lvl w:ilvl="3" w:tplc="0809000F" w:tentative="1">
+      <w:start w:val="1"/>
+      <w:numFmt w:val="decimal"/>
+      <w:lvlText w:val="%4."/>
+      <w:lvlJc w:val="left"/>
+      <w:pPr>
+        <w:ind w:left="5760" w:hanging="360"/>
+      </w:pPr>
+    </w:lvl>
+    <w:lvl w:ilvl="4" w:tplc="08090019" w:tentative="1">
+      <w:start w:val="1"/>
+      <w:numFmt w:val="lowerLetter"/>
+      <w:lvlText w:val="%5."/>
+      <w:lvlJc w:val="left"/>
+      <w:pPr>
+        <w:ind w:left="6480" w:hanging="360"/>
+      </w:pPr>
+    </w:lvl>
+    <w:lvl w:ilvl="5" w:tplc="0809001B" w:tentative="1">
+      <w:start w:val="1"/>
+      <w:numFmt w:val="lowerRoman"/>
+      <w:lvlText w:val="%6."/>
+      <w:lvlJc w:val="right"/>
+      <w:pPr>
+        <w:ind w:left="7200" w:hanging="180"/>
+      </w:pPr>
+    </w:lvl>
+    <w:lvl w:ilvl="6" w:tplc="0809000F" w:tentative="1">
+      <w:start w:val="1"/>
+      <w:numFmt w:val="decimal"/>
+      <w:lvlText w:val="%7."/>
+      <w:lvlJc w:val="left"/>
+      <w:pPr>
+        <w:ind w:left="7920" w:hanging="360"/>
+      </w:pPr>
+    </w:lvl>
+    <w:lvl w:ilvl="7" w:tplc="08090019" w:tentative="1">
+      <w:start w:val="1"/>
+      <w:numFmt w:val="lowerLetter"/>
+      <w:lvlText w:val="%8."/>
+      <w:lvlJc w:val="left"/>
+      <w:pPr>
+        <w:ind w:left="8640" w:hanging="360"/>
+      </w:pPr>
+    </w:lvl>
+    <w:lvl w:ilvl="8" w:tplc="0809001B" w:tentative="1">
+      <w:start w:val="1"/>
+      <w:numFmt w:val="lowerRoman"/>
+      <w:lvlText w:val="%9."/>
+      <w:lvlJc w:val="right"/>
+      <w:pPr>
+        <w:ind w:left="9360" w:hanging="180"/>
+      </w:pPr>
+    </w:lvl>
+  </w:abstractNum>
+  <w:abstractNum w:abstractNumId="2" w15:restartNumberingAfterBreak="0">
+    <w:nsid w:val="6B6126C2"/>
+    <w:multiLevelType w:val="hybridMultilevel"/>
+    <w:tmpl w:val="36BAE504"/>
+    <w:lvl w:ilvl="0" w:tplc="0809000F">
+      <w:start w:val="1"/>
+      <w:numFmt w:val="decimal"/>
+      <w:lvlText w:val="%1."/>
+      <w:lvlJc w:val="left"/>
+      <w:pPr>
+        <w:ind w:left="720" w:hanging="360"/>
+      </w:pPr>
+    </w:lvl>
+    <w:lvl w:ilvl="1" w:tplc="08090019" w:tentative="1">
+      <w:start w:val="1"/>
+      <w:numFmt w:val="lowerLetter"/>
+      <w:lvlText w:val="%2."/>
+      <w:lvlJc w:val="left"/>
+      <w:pPr>
+        <w:ind w:left="1440" w:hanging="360"/>
+      </w:pPr>
+    </w:lvl>
+    <w:lvl w:ilvl="2" w:tplc="0809001B" w:tentative="1">
+      <w:start w:val="1"/>
+      <w:numFmt w:val="lowerRoman"/>
+      <w:lvlText w:val="%3."/>
+      <w:lvlJc w:val="right"/>
+      <w:pPr>
+        <w:ind w:left="2160" w:hanging="180"/>
+      </w:pPr>
+    </w:lvl>
+    <w:lvl w:ilvl="3" w:tplc="0809000F" w:tentative="1">
+      <w:start w:val="1"/>
+      <w:numFmt w:val="decimal"/>
+      <w:lvlText w:val="%4."/>
+      <w:lvlJc w:val="left"/>
+      <w:pPr>
+        <w:ind w:left="2880" w:hanging="360"/>
+      </w:pPr>
+    </w:lvl>
+    <w:lvl w:ilvl="4" w:tplc="08090019" w:tentative="1">
+      <w:start w:val="1"/>
+      <w:numFmt w:val="lowerLetter"/>
+      <w:lvlText w:val="%5."/>
+      <w:lvlJc w:val="left"/>
+      <w:pPr>
+        <w:ind w:left="3600" w:hanging="360"/>
+      </w:pPr>
+    </w:lvl>
+    <w:lvl w:ilvl="5" w:tplc="0809001B" w:tentative="1">
+      <w:start w:val="1"/>
+      <w:numFmt w:val="lowerRoman"/>
+      <w:lvlText w:val="%6."/>
+      <w:lvlJc w:val="right"/>
+      <w:pPr>
+        <w:ind w:left="4320" w:hanging="180"/>
+      </w:pPr>
+    </w:lvl>
+    <w:lvl w:ilvl="6" w:tplc="0809000F" w:tentative="1">
+      <w:start w:val="1"/>
+      <w:numFmt w:val="decimal"/>
+      <w:lvlText w:val="%7."/>
+      <w:lvlJc w:val="left"/>
+      <w:pPr>
+        <w:ind w:left="5040" w:hanging="360"/>
+      </w:pPr>
+    </w:lvl>
+    <w:lvl w:ilvl="7" w:tplc="08090019" w:tentative="1">
+      <w:start w:val="1"/>
+      <w:numFmt w:val="lowerLetter"/>
+      <w:lvlText w:val="%8."/>
+      <w:lvlJc w:val="left"/>
+      <w:pPr>
+        <w:ind w:left="5760" w:hanging="360"/>
+      </w:pPr>
+    </w:lvl>
+    <w:lvl w:ilvl="8" w:tplc="0809001B" w:tentative="1">
+      <w:start w:val="1"/>
+      <w:numFmt w:val="lowerRoman"/>
+      <w:lvlText w:val="%9."/>
+      <w:lvlJc w:val="right"/>
+      <w:pPr>
+        <w:ind w:left="6480" w:hanging="180"/>
+      </w:pPr>
+    </w:lvl>
+  </w:abstractNum>
+  <w:abstractNum w:abstractNumId="3" w15:restartNumberingAfterBreak="0">
+    <w:nsid w:val="71313467"/>
+    <w:multiLevelType w:val="hybridMultilevel"/>
+    <w:tmpl w:val="2404FC70"/>
+    <w:lvl w:ilvl="0" w:tplc="0809000F">
+      <w:start w:val="1"/>
+      <w:numFmt w:val="decimal"/>
+      <w:lvlText w:val="%1."/>
+      <w:lvlJc w:val="left"/>
+      <w:pPr>
+        <w:ind w:left="6480" w:hanging="360"/>
+      </w:pPr>
+    </w:lvl>
+    <w:lvl w:ilvl="1" w:tplc="08090019" w:tentative="1">
+      <w:start w:val="1"/>
+      <w:numFmt w:val="lowerLetter"/>
+      <w:lvlText w:val="%2."/>
+      <w:lvlJc w:val="left"/>
+      <w:pPr>
+        <w:ind w:left="7200" w:hanging="360"/>
+      </w:pPr>
+    </w:lvl>
+    <w:lvl w:ilvl="2" w:tplc="0809001B" w:tentative="1">
+      <w:start w:val="1"/>
+      <w:numFmt w:val="lowerRoman"/>
+      <w:lvlText w:val="%3."/>
+      <w:lvlJc w:val="right"/>
+      <w:pPr>
+        <w:ind w:left="7920" w:hanging="180"/>
+      </w:pPr>
+    </w:lvl>
+    <w:lvl w:ilvl="3" w:tplc="0809000F" w:tentative="1">
+      <w:start w:val="1"/>
+      <w:numFmt w:val="decimal"/>
+      <w:lvlText w:val="%4."/>
+      <w:lvlJc w:val="left"/>
+      <w:pPr>
+        <w:ind w:left="8640" w:hanging="360"/>
+      </w:pPr>
+    </w:lvl>
+    <w:lvl w:ilvl="4" w:tplc="08090019" w:tentative="1">
+      <w:start w:val="1"/>
+      <w:numFmt w:val="lowerLetter"/>
+      <w:lvlText w:val="%5."/>
+      <w:lvlJc w:val="left"/>
+      <w:pPr>
+        <w:ind w:left="9360" w:hanging="360"/>
+      </w:pPr>
+    </w:lvl>
+    <w:lvl w:ilvl="5" w:tplc="0809001B" w:tentative="1">
+      <w:start w:val="1"/>
+      <w:numFmt w:val="lowerRoman"/>
+      <w:lvlText w:val="%6."/>
+      <w:lvlJc w:val="right"/>
+      <w:pPr>
+        <w:ind w:left="10080" w:hanging="180"/>
+      </w:pPr>
+    </w:lvl>
+    <w:lvl w:ilvl="6" w:tplc="0809000F" w:tentative="1">
+      <w:start w:val="1"/>
+      <w:numFmt w:val="decimal"/>
+      <w:lvlText w:val="%7."/>
+      <w:lvlJc w:val="left"/>
+      <w:pPr>
+        <w:ind w:left="10800" w:hanging="360"/>
+      </w:pPr>
+    </w:lvl>
+    <w:lvl w:ilvl="7" w:tplc="08090019" w:tentative="1">
+      <w:start w:val="1"/>
+      <w:numFmt w:val="lowerLetter"/>
+      <w:lvlText w:val="%8."/>
+      <w:lvlJc w:val="left"/>
+      <w:pPr>
+        <w:ind w:left="11520" w:hanging="360"/>
+      </w:pPr>
+    </w:lvl>
+    <w:lvl w:ilvl="8" w:tplc="0809001B" w:tentative="1">
+      <w:start w:val="1"/>
+      <w:numFmt w:val="lowerRoman"/>
+      <w:lvlText w:val="%9."/>
+      <w:lvlJc w:val="right"/>
+      <w:pPr>
+        <w:ind w:left="12240" w:hanging="180"/>
       </w:pPr>
     </w:lvl>
   </w:abstractNum>
@@ -7410,6 +8727,18 @@
     <w:abstractNumId w:val="0"/>
   </w:num>
   <w:num w:numId="29">
+    <w:abstractNumId w:val="0"/>
+  </w:num>
+  <w:num w:numId="30">
+    <w:abstractNumId w:val="1"/>
+  </w:num>
+  <w:num w:numId="31">
+    <w:abstractNumId w:val="3"/>
+  </w:num>
+  <w:num w:numId="32">
+    <w:abstractNumId w:val="2"/>
+  </w:num>
+  <w:num w:numId="33">
     <w:abstractNumId w:val="0"/>
   </w:num>
 </w:numbering>
@@ -8606,6 +9935,18 @@
       <w:u w:val="single"/>
     </w:rPr>
   </w:style>
+  <w:style w:type="character" w:styleId="NichtaufgelsteErwhnung">
+    <w:name w:val="Unresolved Mention"/>
+    <w:basedOn w:val="Absatz-Standardschriftart"/>
+    <w:uiPriority w:val="99"/>
+    <w:semiHidden/>
+    <w:unhideWhenUsed/>
+    <w:rsid w:val="0093103D"/>
+    <w:rPr>
+      <w:color w:val="605E5C"/>
+      <w:shd w:val="clear" w:color="auto" w:fill="E1DFDD"/>
+    </w:rPr>
+  </w:style>
 </w:styles>
 </file>
 
@@ -8875,7 +10216,7 @@
 </file>
 
 <file path=customXml/itemProps1.xml><?xml version="1.0" encoding="utf-8"?>
-<ds:datastoreItem xmlns:ds="http://schemas.openxmlformats.org/officeDocument/2006/customXml" ds:itemID="{33282983-54C8-450B-BBE2-52FF42CD4AB6}">
+<ds:datastoreItem xmlns:ds="http://schemas.openxmlformats.org/officeDocument/2006/customXml" ds:itemID="{FA7268CA-8367-48CE-BB50-C4FDA62AA81B}">
   <ds:schemaRefs>
     <ds:schemaRef ds:uri="http://schemas.openxmlformats.org/officeDocument/2006/bibliography"/>
   </ds:schemaRefs>

</xml_diff>

<commit_message>
added description for backend
</commit_message>
<xml_diff>
--- a/Evaluationssprint.docx
+++ b/Evaluationssprint.docx
@@ -12,7 +12,6 @@
           <w:lang w:val="de-AT"/>
         </w:rPr>
       </w:pPr>
-      <w:proofErr w:type="spellStart"/>
       <w:r>
         <w:rPr>
           <w:rFonts w:asciiTheme="majorHAnsi" w:eastAsia="Calibri" w:hAnsiTheme="majorHAnsi" w:cstheme="majorHAnsi"/>
@@ -20,17 +19,7 @@
           <w:sz w:val="56"/>
           <w:lang w:val="de-AT"/>
         </w:rPr>
-        <w:t>Telemetry</w:t>
-      </w:r>
-      <w:proofErr w:type="spellEnd"/>
-      <w:r>
-        <w:rPr>
-          <w:rFonts w:asciiTheme="majorHAnsi" w:eastAsia="Calibri" w:hAnsiTheme="majorHAnsi" w:cstheme="majorHAnsi"/>
-          <w:b/>
-          <w:sz w:val="56"/>
-          <w:lang w:val="de-AT"/>
-        </w:rPr>
-        <w:t xml:space="preserve"> Gateway Monitoring</w:t>
+        <w:t>Telemetry Gateway Monitoring</w:t>
       </w:r>
       <w:r>
         <w:rPr>
@@ -696,7 +685,6 @@
                 <w:lang w:val="de-AT"/>
               </w:rPr>
             </w:pPr>
-            <w:proofErr w:type="spellStart"/>
             <w:r>
               <w:rPr>
                 <w:rFonts w:ascii="Arial" w:hAnsi="Arial" w:cs="Arial"/>
@@ -704,7 +692,6 @@
               </w:rPr>
               <w:t>Init</w:t>
             </w:r>
-            <w:proofErr w:type="spellEnd"/>
             <w:r>
               <w:rPr>
                 <w:rFonts w:ascii="Arial" w:hAnsi="Arial" w:cs="Arial"/>
@@ -852,7 +839,6 @@
                 <w:lang w:val="de-AT"/>
               </w:rPr>
             </w:pPr>
-            <w:proofErr w:type="spellStart"/>
             <w:r>
               <w:rPr>
                 <w:rFonts w:ascii="Arial" w:hAnsi="Arial" w:cs="Arial"/>
@@ -860,7 +846,6 @@
               </w:rPr>
               <w:t>Draft</w:t>
             </w:r>
-            <w:proofErr w:type="spellEnd"/>
           </w:p>
         </w:tc>
         <w:tc>
@@ -994,7 +979,6 @@
                 <w:lang w:val="de-AT"/>
               </w:rPr>
             </w:pPr>
-            <w:proofErr w:type="spellStart"/>
             <w:r>
               <w:rPr>
                 <w:rFonts w:ascii="Arial" w:hAnsi="Arial" w:cs="Arial"/>
@@ -1002,7 +986,6 @@
               </w:rPr>
               <w:t>Draft</w:t>
             </w:r>
-            <w:proofErr w:type="spellEnd"/>
             <w:r>
               <w:rPr>
                 <w:rFonts w:ascii="Arial" w:hAnsi="Arial" w:cs="Arial"/>
@@ -1062,6 +1045,12 @@
     </w:p>
     <w:sdt>
       <w:sdtPr>
+        <w:rPr>
+          <w:rFonts w:asciiTheme="minorHAnsi" w:eastAsiaTheme="minorHAnsi" w:hAnsiTheme="minorHAnsi" w:cstheme="minorBidi"/>
+          <w:color w:val="auto"/>
+          <w:sz w:val="24"/>
+          <w:szCs w:val="24"/>
+        </w:rPr>
         <w:id w:val="1024059158"/>
         <w:docPartObj>
           <w:docPartGallery w:val="Table of Contents"/>
@@ -1070,12 +1059,8 @@
       </w:sdtPr>
       <w:sdtEndPr>
         <w:rPr>
-          <w:rFonts w:asciiTheme="minorHAnsi" w:eastAsiaTheme="minorHAnsi" w:hAnsiTheme="minorHAnsi" w:cstheme="minorBidi"/>
           <w:b/>
           <w:bCs/>
-          <w:color w:val="auto"/>
-          <w:sz w:val="24"/>
-          <w:szCs w:val="24"/>
         </w:rPr>
       </w:sdtEndPr>
       <w:sdtContent>
@@ -3710,21 +3695,7 @@
         <w:rPr>
           <w:lang w:val="de-AT"/>
         </w:rPr>
-        <w:t xml:space="preserve">Das Ziel dieser Evaluierung ist es, die passende Frontend-Technologie fürs Projekt zu bestimmen. Unser Webinterface soll kartenmäßig (einzelne Module in Form von Karten) aufgebaut sein. Hierbei eignen sich die JavaScript – Frameworks React und </w:t>
-      </w:r>
-      <w:proofErr w:type="spellStart"/>
-      <w:r>
-        <w:rPr>
-          <w:lang w:val="de-AT"/>
-        </w:rPr>
-        <w:t>VueJS</w:t>
-      </w:r>
-      <w:proofErr w:type="spellEnd"/>
-      <w:r>
-        <w:rPr>
-          <w:lang w:val="de-AT"/>
-        </w:rPr>
-        <w:t xml:space="preserve"> sicherlich am besten</w:t>
+        <w:t>Das Ziel dieser Evaluierung ist es, die passende Frontend-Technologie fürs Projekt zu bestimmen. Unser Webinterface soll kartenmäßig (einzelne Module in Form von Karten) aufgebaut sein. Hierbei eignen sich die JavaScript – Frameworks React und VueJS sicherlich am besten</w:t>
       </w:r>
       <w:r>
         <w:rPr>
@@ -3745,47 +3716,17 @@
         </w:rPr>
         <w:t>Weiters ist ein „</w:t>
       </w:r>
-      <w:proofErr w:type="spellStart"/>
-      <w:r>
-        <w:rPr>
-          <w:lang w:val="de-AT"/>
-        </w:rPr>
-        <w:t>Technlogien</w:t>
-      </w:r>
-      <w:proofErr w:type="spellEnd"/>
-      <w:r>
-        <w:rPr>
-          <w:lang w:val="de-AT"/>
-        </w:rPr>
-        <w:t xml:space="preserve"> und </w:t>
-      </w:r>
-      <w:proofErr w:type="spellStart"/>
-      <w:r>
-        <w:rPr>
-          <w:lang w:val="de-AT"/>
-        </w:rPr>
-        <w:t>Getting</w:t>
-      </w:r>
-      <w:proofErr w:type="spellEnd"/>
-      <w:r>
-        <w:rPr>
-          <w:lang w:val="de-AT"/>
-        </w:rPr>
-        <w:t xml:space="preserve"> </w:t>
-      </w:r>
-      <w:proofErr w:type="spellStart"/>
-      <w:r>
-        <w:rPr>
-          <w:lang w:val="de-AT"/>
-        </w:rPr>
-        <w:t>Started</w:t>
-      </w:r>
-      <w:proofErr w:type="spellEnd"/>
-      <w:r>
-        <w:rPr>
-          <w:lang w:val="de-AT"/>
-        </w:rPr>
-        <w:t>“ Kapitel vorhanden, welches einen schnellstmöglichen Einstieg ermöglichen soll</w:t>
+      <w:r>
+        <w:rPr>
+          <w:lang w:val="de-AT"/>
+        </w:rPr>
+        <w:t xml:space="preserve">Technlogien und </w:t>
+      </w:r>
+      <w:r>
+        <w:rPr>
+          <w:lang w:val="de-AT"/>
+        </w:rPr>
+        <w:t>Getting Started“ Kapitel vorhanden, welches einen schnellstmöglichen Einstieg ermöglichen soll</w:t>
       </w:r>
       <w:r>
         <w:rPr>
@@ -3797,15 +3738,7 @@
         <w:rPr>
           <w:lang w:val="de-AT"/>
         </w:rPr>
-        <w:t xml:space="preserve">usätzlich </w:t>
-      </w:r>
-      <w:bookmarkStart w:id="3" w:name="_GoBack"/>
-      <w:bookmarkEnd w:id="3"/>
-      <w:r>
-        <w:rPr>
-          <w:lang w:val="de-AT"/>
-        </w:rPr>
-        <w:t>auch die verwendeten Technologien und Programmstrukturen erläutert</w:t>
+        <w:t>usätzlich auch die verwendeten Technologien und Programmstrukturen erläutert</w:t>
       </w:r>
       <w:r>
         <w:rPr>
@@ -3830,7 +3763,7 @@
           <w:lang w:val="de-AT"/>
         </w:rPr>
       </w:pPr>
-      <w:bookmarkStart w:id="4" w:name="_Toc3732805"/>
+      <w:bookmarkStart w:id="3" w:name="_Toc3732805"/>
       <w:r>
         <w:rPr>
           <w:color w:val="3F8584"/>
@@ -3838,7 +3771,7 @@
         </w:rPr>
         <w:t>Kriterien</w:t>
       </w:r>
-      <w:bookmarkEnd w:id="4"/>
+      <w:bookmarkEnd w:id="3"/>
     </w:p>
     <w:p>
       <w:pPr>
@@ -3853,7 +3786,7 @@
           <w:lang w:val="de-AT"/>
         </w:rPr>
       </w:pPr>
-      <w:bookmarkStart w:id="5" w:name="_Toc3732806"/>
+      <w:bookmarkStart w:id="4" w:name="_Toc3732806"/>
       <w:r>
         <w:rPr>
           <w:color w:val="3F8584"/>
@@ -3861,7 +3794,7 @@
         </w:rPr>
         <w:t>Akzeptanz</w:t>
       </w:r>
-      <w:bookmarkEnd w:id="5"/>
+      <w:bookmarkEnd w:id="4"/>
     </w:p>
     <w:p>
       <w:pPr>
@@ -3889,7 +3822,7 @@
           <w:lang w:val="de-AT"/>
         </w:rPr>
       </w:pPr>
-      <w:bookmarkStart w:id="6" w:name="_Toc3732807"/>
+      <w:bookmarkStart w:id="5" w:name="_Toc3732807"/>
       <w:r>
         <w:rPr>
           <w:color w:val="3F8584"/>
@@ -3897,7 +3830,7 @@
         </w:rPr>
         <w:t>Dokumentation</w:t>
       </w:r>
-      <w:bookmarkEnd w:id="6"/>
+      <w:bookmarkEnd w:id="5"/>
     </w:p>
     <w:p>
       <w:pPr>
@@ -3925,7 +3858,7 @@
           <w:lang w:val="de-AT"/>
         </w:rPr>
       </w:pPr>
-      <w:bookmarkStart w:id="7" w:name="_Toc3732808"/>
+      <w:bookmarkStart w:id="6" w:name="_Toc3732808"/>
       <w:r>
         <w:rPr>
           <w:color w:val="3F8584"/>
@@ -3933,7 +3866,7 @@
         </w:rPr>
         <w:t>Umfang</w:t>
       </w:r>
-      <w:bookmarkEnd w:id="7"/>
+      <w:bookmarkEnd w:id="6"/>
     </w:p>
     <w:p>
       <w:pPr>
@@ -4000,7 +3933,7 @@
           <w:lang w:val="de-AT"/>
         </w:rPr>
       </w:pPr>
-      <w:bookmarkStart w:id="8" w:name="_Toc3732809"/>
+      <w:bookmarkStart w:id="7" w:name="_Toc3732809"/>
       <w:r>
         <w:rPr>
           <w:color w:val="3F8584"/>
@@ -4008,7 +3941,7 @@
         </w:rPr>
         <w:t>Optionen</w:t>
       </w:r>
-      <w:bookmarkEnd w:id="8"/>
+      <w:bookmarkEnd w:id="7"/>
     </w:p>
     <w:p>
       <w:pPr>
@@ -4023,7 +3956,7 @@
           <w:lang w:val="de-AT"/>
         </w:rPr>
       </w:pPr>
-      <w:bookmarkStart w:id="9" w:name="_Toc3732810"/>
+      <w:bookmarkStart w:id="8" w:name="_Toc3732810"/>
       <w:r>
         <w:rPr>
           <w:color w:val="3F8584"/>
@@ -4031,7 +3964,7 @@
         </w:rPr>
         <w:t>React</w:t>
       </w:r>
-      <w:bookmarkEnd w:id="9"/>
+      <w:bookmarkEnd w:id="8"/>
     </w:p>
     <w:p>
       <w:pPr>
@@ -4073,21 +4006,7 @@
         <w:rPr>
           <w:lang w:val="de-AT"/>
         </w:rPr>
-        <w:t xml:space="preserve"> Umfangsmäßig ist es genau zwischen die anderen beiden bekanntesten JS-Frameworks AngularJS und </w:t>
-      </w:r>
-      <w:proofErr w:type="spellStart"/>
-      <w:r>
-        <w:rPr>
-          <w:lang w:val="de-AT"/>
-        </w:rPr>
-        <w:t>VueJS</w:t>
-      </w:r>
-      <w:proofErr w:type="spellEnd"/>
-      <w:r>
-        <w:rPr>
-          <w:lang w:val="de-AT"/>
-        </w:rPr>
-        <w:t xml:space="preserve"> einzuordnen.</w:t>
+        <w:t xml:space="preserve"> Umfangsmäßig ist es genau zwischen die anderen beiden bekanntesten JS-Frameworks AngularJS und VueJS einzuordnen.</w:t>
       </w:r>
       <w:r>
         <w:rPr>
@@ -4152,8 +4071,7 @@
           <w:lang w:val="de-AT"/>
         </w:rPr>
       </w:pPr>
-      <w:bookmarkStart w:id="10" w:name="_Toc3732811"/>
-      <w:proofErr w:type="spellStart"/>
+      <w:bookmarkStart w:id="9" w:name="_Toc3732811"/>
       <w:r>
         <w:rPr>
           <w:color w:val="3F8584"/>
@@ -4161,56 +4079,19 @@
         </w:rPr>
         <w:t>Vue</w:t>
       </w:r>
-      <w:bookmarkEnd w:id="10"/>
-      <w:proofErr w:type="spellEnd"/>
-    </w:p>
-    <w:p>
-      <w:pPr>
-        <w:rPr>
-          <w:lang w:val="de-AT"/>
-        </w:rPr>
-      </w:pPr>
-      <w:proofErr w:type="spellStart"/>
-      <w:r>
-        <w:rPr>
-          <w:lang w:val="de-AT"/>
-        </w:rPr>
-        <w:t>Vue</w:t>
-      </w:r>
-      <w:proofErr w:type="spellEnd"/>
-      <w:r>
-        <w:rPr>
-          <w:lang w:val="de-AT"/>
-        </w:rPr>
-        <w:t xml:space="preserve"> JS wird vom ehemaligen Google-Mitarbeiter und AngularJS-Anwender Evan </w:t>
-      </w:r>
-      <w:proofErr w:type="spellStart"/>
-      <w:r>
-        <w:rPr>
-          <w:lang w:val="de-AT"/>
-        </w:rPr>
-        <w:t>You</w:t>
-      </w:r>
-      <w:proofErr w:type="spellEnd"/>
-      <w:r>
-        <w:rPr>
-          <w:lang w:val="de-AT"/>
-        </w:rPr>
-        <w:t xml:space="preserve"> entwickelt. Es wurden somit gute Aspekte des zuvor genannten Frameworks übernommen und weitgehend vereinfacht. </w:t>
-      </w:r>
-      <w:proofErr w:type="spellStart"/>
-      <w:r>
-        <w:rPr>
-          <w:lang w:val="de-AT"/>
-        </w:rPr>
-        <w:t>Vue</w:t>
-      </w:r>
-      <w:proofErr w:type="spellEnd"/>
-      <w:r>
-        <w:rPr>
-          <w:lang w:val="de-AT"/>
-        </w:rPr>
-        <w:t xml:space="preserve"> gilt als ein sehr einsteigerfreundliches Framework und punktet durch seine Einfachheit. Durch sein junges Alter besitzt es jedoch eine </w:t>
+      <w:bookmarkEnd w:id="9"/>
+    </w:p>
+    <w:p>
+      <w:pPr>
+        <w:rPr>
+          <w:lang w:val="de-AT"/>
+        </w:rPr>
+      </w:pPr>
+      <w:r>
+        <w:rPr>
+          <w:lang w:val="de-AT"/>
+        </w:rPr>
+        <w:t xml:space="preserve">Vue JS wird vom ehemaligen Google-Mitarbeiter und AngularJS-Anwender Evan You entwickelt. Es wurden somit gute Aspekte des zuvor genannten Frameworks übernommen und weitgehend vereinfacht. Vue gilt als ein sehr einsteigerfreundliches Framework und punktet durch seine Einfachheit. Durch sein junges Alter besitzt es jedoch eine </w:t>
       </w:r>
       <w:r>
         <w:rPr>
@@ -4223,35 +4104,13 @@
         <w:rPr>
           <w:lang w:val="de-AT"/>
         </w:rPr>
-        <w:t xml:space="preserve"> </w:t>
-      </w:r>
-      <w:proofErr w:type="spellStart"/>
-      <w:r>
-        <w:rPr>
-          <w:lang w:val="de-AT"/>
-        </w:rPr>
-        <w:t>Vue</w:t>
-      </w:r>
-      <w:proofErr w:type="spellEnd"/>
-      <w:r>
-        <w:rPr>
-          <w:lang w:val="de-AT"/>
-        </w:rPr>
-        <w:t xml:space="preserve"> trennt JS, HTML und CSS voneinander, weshalb eine gute Übersicht eingehalten wird. Dies hindert </w:t>
-      </w:r>
-      <w:proofErr w:type="spellStart"/>
-      <w:r>
-        <w:rPr>
-          <w:lang w:val="de-AT"/>
-        </w:rPr>
-        <w:t>Vue</w:t>
-      </w:r>
-      <w:proofErr w:type="spellEnd"/>
-      <w:r>
-        <w:rPr>
-          <w:lang w:val="de-AT"/>
-        </w:rPr>
-        <w:t xml:space="preserve"> jedoch nicht daran, eines der besten Frameworks für komponentenbasierte Programmierung zu sein.</w:t>
+        <w:t xml:space="preserve"> Vue trennt JS, HTML und CSS voneinander, weshalb eine gute Übersicht eingehalten wird. Dies hindert </w:t>
+      </w:r>
+      <w:r>
+        <w:rPr>
+          <w:lang w:val="de-AT"/>
+        </w:rPr>
+        <w:t>Vue jedoch nicht daran, eines der besten Frameworks für komponentenbasierte Programmierung zu sein.</w:t>
       </w:r>
     </w:p>
     <w:p>
@@ -4270,7 +4129,7 @@
           <w:lang w:val="de-AT"/>
         </w:rPr>
       </w:pPr>
-      <w:bookmarkStart w:id="11" w:name="_Toc3732812"/>
+      <w:bookmarkStart w:id="10" w:name="_Toc3732812"/>
       <w:r>
         <w:rPr>
           <w:color w:val="3F8584"/>
@@ -4278,7 +4137,7 @@
         </w:rPr>
         <w:t>Nutzwertanalyse</w:t>
       </w:r>
-      <w:bookmarkEnd w:id="11"/>
+      <w:bookmarkEnd w:id="10"/>
     </w:p>
     <w:p>
       <w:pPr>
@@ -4405,7 +4264,6 @@
                 <w:lang w:val="de-AT"/>
               </w:rPr>
             </w:pPr>
-            <w:proofErr w:type="spellStart"/>
             <w:r>
               <w:rPr>
                 <w:b/>
@@ -4413,7 +4271,6 @@
               </w:rPr>
               <w:t>Vue</w:t>
             </w:r>
-            <w:proofErr w:type="spellEnd"/>
           </w:p>
         </w:tc>
       </w:tr>
@@ -5184,7 +5041,7 @@
           <w:lang w:val="de-AT"/>
         </w:rPr>
       </w:pPr>
-      <w:bookmarkStart w:id="12" w:name="_Toc3732813"/>
+      <w:bookmarkStart w:id="11" w:name="_Toc3732813"/>
       <w:r>
         <w:rPr>
           <w:color w:val="3F8584"/>
@@ -5192,101 +5049,76 @@
         </w:rPr>
         <w:t>Fazit</w:t>
       </w:r>
+      <w:bookmarkEnd w:id="11"/>
+    </w:p>
+    <w:p>
+      <w:pPr>
+        <w:rPr>
+          <w:lang w:val="de-AT"/>
+        </w:rPr>
+      </w:pPr>
+      <w:r>
+        <w:rPr>
+          <w:lang w:val="de-AT"/>
+        </w:rPr>
+        <w:t xml:space="preserve">Die Entscheidung fällt auf das Framework React JS, da hier zum einen durch bereits bestehende Erfahrung weniger Einarbeitungszeit benötigt wird, zum anderen </w:t>
+      </w:r>
+      <w:r>
+        <w:rPr>
+          <w:lang w:val="de-AT"/>
+        </w:rPr>
+        <w:t>eine starke Community dahintersteckt, was eine Vielzahl von Hilfestellungen im Internet bietet. Umfangsmäßig entspricht dieses Framework den Anforderungen, da keine zusätzlichen Technologien benötigt werden.</w:t>
+      </w:r>
+    </w:p>
+    <w:p>
+      <w:pPr>
+        <w:rPr>
+          <w:lang w:val="de-AT"/>
+        </w:rPr>
+      </w:pPr>
+    </w:p>
+    <w:p>
+      <w:pPr>
+        <w:pStyle w:val="berschrift2"/>
+        <w:rPr>
+          <w:color w:val="3F8584"/>
+          <w:lang w:val="de-AT"/>
+        </w:rPr>
+      </w:pPr>
+      <w:bookmarkStart w:id="12" w:name="_Toc3732814"/>
+      <w:r>
+        <w:rPr>
+          <w:color w:val="3F8584"/>
+          <w:lang w:val="de-AT"/>
+        </w:rPr>
+        <w:t>Technologien</w:t>
+      </w:r>
+      <w:r>
+        <w:rPr>
+          <w:color w:val="3F8584"/>
+          <w:lang w:val="de-AT"/>
+        </w:rPr>
+        <w:t xml:space="preserve"> und Getting Started</w:t>
+      </w:r>
       <w:bookmarkEnd w:id="12"/>
     </w:p>
     <w:p>
       <w:pPr>
-        <w:rPr>
-          <w:lang w:val="de-AT"/>
-        </w:rPr>
-      </w:pPr>
-      <w:r>
-        <w:rPr>
-          <w:lang w:val="de-AT"/>
-        </w:rPr>
-        <w:t xml:space="preserve">Die Entscheidung fällt auf das Framework React JS, da hier zum einen durch bereits bestehende Erfahrung weniger Einarbeitungszeit benötigt wird, zum anderen </w:t>
-      </w:r>
-      <w:r>
-        <w:rPr>
-          <w:lang w:val="de-AT"/>
-        </w:rPr>
-        <w:t>eine starke Community dahintersteckt, was eine Vielzahl von Hilfestellungen im Internet bietet. Umfangsmäßig entspricht dieses Framework den Anforderungen, da keine zusätzlichen Technologien benötigt werden.</w:t>
-      </w:r>
-    </w:p>
-    <w:p>
-      <w:pPr>
-        <w:rPr>
-          <w:lang w:val="de-AT"/>
-        </w:rPr>
-      </w:pPr>
-    </w:p>
-    <w:p>
-      <w:pPr>
-        <w:pStyle w:val="berschrift2"/>
+        <w:pStyle w:val="berschrift3"/>
         <w:rPr>
           <w:color w:val="3F8584"/>
           <w:lang w:val="de-AT"/>
         </w:rPr>
       </w:pPr>
-      <w:bookmarkStart w:id="13" w:name="_Toc3732814"/>
+      <w:bookmarkStart w:id="13" w:name="_Toc3732815"/>
       <w:r>
         <w:rPr>
           <w:color w:val="3F8584"/>
           <w:lang w:val="de-AT"/>
         </w:rPr>
-        <w:t>Technologien</w:t>
-      </w:r>
-      <w:r>
-        <w:rPr>
-          <w:color w:val="3F8584"/>
-          <w:lang w:val="de-AT"/>
-        </w:rPr>
-        <w:t xml:space="preserve"> und </w:t>
-      </w:r>
-      <w:proofErr w:type="spellStart"/>
-      <w:r>
-        <w:rPr>
-          <w:color w:val="3F8584"/>
-          <w:lang w:val="de-AT"/>
-        </w:rPr>
-        <w:t>Getting</w:t>
-      </w:r>
-      <w:proofErr w:type="spellEnd"/>
-      <w:r>
-        <w:rPr>
-          <w:color w:val="3F8584"/>
-          <w:lang w:val="de-AT"/>
-        </w:rPr>
-        <w:t xml:space="preserve"> </w:t>
-      </w:r>
-      <w:proofErr w:type="spellStart"/>
-      <w:r>
-        <w:rPr>
-          <w:color w:val="3F8584"/>
-          <w:lang w:val="de-AT"/>
-        </w:rPr>
-        <w:t>Started</w:t>
+        <w:t>React</w:t>
       </w:r>
       <w:bookmarkEnd w:id="13"/>
-      <w:proofErr w:type="spellEnd"/>
-    </w:p>
-    <w:p>
-      <w:pPr>
-        <w:pStyle w:val="berschrift3"/>
-        <w:rPr>
-          <w:color w:val="3F8584"/>
-          <w:lang w:val="de-AT"/>
-        </w:rPr>
-      </w:pPr>
-      <w:bookmarkStart w:id="14" w:name="_Toc3732815"/>
-      <w:r>
-        <w:rPr>
-          <w:color w:val="3F8584"/>
-          <w:lang w:val="de-AT"/>
-        </w:rPr>
-        <w:t>React</w:t>
-      </w:r>
-      <w:bookmarkEnd w:id="14"/>
       <w:r>
         <w:rPr>
           <w:lang w:val="de-AT"/>
@@ -5310,21 +5142,7 @@
         <w:rPr>
           <w:lang w:val="de-AT"/>
         </w:rPr>
-        <w:t xml:space="preserve">, benötigt man Node.js (Version &gt;= 6) und </w:t>
-      </w:r>
-      <w:proofErr w:type="spellStart"/>
-      <w:r>
-        <w:rPr>
-          <w:lang w:val="de-AT"/>
-        </w:rPr>
-        <w:t>npm</w:t>
-      </w:r>
-      <w:proofErr w:type="spellEnd"/>
-      <w:r>
-        <w:rPr>
-          <w:lang w:val="de-AT"/>
-        </w:rPr>
-        <w:t xml:space="preserve"> (Version &gt;= 5.2)</w:t>
+        <w:t>, benötigt man Node.js (Version &gt;= 6) und npm (Version &gt;= 5.2)</w:t>
       </w:r>
       <w:r>
         <w:rPr>
@@ -5347,95 +5165,43 @@
           <w:lang w:val="en-GB"/>
         </w:rPr>
       </w:pPr>
-      <w:proofErr w:type="spellStart"/>
       <w:r>
         <w:rPr>
           <w:rFonts w:ascii="Courier New" w:hAnsi="Courier New" w:cs="Courier New"/>
           <w:lang w:val="en-GB"/>
         </w:rPr>
-        <w:t>npx</w:t>
-      </w:r>
-      <w:proofErr w:type="spellEnd"/>
-      <w:r>
+        <w:t>npx create-react-app applicationName</w:t>
+      </w:r>
+    </w:p>
+    <w:p>
+      <w:pPr>
         <w:rPr>
           <w:rFonts w:ascii="Courier New" w:hAnsi="Courier New" w:cs="Courier New"/>
           <w:lang w:val="en-GB"/>
         </w:rPr>
-        <w:t xml:space="preserve"> create-react-app </w:t>
-      </w:r>
-      <w:proofErr w:type="spellStart"/>
+      </w:pPr>
       <w:r>
         <w:rPr>
           <w:rFonts w:ascii="Courier New" w:hAnsi="Courier New" w:cs="Courier New"/>
           <w:lang w:val="en-GB"/>
         </w:rPr>
-        <w:t>a</w:t>
-      </w:r>
-      <w:r>
+        <w:t>cd applicationName</w:t>
+      </w:r>
+    </w:p>
+    <w:p>
+      <w:pPr>
         <w:rPr>
           <w:rFonts w:ascii="Courier New" w:hAnsi="Courier New" w:cs="Courier New"/>
-          <w:lang w:val="en-GB"/>
-        </w:rPr>
-        <w:t>pplicationName</w:t>
-      </w:r>
-      <w:proofErr w:type="spellEnd"/>
-    </w:p>
-    <w:p>
-      <w:pPr>
+          <w:lang w:val="de-AT"/>
+        </w:rPr>
+      </w:pPr>
+      <w:r>
         <w:rPr>
           <w:rFonts w:ascii="Courier New" w:hAnsi="Courier New" w:cs="Courier New"/>
-          <w:lang w:val="en-GB"/>
-        </w:rPr>
-      </w:pPr>
-      <w:r>
-        <w:rPr>
-          <w:rFonts w:ascii="Courier New" w:hAnsi="Courier New" w:cs="Courier New"/>
-          <w:lang w:val="en-GB"/>
-        </w:rPr>
-        <w:t xml:space="preserve">cd </w:t>
-      </w:r>
-      <w:proofErr w:type="spellStart"/>
-      <w:r>
-        <w:rPr>
-          <w:rFonts w:ascii="Courier New" w:hAnsi="Courier New" w:cs="Courier New"/>
-          <w:lang w:val="en-GB"/>
-        </w:rPr>
-        <w:t>applicationName</w:t>
-      </w:r>
-      <w:proofErr w:type="spellEnd"/>
-    </w:p>
-    <w:p>
-      <w:pPr>
-        <w:rPr>
-          <w:rFonts w:ascii="Courier New" w:hAnsi="Courier New" w:cs="Courier New"/>
-          <w:lang w:val="de-AT"/>
-        </w:rPr>
-      </w:pPr>
-      <w:proofErr w:type="spellStart"/>
-      <w:r>
-        <w:rPr>
-          <w:rFonts w:ascii="Courier New" w:hAnsi="Courier New" w:cs="Courier New"/>
-          <w:lang w:val="de-AT"/>
-        </w:rPr>
-        <w:t>npm</w:t>
-      </w:r>
-      <w:proofErr w:type="spellEnd"/>
-      <w:r>
-        <w:rPr>
-          <w:rFonts w:ascii="Courier New" w:hAnsi="Courier New" w:cs="Courier New"/>
-          <w:lang w:val="de-AT"/>
-        </w:rPr>
-        <w:t xml:space="preserve"> </w:t>
-      </w:r>
-      <w:proofErr w:type="spellStart"/>
-      <w:r>
-        <w:rPr>
-          <w:rFonts w:ascii="Courier New" w:hAnsi="Courier New" w:cs="Courier New"/>
-          <w:lang w:val="de-AT"/>
-        </w:rPr>
-        <w:t>start</w:t>
-      </w:r>
-      <w:proofErr w:type="spellEnd"/>
+          <w:lang w:val="de-AT"/>
+        </w:rPr>
+        <w:t>npm start</w:t>
+      </w:r>
     </w:p>
     <w:p>
       <w:pPr>
@@ -5513,33 +5279,7 @@
         <w:rPr>
           <w:lang w:val="de-AT"/>
         </w:rPr>
-        <w:t xml:space="preserve">Da jedoch das Backend-Team sowieso mit dem Einsatz ihrer SDKs </w:t>
-      </w:r>
-      <w:proofErr w:type="spellStart"/>
-      <w:r>
-        <w:rPr>
-          <w:lang w:val="de-AT"/>
-        </w:rPr>
-        <w:t>for</w:t>
-      </w:r>
-      <w:proofErr w:type="spellEnd"/>
-      <w:r>
-        <w:rPr>
-          <w:lang w:val="de-AT"/>
-        </w:rPr>
-        <w:t xml:space="preserve"> Node.js </w:t>
-      </w:r>
-      <w:r>
-        <w:rPr>
-          <w:lang w:val="de-AT"/>
-        </w:rPr>
-        <w:t>Cloud-Foundry-App</w:t>
-      </w:r>
-      <w:r>
-        <w:rPr>
-          <w:lang w:val="de-AT"/>
-        </w:rPr>
-        <w:t xml:space="preserve"> einen eigenen Webserver startet, ist es d</w:t>
+        <w:t>Da jedoch das Backend-Team sowieso mit dem Einsatz ihrer SDKs for Node.js Cloud-Foundry-App einen eigenen Webserver startet, ist es d</w:t>
       </w:r>
       <w:r>
         <w:rPr>
@@ -5590,7 +5330,7 @@
           <w:lang w:val="de-AT"/>
         </w:rPr>
       </w:pPr>
-      <w:bookmarkStart w:id="15" w:name="_Toc3732816"/>
+      <w:bookmarkStart w:id="14" w:name="_Toc3732816"/>
       <w:r>
         <w:rPr>
           <w:color w:val="3F8584"/>
@@ -5613,7 +5353,7 @@
         </w:rPr>
         <w:t xml:space="preserve"> und Koala</w:t>
       </w:r>
-      <w:bookmarkEnd w:id="15"/>
+      <w:bookmarkEnd w:id="14"/>
     </w:p>
     <w:p>
       <w:pPr>
@@ -5703,23 +5443,7 @@
         <w:rPr>
           <w:lang w:val="de-AT"/>
         </w:rPr>
-        <w:t xml:space="preserve">Das </w:t>
-      </w:r>
-      <w:proofErr w:type="spellStart"/>
-      <w:proofErr w:type="gramStart"/>
-      <w:r>
-        <w:rPr>
-          <w:lang w:val="de-AT"/>
-        </w:rPr>
-        <w:t>main.scss</w:t>
-      </w:r>
-      <w:proofErr w:type="spellEnd"/>
-      <w:proofErr w:type="gramEnd"/>
-      <w:r>
-        <w:rPr>
-          <w:lang w:val="de-AT"/>
-        </w:rPr>
-        <w:t xml:space="preserve"> File soll</w:t>
+        <w:t>Das main.scss File soll</w:t>
       </w:r>
       <w:r>
         <w:rPr>
@@ -5820,7 +5544,7 @@
           <w:lang w:val="de-AT"/>
         </w:rPr>
       </w:pPr>
-      <w:bookmarkStart w:id="16" w:name="_Toc3732817"/>
+      <w:bookmarkStart w:id="15" w:name="_Toc3732817"/>
       <w:r>
         <w:rPr>
           <w:rFonts w:asciiTheme="minorHAnsi" w:hAnsiTheme="minorHAnsi" w:cstheme="minorHAnsi"/>
@@ -5831,7 +5555,6 @@
         <w:lastRenderedPageBreak/>
         <w:t xml:space="preserve">Evaluierung </w:t>
       </w:r>
-      <w:proofErr w:type="gramStart"/>
       <w:r>
         <w:rPr>
           <w:rFonts w:asciiTheme="minorHAnsi" w:hAnsiTheme="minorHAnsi" w:cstheme="minorHAnsi"/>
@@ -5841,8 +5564,7 @@
         </w:rPr>
         <w:t>Backend</w:t>
       </w:r>
-      <w:bookmarkEnd w:id="16"/>
-      <w:proofErr w:type="gramEnd"/>
+      <w:bookmarkEnd w:id="15"/>
     </w:p>
     <w:p>
       <w:pPr>
@@ -5853,7 +5575,7 @@
           <w:lang w:val="de-AT"/>
         </w:rPr>
       </w:pPr>
-      <w:bookmarkStart w:id="17" w:name="_Toc3732818"/>
+      <w:bookmarkStart w:id="16" w:name="_Toc3732818"/>
       <w:r>
         <w:rPr>
           <w:color w:val="3F8584"/>
@@ -5861,7 +5583,7 @@
         </w:rPr>
         <w:t>Einleitung</w:t>
       </w:r>
-      <w:bookmarkEnd w:id="17"/>
+      <w:bookmarkEnd w:id="16"/>
     </w:p>
     <w:p>
       <w:pPr>
@@ -5897,21 +5619,7 @@
         <w:rPr>
           <w:lang w:val="de-AT"/>
         </w:rPr>
-        <w:t xml:space="preserve"> Sprache zu ermitteln. Hierbei wird zwischen den Scriptsprachen </w:t>
-      </w:r>
-      <w:proofErr w:type="spellStart"/>
-      <w:r>
-        <w:rPr>
-          <w:lang w:val="de-AT"/>
-        </w:rPr>
-        <w:t>NodeJS</w:t>
-      </w:r>
-      <w:proofErr w:type="spellEnd"/>
-      <w:r>
-        <w:rPr>
-          <w:lang w:val="de-AT"/>
-        </w:rPr>
-        <w:t>, PHP und Python entschieden.</w:t>
+        <w:t xml:space="preserve"> Sprache zu ermitteln. Hierbei wird zwischen den Scriptsprachen NodeJS, PHP und Python entschieden.</w:t>
       </w:r>
       <w:r>
         <w:rPr>
@@ -5942,7 +5650,7 @@
           <w:lang w:val="de-AT"/>
         </w:rPr>
       </w:pPr>
-      <w:bookmarkStart w:id="18" w:name="_Toc3732819"/>
+      <w:bookmarkStart w:id="17" w:name="_Toc3732819"/>
       <w:r>
         <w:rPr>
           <w:color w:val="3F8584"/>
@@ -5950,7 +5658,7 @@
         </w:rPr>
         <w:t>Kriterien</w:t>
       </w:r>
-      <w:bookmarkEnd w:id="18"/>
+      <w:bookmarkEnd w:id="17"/>
     </w:p>
     <w:p>
       <w:pPr>
@@ -5965,7 +5673,7 @@
           <w:lang w:val="de-AT"/>
         </w:rPr>
       </w:pPr>
-      <w:bookmarkStart w:id="19" w:name="_Toc3732820"/>
+      <w:bookmarkStart w:id="18" w:name="_Toc3732820"/>
       <w:r>
         <w:rPr>
           <w:color w:val="3F8584"/>
@@ -5973,7 +5681,7 @@
         </w:rPr>
         <w:t>Akzeptanz</w:t>
       </w:r>
-      <w:bookmarkEnd w:id="19"/>
+      <w:bookmarkEnd w:id="18"/>
     </w:p>
     <w:p>
       <w:pPr>
@@ -6008,7 +5716,7 @@
           <w:lang w:val="de-AT"/>
         </w:rPr>
       </w:pPr>
-      <w:bookmarkStart w:id="20" w:name="_Toc3732821"/>
+      <w:bookmarkStart w:id="19" w:name="_Toc3732821"/>
       <w:r>
         <w:rPr>
           <w:color w:val="3F8584"/>
@@ -6016,7 +5724,7 @@
         </w:rPr>
         <w:t>Dokumentation</w:t>
       </w:r>
-      <w:bookmarkEnd w:id="20"/>
+      <w:bookmarkEnd w:id="19"/>
     </w:p>
     <w:p>
       <w:pPr>
@@ -6044,7 +5752,7 @@
           <w:lang w:val="de-AT"/>
         </w:rPr>
       </w:pPr>
-      <w:bookmarkStart w:id="21" w:name="_Toc3732822"/>
+      <w:bookmarkStart w:id="20" w:name="_Toc3732822"/>
       <w:r>
         <w:rPr>
           <w:color w:val="3F8584"/>
@@ -6052,7 +5760,7 @@
         </w:rPr>
         <w:t>Performance</w:t>
       </w:r>
-      <w:bookmarkEnd w:id="21"/>
+      <w:bookmarkEnd w:id="20"/>
     </w:p>
     <w:p>
       <w:pPr>
@@ -6083,7 +5791,7 @@
           <w:lang w:val="de-AT"/>
         </w:rPr>
       </w:pPr>
-      <w:bookmarkStart w:id="22" w:name="_Toc3732823"/>
+      <w:bookmarkStart w:id="21" w:name="_Toc3732823"/>
       <w:r>
         <w:rPr>
           <w:color w:val="3F8584"/>
@@ -6091,7 +5799,7 @@
         </w:rPr>
         <w:t>Optionen</w:t>
       </w:r>
-      <w:bookmarkEnd w:id="22"/>
+      <w:bookmarkEnd w:id="21"/>
     </w:p>
     <w:p>
       <w:pPr>
@@ -6113,8 +5821,7 @@
           <w:lang w:val="de-AT"/>
         </w:rPr>
       </w:pPr>
-      <w:bookmarkStart w:id="23" w:name="_Toc3732824"/>
-      <w:proofErr w:type="spellStart"/>
+      <w:bookmarkStart w:id="22" w:name="_Toc3732824"/>
       <w:r>
         <w:rPr>
           <w:color w:val="3F8584"/>
@@ -6122,8 +5829,7 @@
         </w:rPr>
         <w:t>NodeJS</w:t>
       </w:r>
-      <w:bookmarkEnd w:id="23"/>
-      <w:proofErr w:type="spellEnd"/>
+      <w:bookmarkEnd w:id="22"/>
     </w:p>
     <w:p>
       <w:pPr>
@@ -6141,69 +5847,13 @@
         <w:rPr>
           <w:lang w:val="de-AT"/>
         </w:rPr>
-        <w:t xml:space="preserve">. Es wird oftmals mit asynchronen </w:t>
-      </w:r>
-      <w:proofErr w:type="spellStart"/>
-      <w:r>
-        <w:rPr>
-          <w:lang w:val="de-AT"/>
-        </w:rPr>
-        <w:t>Callbacks</w:t>
-      </w:r>
-      <w:proofErr w:type="spellEnd"/>
-      <w:r>
-        <w:rPr>
-          <w:lang w:val="de-AT"/>
-        </w:rPr>
-        <w:t xml:space="preserve"> gearbeitet. Die Zusammenarbeit zwischen server-seitigem </w:t>
-      </w:r>
-      <w:proofErr w:type="spellStart"/>
-      <w:r>
-        <w:rPr>
-          <w:lang w:val="de-AT"/>
-        </w:rPr>
-        <w:t>NodeJS</w:t>
-      </w:r>
-      <w:proofErr w:type="spellEnd"/>
-      <w:r>
-        <w:rPr>
-          <w:lang w:val="de-AT"/>
-        </w:rPr>
-        <w:t xml:space="preserve"> und client-seitigem JS ist fließend, weshalb </w:t>
-      </w:r>
-      <w:proofErr w:type="spellStart"/>
-      <w:r>
-        <w:rPr>
-          <w:lang w:val="de-AT"/>
-        </w:rPr>
-        <w:t>Node</w:t>
-      </w:r>
-      <w:proofErr w:type="spellEnd"/>
-      <w:r>
-        <w:rPr>
-          <w:lang w:val="de-AT"/>
-        </w:rPr>
-        <w:t xml:space="preserve"> für kleine Webapplikationen gut geeignet ist.</w:t>
-      </w:r>
-      <w:r>
-        <w:rPr>
-          <w:lang w:val="de-AT"/>
-        </w:rPr>
-        <w:t xml:space="preserve"> </w:t>
-      </w:r>
-      <w:proofErr w:type="spellStart"/>
-      <w:r>
-        <w:rPr>
-          <w:lang w:val="de-AT"/>
-        </w:rPr>
-        <w:t>Node</w:t>
-      </w:r>
-      <w:proofErr w:type="spellEnd"/>
-      <w:r>
-        <w:rPr>
-          <w:lang w:val="de-AT"/>
-        </w:rPr>
-        <w:t xml:space="preserve"> besitzt eine kompakte und gut leserliche Dokumentation und wird laufend weiterentwickelt.</w:t>
+        <w:t>. Es wird oftmals mit asynchronen Callbacks gearbeitet. Die Zusammenarbeit zwischen server-seitigem NodeJS und client-seitigem JS ist fließend, weshalb Node für kleine Webapplikationen gut geeignet ist.</w:t>
+      </w:r>
+      <w:r>
+        <w:rPr>
+          <w:lang w:val="de-AT"/>
+        </w:rPr>
+        <w:t xml:space="preserve"> Node besitzt eine kompakte und gut leserliche Dokumentation und wird laufend weiterentwickelt.</w:t>
       </w:r>
     </w:p>
     <w:p>
@@ -6219,7 +5869,7 @@
           <w:lang w:val="de-AT"/>
         </w:rPr>
       </w:pPr>
-      <w:bookmarkStart w:id="24" w:name="_Toc3732825"/>
+      <w:bookmarkStart w:id="23" w:name="_Toc3732825"/>
       <w:r>
         <w:rPr>
           <w:color w:val="3F8584"/>
@@ -6227,53 +5877,25 @@
         </w:rPr>
         <w:t>PHP</w:t>
       </w:r>
-      <w:bookmarkEnd w:id="24"/>
-    </w:p>
-    <w:p>
-      <w:pPr>
-        <w:rPr>
-          <w:lang w:val="de-AT"/>
-        </w:rPr>
-      </w:pPr>
-      <w:r>
-        <w:rPr>
-          <w:lang w:val="de-AT"/>
-        </w:rPr>
-        <w:t xml:space="preserve">PHP ist eine relativ alte, jedoch mächtige Sprache. Sie geht jedoch schon langsam in den Ruhestand und wird sicherlich im Laufe der Zeit von </w:t>
-      </w:r>
-      <w:proofErr w:type="spellStart"/>
-      <w:r>
-        <w:rPr>
-          <w:lang w:val="de-AT"/>
-        </w:rPr>
-        <w:t>Node</w:t>
-      </w:r>
-      <w:proofErr w:type="spellEnd"/>
-      <w:r>
-        <w:rPr>
-          <w:lang w:val="de-AT"/>
-        </w:rPr>
-        <w:t xml:space="preserve"> abgelöst. </w:t>
-      </w:r>
-      <w:r>
-        <w:rPr>
-          <w:lang w:val="de-AT"/>
-        </w:rPr>
-        <w:t xml:space="preserve">Hinter PHP steht </w:t>
-      </w:r>
-      <w:proofErr w:type="spellStart"/>
-      <w:r>
-        <w:rPr>
-          <w:lang w:val="de-AT"/>
-        </w:rPr>
-        <w:t>immernoch</w:t>
-      </w:r>
-      <w:proofErr w:type="spellEnd"/>
-      <w:r>
-        <w:rPr>
-          <w:lang w:val="de-AT"/>
-        </w:rPr>
-        <w:t xml:space="preserve"> eine sehr große Community. Diese Sprache wurde jahrelang für große Web – Projekte eingesetzt.</w:t>
+      <w:bookmarkEnd w:id="23"/>
+    </w:p>
+    <w:p>
+      <w:pPr>
+        <w:rPr>
+          <w:lang w:val="de-AT"/>
+        </w:rPr>
+      </w:pPr>
+      <w:r>
+        <w:rPr>
+          <w:lang w:val="de-AT"/>
+        </w:rPr>
+        <w:t xml:space="preserve">PHP ist eine relativ alte, jedoch mächtige Sprache. Sie geht jedoch schon langsam in den Ruhestand und wird sicherlich im Laufe der Zeit von Node abgelöst. </w:t>
+      </w:r>
+      <w:r>
+        <w:rPr>
+          <w:lang w:val="de-AT"/>
+        </w:rPr>
+        <w:t>Hinter PHP steht immernoch eine sehr große Community. Diese Sprache wurde jahrelang für große Web – Projekte eingesetzt.</w:t>
       </w:r>
     </w:p>
     <w:p>
@@ -6289,7 +5911,7 @@
           <w:lang w:val="de-AT"/>
         </w:rPr>
       </w:pPr>
-      <w:bookmarkStart w:id="25" w:name="_Toc3732826"/>
+      <w:bookmarkStart w:id="24" w:name="_Toc3732826"/>
       <w:r>
         <w:rPr>
           <w:color w:val="3F8584"/>
@@ -6297,7 +5919,7 @@
         </w:rPr>
         <w:t>Python</w:t>
       </w:r>
-      <w:bookmarkEnd w:id="25"/>
+      <w:bookmarkEnd w:id="24"/>
     </w:p>
     <w:p>
       <w:pPr>
@@ -6315,21 +5937,7 @@
         <w:rPr>
           <w:lang w:val="de-AT"/>
         </w:rPr>
-        <w:t>. Diese Sprache wird derzeit oftmals in Bereichen wie „</w:t>
-      </w:r>
-      <w:proofErr w:type="spellStart"/>
-      <w:r>
-        <w:rPr>
-          <w:lang w:val="de-AT"/>
-        </w:rPr>
-        <w:t>Machine</w:t>
-      </w:r>
-      <w:proofErr w:type="spellEnd"/>
-      <w:r>
-        <w:rPr>
-          <w:lang w:val="de-AT"/>
-        </w:rPr>
-        <w:t xml:space="preserve"> Learning“ oder „Big Data“ verwendet.</w:t>
+        <w:t>. Diese Sprache wird derzeit oftmals in Bereichen wie „Machine Learning“ oder „Big Data“ verwendet.</w:t>
       </w:r>
     </w:p>
     <w:p>
@@ -6348,7 +5956,7 @@
           <w:lang w:val="de-AT"/>
         </w:rPr>
       </w:pPr>
-      <w:bookmarkStart w:id="26" w:name="_Toc3732827"/>
+      <w:bookmarkStart w:id="25" w:name="_Toc3732827"/>
       <w:r>
         <w:rPr>
           <w:color w:val="3F8584"/>
@@ -6357,7 +5965,7 @@
         <w:lastRenderedPageBreak/>
         <w:t>Nutzwertanalyse</w:t>
       </w:r>
-      <w:bookmarkEnd w:id="26"/>
+      <w:bookmarkEnd w:id="25"/>
     </w:p>
     <w:p>
       <w:pPr>
@@ -6459,7 +6067,6 @@
                 <w:lang w:val="de-AT"/>
               </w:rPr>
             </w:pPr>
-            <w:proofErr w:type="spellStart"/>
             <w:r>
               <w:rPr>
                 <w:b/>
@@ -6467,7 +6074,6 @@
               </w:rPr>
               <w:t>NodeJS</w:t>
             </w:r>
-            <w:proofErr w:type="spellEnd"/>
           </w:p>
         </w:tc>
         <w:tc>
@@ -7566,7 +7172,7 @@
           <w:lang w:val="de-AT"/>
         </w:rPr>
       </w:pPr>
-      <w:bookmarkStart w:id="27" w:name="_Toc3732828"/>
+      <w:bookmarkStart w:id="26" w:name="_Toc3732828"/>
       <w:r>
         <w:rPr>
           <w:color w:val="3F8584"/>
@@ -7574,61 +7180,710 @@
         </w:rPr>
         <w:t>Fazit</w:t>
       </w:r>
+      <w:bookmarkEnd w:id="26"/>
+    </w:p>
+    <w:p>
+      <w:pPr>
+        <w:rPr>
+          <w:lang w:val="de-AT"/>
+        </w:rPr>
+      </w:pPr>
+      <w:r>
+        <w:rPr>
+          <w:lang w:val="de-AT"/>
+        </w:rPr>
+        <w:t>Wie in obiger Nutzwertanalyse berechnet, fällt die Entscheidung auf NodeJS. Node punktet mit einer aktiven Community, guter Zusammenarbeit innerhalb der Sprache JS, welche sowieso beim Frontend verwendet wird und mit großer Erfahrung der Ansprechpersonen auf Seiten des Auftraggebers. Somit sollte die Einarbeitungszeit gering und ausreichende Performance geboten sein.</w:t>
+      </w:r>
+    </w:p>
+    <w:p>
+      <w:pPr>
+        <w:rPr>
+          <w:lang w:val="de-AT"/>
+        </w:rPr>
+      </w:pPr>
+    </w:p>
+    <w:p>
+      <w:pPr>
+        <w:pStyle w:val="berschrift3"/>
+        <w:rPr>
+          <w:lang w:val="de-AT"/>
+        </w:rPr>
+      </w:pPr>
+      <w:r>
+        <w:rPr>
+          <w:lang w:val="de-AT"/>
+        </w:rPr>
+        <w:t>Umsetzung</w:t>
+      </w:r>
+    </w:p>
+    <w:p>
+      <w:pPr>
+        <w:rPr>
+          <w:lang w:val="de-AT"/>
+        </w:rPr>
+      </w:pPr>
+    </w:p>
+    <w:p>
+      <w:pPr>
+        <w:rPr>
+          <w:b/>
+          <w:lang w:val="de-AT"/>
+        </w:rPr>
+      </w:pPr>
+      <w:r>
+        <w:rPr>
+          <w:b/>
+          <w:lang w:val="de-AT"/>
+        </w:rPr>
+        <w:t>Aufsetzen der Arbeitsumgebung</w:t>
+      </w:r>
+    </w:p>
+    <w:p>
+      <w:pPr>
+        <w:rPr>
+          <w:lang w:val="de-AT"/>
+        </w:rPr>
+      </w:pPr>
+    </w:p>
+    <w:p>
+      <w:pPr>
+        <w:rPr>
+          <w:lang w:val="de-AT"/>
+        </w:rPr>
+      </w:pPr>
+      <w:r>
+        <w:rPr>
+          <w:lang w:val="de-AT"/>
+        </w:rPr>
+        <w:t>Diese Befehle sind im erstellten Directory durchzuführen:</w:t>
+      </w:r>
+    </w:p>
+    <w:p>
+      <w:pPr>
+        <w:rPr>
+          <w:rFonts w:ascii="Courier New" w:hAnsi="Courier New" w:cs="Courier New"/>
+          <w:lang w:val="en-GB"/>
+        </w:rPr>
+      </w:pPr>
+      <w:r>
+        <w:rPr>
+          <w:rFonts w:ascii="Courier New" w:hAnsi="Courier New" w:cs="Courier New"/>
+          <w:lang w:val="en-GB"/>
+        </w:rPr>
+        <w:t>npm init</w:t>
+      </w:r>
+    </w:p>
+    <w:p>
+      <w:pPr>
+        <w:rPr>
+          <w:rFonts w:ascii="Courier New" w:hAnsi="Courier New" w:cs="Courier New"/>
+          <w:color w:val="000000"/>
+          <w:shd w:val="clear" w:color="auto" w:fill="F7F7F7"/>
+        </w:rPr>
+      </w:pPr>
+      <w:r>
+        <w:rPr>
+          <w:rFonts w:ascii="Courier New" w:hAnsi="Courier New" w:cs="Courier New"/>
+          <w:color w:val="000000"/>
+          <w:shd w:val="clear" w:color="auto" w:fill="F7F7F7"/>
+        </w:rPr>
+        <w:t>npm install express</w:t>
+      </w:r>
+    </w:p>
+    <w:p>
+      <w:pPr>
+        <w:rPr>
+          <w:rFonts w:ascii="Courier New" w:hAnsi="Courier New" w:cs="Courier New"/>
+          <w:color w:val="000000"/>
+          <w:shd w:val="clear" w:color="auto" w:fill="F7F7F7"/>
+        </w:rPr>
+      </w:pPr>
+      <w:r>
+        <w:rPr>
+          <w:rFonts w:ascii="Courier New" w:hAnsi="Courier New" w:cs="Courier New"/>
+          <w:color w:val="000000"/>
+          <w:shd w:val="clear" w:color="auto" w:fill="F7F7F7"/>
+        </w:rPr>
+        <w:t>npm install </w:t>
+      </w:r>
+      <w:r>
+        <w:rPr>
+          <w:rFonts w:ascii="Courier New" w:hAnsi="Courier New" w:cs="Courier New"/>
+          <w:color w:val="000000"/>
+          <w:shd w:val="clear" w:color="auto" w:fill="F7F7F7"/>
+        </w:rPr>
+        <w:t>bodyparser</w:t>
+      </w:r>
+    </w:p>
+    <w:p>
+      <w:pPr>
+        <w:rPr>
+          <w:rFonts w:ascii="Courier New" w:hAnsi="Courier New" w:cs="Courier New"/>
+          <w:color w:val="000000"/>
+          <w:shd w:val="clear" w:color="auto" w:fill="F7F7F7"/>
+        </w:rPr>
+      </w:pPr>
+    </w:p>
+    <w:p>
+      <w:pPr>
+        <w:rPr>
+          <w:b/>
+          <w:lang w:val="de-AT"/>
+        </w:rPr>
+      </w:pPr>
+      <w:r>
+        <w:rPr>
+          <w:b/>
+          <w:lang w:val="de-AT"/>
+        </w:rPr>
+        <w:t>Module &amp; Konzept</w:t>
+      </w:r>
+    </w:p>
+    <w:p>
+      <w:pPr>
+        <w:rPr>
+          <w:rFonts w:ascii="Courier New" w:hAnsi="Courier New" w:cs="Courier New"/>
+          <w:b/>
+          <w:lang w:val="de-AT"/>
+        </w:rPr>
+      </w:pPr>
+    </w:p>
+    <w:p>
+      <w:pPr>
+        <w:rPr>
+          <w:lang w:val="de-AT"/>
+        </w:rPr>
+      </w:pPr>
+      <w:r>
+        <w:rPr>
+          <w:lang w:val="de-AT"/>
+        </w:rPr>
+        <w:t xml:space="preserve">Die einzelnen Module verwenden das Express.js Modul, um über eine REST-Schnittstelle zu </w:t>
+      </w:r>
+      <w:r>
+        <w:rPr>
+          <w:lang w:val="de-AT"/>
+        </w:rPr>
+        <w:t>kommunizieren</w:t>
+      </w:r>
+      <w:r>
+        <w:rPr>
+          <w:lang w:val="de-AT"/>
+        </w:rPr>
+        <w:t>. Mit</w:t>
+      </w:r>
+      <w:r>
+        <w:rPr>
+          <w:lang w:val="de-AT"/>
+        </w:rPr>
+        <w:t xml:space="preserve"> dem Modul Bodyparser.js werden die</w:t>
+      </w:r>
+      <w:r>
+        <w:rPr>
+          <w:lang w:val="de-AT"/>
+        </w:rPr>
+        <w:t xml:space="preserve"> vom Gateway</w:t>
+      </w:r>
+      <w:r>
+        <w:rPr>
+          <w:lang w:val="de-AT"/>
+        </w:rPr>
+        <w:t xml:space="preserve"> Empfangen Daten verarbeitet.</w:t>
+      </w:r>
+      <w:r>
+        <w:rPr>
+          <w:lang w:val="de-AT"/>
+        </w:rPr>
+        <w:t xml:space="preserve"> Die Verwendung dieser beiden Module ermöglicht eine enorme Zeitersparnis, da die benötigte Funktion nicht selbst implementiert werden müssen.</w:t>
+      </w:r>
+    </w:p>
+    <w:p>
+      <w:pPr>
+        <w:rPr>
+          <w:b/>
+          <w:lang w:val="de-AT"/>
+        </w:rPr>
+      </w:pPr>
+    </w:p>
+    <w:p>
+      <w:pPr>
+        <w:rPr>
+          <w:b/>
+          <w:lang w:val="de-AT"/>
+        </w:rPr>
+      </w:pPr>
+    </w:p>
+    <w:p>
+      <w:pPr>
+        <w:rPr>
+          <w:b/>
+          <w:lang w:val="de-AT"/>
+        </w:rPr>
+      </w:pPr>
+    </w:p>
+    <w:p>
+      <w:pPr>
+        <w:rPr>
+          <w:b/>
+          <w:lang w:val="de-AT"/>
+        </w:rPr>
+      </w:pPr>
+    </w:p>
+    <w:p>
+      <w:pPr>
+        <w:rPr>
+          <w:b/>
+          <w:lang w:val="de-AT"/>
+        </w:rPr>
+      </w:pPr>
+    </w:p>
+    <w:p>
+      <w:pPr>
+        <w:rPr>
+          <w:b/>
+          <w:lang w:val="de-AT"/>
+        </w:rPr>
+      </w:pPr>
+    </w:p>
+    <w:p>
+      <w:pPr>
+        <w:rPr>
+          <w:b/>
+          <w:lang w:val="de-AT"/>
+        </w:rPr>
+      </w:pPr>
+    </w:p>
+    <w:p>
+      <w:pPr>
+        <w:rPr>
+          <w:b/>
+          <w:lang w:val="de-AT"/>
+        </w:rPr>
+      </w:pPr>
+    </w:p>
+    <w:p>
+      <w:pPr>
+        <w:rPr>
+          <w:b/>
+          <w:lang w:val="de-AT"/>
+        </w:rPr>
+      </w:pPr>
+    </w:p>
+    <w:p>
+      <w:pPr>
+        <w:rPr>
+          <w:b/>
+          <w:lang w:val="de-AT"/>
+        </w:rPr>
+      </w:pPr>
+    </w:p>
+    <w:p>
+      <w:pPr>
+        <w:rPr>
+          <w:b/>
+          <w:lang w:val="de-AT"/>
+        </w:rPr>
+      </w:pPr>
+      <w:r>
+        <w:rPr>
+          <w:b/>
+          <w:lang w:val="de-AT"/>
+        </w:rPr>
+        <w:lastRenderedPageBreak/>
+        <w:t>Software-Architektur</w:t>
+      </w:r>
+    </w:p>
+    <w:p>
+      <w:pPr>
+        <w:rPr>
+          <w:b/>
+          <w:lang w:val="de-AT"/>
+        </w:rPr>
+      </w:pPr>
+    </w:p>
+    <w:p>
+      <w:pPr>
+        <w:rPr>
+          <w:lang w:val="de-AT"/>
+        </w:rPr>
+      </w:pPr>
+      <w:r>
+        <w:rPr>
+          <w:lang w:val="de-AT"/>
+        </w:rPr>
+        <w:t>Die verwendete SW-Architektur basiert auf mehreren Modulen, welche über mehrere REST-Schnittstellen miteinander kommunizieren:</w:t>
+      </w:r>
+    </w:p>
+    <w:p>
+      <w:pPr>
+        <w:rPr>
+          <w:lang w:val="de-AT"/>
+        </w:rPr>
+      </w:pPr>
+    </w:p>
+    <w:p>
+      <w:pPr>
+        <w:rPr>
+          <w:u w:val="single"/>
+          <w:lang w:val="de-AT"/>
+        </w:rPr>
+      </w:pPr>
+      <w:r>
+        <w:rPr>
+          <w:u w:val="single"/>
+          <w:lang w:val="de-AT"/>
+        </w:rPr>
+        <w:t>IOT-Plattform</w:t>
+      </w:r>
+    </w:p>
+    <w:p>
+      <w:pPr>
+        <w:rPr>
+          <w:lang w:val="de-AT"/>
+        </w:rPr>
+      </w:pPr>
+      <w:r>
+        <w:rPr>
+          <w:lang w:val="de-AT"/>
+        </w:rPr>
+        <w:t>Basiert auf der Watson-API, hier werden die Gateways registriert.</w:t>
+      </w:r>
+    </w:p>
+    <w:p>
+      <w:pPr>
+        <w:rPr>
+          <w:lang w:val="de-AT"/>
+        </w:rPr>
+      </w:pPr>
+    </w:p>
+    <w:p>
+      <w:pPr>
+        <w:rPr>
+          <w:u w:val="single"/>
+          <w:lang w:val="de-AT"/>
+        </w:rPr>
+      </w:pPr>
+      <w:r>
+        <w:rPr>
+          <w:u w:val="single"/>
+          <w:lang w:val="de-AT"/>
+        </w:rPr>
+        <w:t>DB Handler</w:t>
+      </w:r>
+    </w:p>
+    <w:p>
+      <w:pPr>
+        <w:rPr>
+          <w:lang w:val="de-AT"/>
+        </w:rPr>
+      </w:pPr>
+      <w:r>
+        <w:rPr>
+          <w:lang w:val="de-AT"/>
+        </w:rPr>
+        <w:t>Dient zur Kommunikation mit der NoSQL-Datenbank</w:t>
+      </w:r>
+    </w:p>
+    <w:p>
+      <w:pPr>
+        <w:rPr>
+          <w:lang w:val="de-AT"/>
+        </w:rPr>
+      </w:pPr>
+    </w:p>
+    <w:p>
+      <w:pPr>
+        <w:rPr>
+          <w:u w:val="single"/>
+          <w:lang w:val="de-AT"/>
+        </w:rPr>
+      </w:pPr>
+      <w:r>
+        <w:rPr>
+          <w:u w:val="single"/>
+          <w:lang w:val="de-AT"/>
+        </w:rPr>
+        <w:t>DB</w:t>
+      </w:r>
+    </w:p>
+    <w:p>
+      <w:pPr>
+        <w:rPr>
+          <w:lang w:val="de-AT"/>
+        </w:rPr>
+      </w:pPr>
+      <w:r>
+        <w:rPr>
+          <w:lang w:val="de-AT"/>
+        </w:rPr>
+        <w:t>NoSQL-Datenbank auf welcher die GW-Daten in Form eines JSON-Dokumentes abgespeichert werden.</w:t>
+      </w:r>
+    </w:p>
+    <w:p>
+      <w:pPr>
+        <w:rPr>
+          <w:lang w:val="de-AT"/>
+        </w:rPr>
+      </w:pPr>
+    </w:p>
+    <w:p>
+      <w:pPr>
+        <w:rPr>
+          <w:u w:val="single"/>
+          <w:lang w:val="de-AT"/>
+        </w:rPr>
+      </w:pPr>
+      <w:r>
+        <w:rPr>
+          <w:u w:val="single"/>
+          <w:lang w:val="de-AT"/>
+        </w:rPr>
+        <w:t>API-Gateway</w:t>
+      </w:r>
+    </w:p>
+    <w:p>
+      <w:pPr>
+        <w:rPr>
+          <w:lang w:val="de-AT"/>
+        </w:rPr>
+      </w:pPr>
+      <w:r>
+        <w:rPr>
+          <w:lang w:val="de-AT"/>
+        </w:rPr>
+        <w:t>Bereitet die vom DB-Handler übermittelten Daten für das Frontend vor</w:t>
+      </w:r>
+      <w:r>
+        <w:rPr>
+          <w:lang w:val="de-AT"/>
+        </w:rPr>
+        <w:t xml:space="preserve"> und leitet diese weiter.</w:t>
+      </w:r>
+    </w:p>
+    <w:p>
+      <w:pPr>
+        <w:rPr>
+          <w:b/>
+          <w:lang w:val="de-AT"/>
+        </w:rPr>
+      </w:pPr>
+    </w:p>
+    <w:p>
+      <w:pPr>
+        <w:rPr>
+          <w:noProof/>
+          <w:lang w:val="de-AT"/>
+        </w:rPr>
+      </w:pPr>
+      <w:r>
+        <w:rPr>
+          <w:noProof/>
+          <w:lang w:val="de-AT"/>
+        </w:rPr>
+        <w:drawing>
+          <wp:anchor distT="0" distB="0" distL="114300" distR="114300" simplePos="0" relativeHeight="251658240" behindDoc="1" locked="0" layoutInCell="1" allowOverlap="1" wp14:anchorId="483E1739" wp14:editId="667A75C3">
+            <wp:simplePos x="0" y="0"/>
+            <wp:positionH relativeFrom="column">
+              <wp:posOffset>1179104</wp:posOffset>
+            </wp:positionH>
+            <wp:positionV relativeFrom="paragraph">
+              <wp:posOffset>112667</wp:posOffset>
+            </wp:positionV>
+            <wp:extent cx="3157701" cy="1556657"/>
+            <wp:effectExtent l="0" t="0" r="5080" b="5715"/>
+            <wp:wrapNone/>
+            <wp:docPr id="3" name="Grafik 3"/>
+            <wp:cNvGraphicFramePr>
+              <a:graphicFrameLocks xmlns:a="http://schemas.openxmlformats.org/drawingml/2006/main" noChangeAspect="1"/>
+            </wp:cNvGraphicFramePr>
+            <a:graphic xmlns:a="http://schemas.openxmlformats.org/drawingml/2006/main">
+              <a:graphicData uri="http://schemas.openxmlformats.org/drawingml/2006/picture">
+                <pic:pic xmlns:pic="http://schemas.openxmlformats.org/drawingml/2006/picture">
+                  <pic:nvPicPr>
+                    <pic:cNvPr id="0" name="Picture 1"/>
+                    <pic:cNvPicPr>
+                      <a:picLocks noChangeAspect="1" noChangeArrowheads="1"/>
+                    </pic:cNvPicPr>
+                  </pic:nvPicPr>
+                  <pic:blipFill rotWithShape="1">
+                    <a:blip r:embed="rId11">
+                      <a:extLst>
+                        <a:ext uri="{28A0092B-C50C-407E-A947-70E740481C1C}">
+                          <a14:useLocalDpi xmlns:a14="http://schemas.microsoft.com/office/drawing/2010/main" val="0"/>
+                        </a:ext>
+                      </a:extLst>
+                    </a:blip>
+                    <a:srcRect l="16441" t="35294" r="21782" b="24112"/>
+                    <a:stretch/>
+                  </pic:blipFill>
+                  <pic:spPr bwMode="auto">
+                    <a:xfrm>
+                      <a:off x="0" y="0"/>
+                      <a:ext cx="3157701" cy="1556657"/>
+                    </a:xfrm>
+                    <a:prstGeom prst="rect">
+                      <a:avLst/>
+                    </a:prstGeom>
+                    <a:noFill/>
+                    <a:ln>
+                      <a:noFill/>
+                    </a:ln>
+                    <a:extLst>
+                      <a:ext uri="{53640926-AAD7-44D8-BBD7-CCE9431645EC}">
+                        <a14:shadowObscured xmlns:a14="http://schemas.microsoft.com/office/drawing/2010/main"/>
+                      </a:ext>
+                    </a:extLst>
+                  </pic:spPr>
+                </pic:pic>
+              </a:graphicData>
+            </a:graphic>
+            <wp14:sizeRelH relativeFrom="page">
+              <wp14:pctWidth>0</wp14:pctWidth>
+            </wp14:sizeRelH>
+            <wp14:sizeRelV relativeFrom="page">
+              <wp14:pctHeight>0</wp14:pctHeight>
+            </wp14:sizeRelV>
+          </wp:anchor>
+        </w:drawing>
+      </w:r>
+    </w:p>
+    <w:p>
+      <w:pPr>
+        <w:rPr>
+          <w:b/>
+          <w:lang w:val="de-AT"/>
+        </w:rPr>
+      </w:pPr>
+    </w:p>
+    <w:p>
+      <w:pPr>
+        <w:rPr>
+          <w:b/>
+          <w:lang w:val="de-AT"/>
+        </w:rPr>
+      </w:pPr>
+    </w:p>
+    <w:p>
+      <w:pPr>
+        <w:rPr>
+          <w:b/>
+          <w:lang w:val="de-AT"/>
+        </w:rPr>
+      </w:pPr>
+    </w:p>
+    <w:p>
+      <w:pPr>
+        <w:rPr>
+          <w:b/>
+          <w:lang w:val="de-AT"/>
+        </w:rPr>
+      </w:pPr>
+    </w:p>
+    <w:p>
+      <w:pPr>
+        <w:rPr>
+          <w:b/>
+          <w:lang w:val="de-AT"/>
+        </w:rPr>
+      </w:pPr>
+    </w:p>
+    <w:p>
+      <w:pPr>
+        <w:rPr>
+          <w:b/>
+          <w:lang w:val="de-AT"/>
+        </w:rPr>
+      </w:pPr>
+    </w:p>
+    <w:p>
+      <w:pPr>
+        <w:rPr>
+          <w:b/>
+          <w:lang w:val="de-AT"/>
+        </w:rPr>
+      </w:pPr>
+    </w:p>
+    <w:p>
+      <w:pPr>
+        <w:rPr>
+          <w:b/>
+          <w:lang w:val="de-AT"/>
+        </w:rPr>
+      </w:pPr>
+    </w:p>
+    <w:p>
+      <w:pPr>
+        <w:rPr>
+          <w:b/>
+          <w:lang w:val="de-AT"/>
+        </w:rPr>
+      </w:pPr>
+    </w:p>
+    <w:p>
+      <w:pPr>
+        <w:rPr>
+          <w:lang w:val="de-AT"/>
+        </w:rPr>
+      </w:pPr>
+    </w:p>
+    <w:p>
+      <w:pPr>
+        <w:rPr>
+          <w:b/>
+          <w:lang w:val="en-GB"/>
+        </w:rPr>
+      </w:pPr>
+      <w:r>
+        <w:rPr>
+          <w:b/>
+          <w:lang w:val="en-GB"/>
+        </w:rPr>
+        <w:t>Deployment</w:t>
+      </w:r>
+    </w:p>
+    <w:p>
+      <w:pPr>
+        <w:rPr>
+          <w:rFonts w:ascii="Courier New" w:hAnsi="Courier New" w:cs="Courier New"/>
+          <w:lang w:val="de-AT"/>
+        </w:rPr>
+      </w:pPr>
+      <w:r>
+        <w:rPr>
+          <w:lang w:val="de-AT"/>
+        </w:rPr>
+        <w:t>Die implementieren Node-Scripts werden</w:t>
+      </w:r>
+      <w:r>
+        <w:rPr>
+          <w:lang w:val="de-AT"/>
+        </w:rPr>
+        <w:t xml:space="preserve"> anschließend in der IBM-Cloud als Cloud-Foundry-Ap</w:t>
+      </w:r>
+      <w:bookmarkStart w:id="27" w:name="_GoBack"/>
       <w:bookmarkEnd w:id="27"/>
-    </w:p>
-    <w:p>
-      <w:pPr>
-        <w:rPr>
-          <w:lang w:val="de-AT"/>
-        </w:rPr>
-      </w:pPr>
-      <w:r>
-        <w:rPr>
-          <w:lang w:val="de-AT"/>
-        </w:rPr>
-        <w:t xml:space="preserve">Wie in obiger Nutzwertanalyse berechnet, fällt die Entscheidung auf </w:t>
-      </w:r>
-      <w:proofErr w:type="spellStart"/>
-      <w:r>
-        <w:rPr>
-          <w:lang w:val="de-AT"/>
-        </w:rPr>
-        <w:t>NodeJS</w:t>
-      </w:r>
-      <w:proofErr w:type="spellEnd"/>
-      <w:r>
-        <w:rPr>
-          <w:lang w:val="de-AT"/>
-        </w:rPr>
-        <w:t xml:space="preserve">. </w:t>
-      </w:r>
-      <w:proofErr w:type="spellStart"/>
-      <w:r>
-        <w:rPr>
-          <w:lang w:val="de-AT"/>
-        </w:rPr>
-        <w:t>Node</w:t>
-      </w:r>
-      <w:proofErr w:type="spellEnd"/>
-      <w:r>
-        <w:rPr>
-          <w:lang w:val="de-AT"/>
-        </w:rPr>
-        <w:t xml:space="preserve"> punktet mit einer aktiven Community, guter Zusammenarbeit innerhalb der Sprache JS, welche sowieso beim Frontend verwendet wird und mit großer Erfahrung der Ansprechpersonen auf Seiten des Auftraggebers. Somit sollte die Einarbeitungszeit gering und ausreichende Performance geboten sein.</w:t>
-      </w:r>
-    </w:p>
-    <w:p>
-      <w:pPr>
-        <w:rPr>
-          <w:lang w:val="de-AT"/>
-        </w:rPr>
-      </w:pPr>
-      <w:r>
-        <w:rPr>
-          <w:lang w:val="de-AT"/>
-        </w:rPr>
-        <w:br w:type="page"/>
-      </w:r>
+      <w:r>
+        <w:rPr>
+          <w:lang w:val="de-AT"/>
+        </w:rPr>
+        <w:t>plication ausgeführt. Dies bieten Vorteil, dass die Scripts auf einer Zentralen Umgebung laufen und keine extra Hardware wie ein Server benötigt wird.</w:t>
+      </w:r>
+    </w:p>
+    <w:p>
+      <w:pPr>
+        <w:rPr>
+          <w:rFonts w:ascii="Courier New" w:hAnsi="Courier New" w:cs="Courier New"/>
+          <w:lang w:val="de-AT"/>
+        </w:rPr>
+      </w:pPr>
+    </w:p>
+    <w:p>
+      <w:pPr>
+        <w:rPr>
+          <w:b/>
+          <w:lang w:val="de-AT"/>
+        </w:rPr>
+      </w:pPr>
     </w:p>
     <w:p>
       <w:pPr>
@@ -7677,35 +7932,7 @@
         <w:rPr>
           <w:lang w:val="de-AT"/>
         </w:rPr>
-        <w:t xml:space="preserve">gilt: Frontend – </w:t>
-      </w:r>
-      <w:proofErr w:type="spellStart"/>
-      <w:r>
-        <w:rPr>
-          <w:lang w:val="de-AT"/>
-        </w:rPr>
-        <w:t>ReactJS</w:t>
-      </w:r>
-      <w:proofErr w:type="spellEnd"/>
-      <w:r>
-        <w:rPr>
-          <w:lang w:val="de-AT"/>
-        </w:rPr>
-        <w:t xml:space="preserve">, Backend – </w:t>
-      </w:r>
-      <w:proofErr w:type="spellStart"/>
-      <w:r>
-        <w:rPr>
-          <w:lang w:val="de-AT"/>
-        </w:rPr>
-        <w:t>NodeJS</w:t>
-      </w:r>
-      <w:proofErr w:type="spellEnd"/>
-      <w:r>
-        <w:rPr>
-          <w:lang w:val="de-AT"/>
-        </w:rPr>
-        <w:t xml:space="preserve"> </w:t>
+        <w:t xml:space="preserve">gilt: Frontend – ReactJS, Backend – NodeJS </w:t>
       </w:r>
     </w:p>
     <w:p>
@@ -7799,6 +8026,7 @@
                 <w:b/>
                 <w:lang w:val="de-AT"/>
               </w:rPr>
+              <w:lastRenderedPageBreak/>
               <w:t>Datum:</w:t>
             </w:r>
             <w:r>
@@ -8026,28 +8254,12 @@
                 <w:lang w:val="de-AT"/>
               </w:rPr>
             </w:pPr>
-            <w:proofErr w:type="spellStart"/>
-            <w:r>
-              <w:rPr>
-                <w:lang w:val="de-AT"/>
-              </w:rPr>
-              <w:t>Product</w:t>
-            </w:r>
-            <w:proofErr w:type="spellEnd"/>
-            <w:r>
-              <w:rPr>
-                <w:lang w:val="de-AT"/>
-              </w:rPr>
-              <w:t xml:space="preserve"> </w:t>
-            </w:r>
-            <w:proofErr w:type="spellStart"/>
-            <w:r>
-              <w:rPr>
-                <w:lang w:val="de-AT"/>
-              </w:rPr>
-              <w:t>Owner</w:t>
-            </w:r>
-            <w:proofErr w:type="spellEnd"/>
+            <w:r>
+              <w:rPr>
+                <w:lang w:val="de-AT"/>
+              </w:rPr>
+              <w:t>Product Owner</w:t>
+            </w:r>
           </w:p>
         </w:tc>
         <w:tc>
@@ -8092,8 +8304,8 @@
       </w:pPr>
     </w:p>
     <w:sectPr>
-      <w:headerReference w:type="default" r:id="rId11"/>
-      <w:footerReference w:type="default" r:id="rId12"/>
+      <w:headerReference w:type="default" r:id="rId12"/>
+      <w:footerReference w:type="default" r:id="rId13"/>
       <w:pgSz w:w="11900" w:h="16840"/>
       <w:pgMar w:top="1417" w:right="1417" w:bottom="1134" w:left="1417" w:header="708" w:footer="708" w:gutter="0"/>
       <w:cols w:space="708"/>
@@ -8247,19 +8459,11 @@
         <w:lang w:val="de-AT"/>
       </w:rPr>
     </w:pPr>
-    <w:proofErr w:type="spellStart"/>
     <w:r>
       <w:rPr>
         <w:lang w:val="de-AT"/>
       </w:rPr>
-      <w:t>Telemetry</w:t>
-    </w:r>
-    <w:proofErr w:type="spellEnd"/>
-    <w:r>
-      <w:rPr>
-        <w:lang w:val="de-AT"/>
-      </w:rPr>
-      <w:t xml:space="preserve"> Gateway Monitoring</w:t>
+      <w:t>Telemetry Gateway Monitoring</w:t>
     </w:r>
     <w:r>
       <w:rPr>
@@ -8385,6 +8589,119 @@
     </w:lvl>
   </w:abstractNum>
   <w:abstractNum w:abstractNumId="1" w15:restartNumberingAfterBreak="0">
+    <w:nsid w:val="5F0E5C4B"/>
+    <w:multiLevelType w:val="hybridMultilevel"/>
+    <w:tmpl w:val="F5D6D7C0"/>
+    <w:lvl w:ilvl="0" w:tplc="0C070001">
+      <w:start w:val="1"/>
+      <w:numFmt w:val="bullet"/>
+      <w:lvlText w:val=""/>
+      <w:lvlJc w:val="left"/>
+      <w:pPr>
+        <w:ind w:left="720" w:hanging="360"/>
+      </w:pPr>
+      <w:rPr>
+        <w:rFonts w:ascii="Symbol" w:hAnsi="Symbol" w:hint="default"/>
+      </w:rPr>
+    </w:lvl>
+    <w:lvl w:ilvl="1" w:tplc="0C070003" w:tentative="1">
+      <w:start w:val="1"/>
+      <w:numFmt w:val="bullet"/>
+      <w:lvlText w:val="o"/>
+      <w:lvlJc w:val="left"/>
+      <w:pPr>
+        <w:ind w:left="1440" w:hanging="360"/>
+      </w:pPr>
+      <w:rPr>
+        <w:rFonts w:ascii="Courier New" w:hAnsi="Courier New" w:cs="Courier New" w:hint="default"/>
+      </w:rPr>
+    </w:lvl>
+    <w:lvl w:ilvl="2" w:tplc="0C070005" w:tentative="1">
+      <w:start w:val="1"/>
+      <w:numFmt w:val="bullet"/>
+      <w:lvlText w:val=""/>
+      <w:lvlJc w:val="left"/>
+      <w:pPr>
+        <w:ind w:left="2160" w:hanging="360"/>
+      </w:pPr>
+      <w:rPr>
+        <w:rFonts w:ascii="Wingdings" w:hAnsi="Wingdings" w:hint="default"/>
+      </w:rPr>
+    </w:lvl>
+    <w:lvl w:ilvl="3" w:tplc="0C070001" w:tentative="1">
+      <w:start w:val="1"/>
+      <w:numFmt w:val="bullet"/>
+      <w:lvlText w:val=""/>
+      <w:lvlJc w:val="left"/>
+      <w:pPr>
+        <w:ind w:left="2880" w:hanging="360"/>
+      </w:pPr>
+      <w:rPr>
+        <w:rFonts w:ascii="Symbol" w:hAnsi="Symbol" w:hint="default"/>
+      </w:rPr>
+    </w:lvl>
+    <w:lvl w:ilvl="4" w:tplc="0C070003" w:tentative="1">
+      <w:start w:val="1"/>
+      <w:numFmt w:val="bullet"/>
+      <w:lvlText w:val="o"/>
+      <w:lvlJc w:val="left"/>
+      <w:pPr>
+        <w:ind w:left="3600" w:hanging="360"/>
+      </w:pPr>
+      <w:rPr>
+        <w:rFonts w:ascii="Courier New" w:hAnsi="Courier New" w:cs="Courier New" w:hint="default"/>
+      </w:rPr>
+    </w:lvl>
+    <w:lvl w:ilvl="5" w:tplc="0C070005" w:tentative="1">
+      <w:start w:val="1"/>
+      <w:numFmt w:val="bullet"/>
+      <w:lvlText w:val=""/>
+      <w:lvlJc w:val="left"/>
+      <w:pPr>
+        <w:ind w:left="4320" w:hanging="360"/>
+      </w:pPr>
+      <w:rPr>
+        <w:rFonts w:ascii="Wingdings" w:hAnsi="Wingdings" w:hint="default"/>
+      </w:rPr>
+    </w:lvl>
+    <w:lvl w:ilvl="6" w:tplc="0C070001" w:tentative="1">
+      <w:start w:val="1"/>
+      <w:numFmt w:val="bullet"/>
+      <w:lvlText w:val=""/>
+      <w:lvlJc w:val="left"/>
+      <w:pPr>
+        <w:ind w:left="5040" w:hanging="360"/>
+      </w:pPr>
+      <w:rPr>
+        <w:rFonts w:ascii="Symbol" w:hAnsi="Symbol" w:hint="default"/>
+      </w:rPr>
+    </w:lvl>
+    <w:lvl w:ilvl="7" w:tplc="0C070003" w:tentative="1">
+      <w:start w:val="1"/>
+      <w:numFmt w:val="bullet"/>
+      <w:lvlText w:val="o"/>
+      <w:lvlJc w:val="left"/>
+      <w:pPr>
+        <w:ind w:left="5760" w:hanging="360"/>
+      </w:pPr>
+      <w:rPr>
+        <w:rFonts w:ascii="Courier New" w:hAnsi="Courier New" w:cs="Courier New" w:hint="default"/>
+      </w:rPr>
+    </w:lvl>
+    <w:lvl w:ilvl="8" w:tplc="0C070005" w:tentative="1">
+      <w:start w:val="1"/>
+      <w:numFmt w:val="bullet"/>
+      <w:lvlText w:val=""/>
+      <w:lvlJc w:val="left"/>
+      <w:pPr>
+        <w:ind w:left="6480" w:hanging="360"/>
+      </w:pPr>
+      <w:rPr>
+        <w:rFonts w:ascii="Wingdings" w:hAnsi="Wingdings" w:hint="default"/>
+      </w:rPr>
+    </w:lvl>
+  </w:abstractNum>
+  <w:abstractNum w:abstractNumId="2" w15:restartNumberingAfterBreak="0">
     <w:nsid w:val="687228A5"/>
     <w:multiLevelType w:val="hybridMultilevel"/>
     <w:tmpl w:val="04FCA722"/>
@@ -8470,7 +8787,7 @@
       </w:pPr>
     </w:lvl>
   </w:abstractNum>
-  <w:abstractNum w:abstractNumId="2" w15:restartNumberingAfterBreak="0">
+  <w:abstractNum w:abstractNumId="3" w15:restartNumberingAfterBreak="0">
     <w:nsid w:val="6B6126C2"/>
     <w:multiLevelType w:val="hybridMultilevel"/>
     <w:tmpl w:val="36BAE504"/>
@@ -8556,7 +8873,7 @@
       </w:pPr>
     </w:lvl>
   </w:abstractNum>
-  <w:abstractNum w:abstractNumId="3" w15:restartNumberingAfterBreak="0">
+  <w:abstractNum w:abstractNumId="4" w15:restartNumberingAfterBreak="0">
     <w:nsid w:val="71313467"/>
     <w:multiLevelType w:val="hybridMultilevel"/>
     <w:tmpl w:val="2404FC70"/>
@@ -8730,16 +9047,19 @@
     <w:abstractNumId w:val="0"/>
   </w:num>
   <w:num w:numId="30">
-    <w:abstractNumId w:val="1"/>
+    <w:abstractNumId w:val="2"/>
   </w:num>
   <w:num w:numId="31">
-    <w:abstractNumId w:val="3"/>
+    <w:abstractNumId w:val="4"/>
   </w:num>
   <w:num w:numId="32">
-    <w:abstractNumId w:val="2"/>
+    <w:abstractNumId w:val="3"/>
   </w:num>
   <w:num w:numId="33">
     <w:abstractNumId w:val="0"/>
+  </w:num>
+  <w:num w:numId="34">
+    <w:abstractNumId w:val="1"/>
   </w:num>
 </w:numbering>
 </file>
@@ -10216,7 +10536,7 @@
 </file>
 
 <file path=customXml/itemProps1.xml><?xml version="1.0" encoding="utf-8"?>
-<ds:datastoreItem xmlns:ds="http://schemas.openxmlformats.org/officeDocument/2006/customXml" ds:itemID="{FA7268CA-8367-48CE-BB50-C4FDA62AA81B}">
+<ds:datastoreItem xmlns:ds="http://schemas.openxmlformats.org/officeDocument/2006/customXml" ds:itemID="{EA638CEC-7FDE-406D-9580-4B0C876757C6}">
   <ds:schemaRefs>
     <ds:schemaRef ds:uri="http://schemas.openxmlformats.org/officeDocument/2006/bibliography"/>
   </ds:schemaRefs>

</xml_diff>